<commit_message>
adding new analysis script
</commit_message>
<xml_diff>
--- a/Das Papier.docx
+++ b/Das Papier.docx
@@ -741,8 +741,6 @@
       <w:r>
         <w:t xml:space="preserve"> On average, e</w:t>
       </w:r>
-      <w:bookmarkStart w:id="0" w:name="_GoBack"/>
-      <w:bookmarkEnd w:id="0"/>
       <w:r>
         <w:t xml:space="preserve">ach session takes about 45 minutes. </w:t>
       </w:r>
@@ -910,6 +908,15 @@
       <w:r>
         <w:t>Results</w:t>
       </w:r>
+    </w:p>
+    <w:p>
+      <w:pPr>
+        <w:rPr>
+          <w:rFonts w:eastAsia="MS Mincho" w:hint="eastAsia"/>
+        </w:rPr>
+      </w:pPr>
+      <w:bookmarkStart w:id="0" w:name="_GoBack"/>
+      <w:bookmarkEnd w:id="0"/>
     </w:p>
     <w:p>
       <w:pPr>
@@ -5105,6 +5112,15 @@
     <w:pitch w:val="fixed"/>
     <w:sig w:usb0="E00006FF" w:usb1="0000FCFF" w:usb2="00000001" w:usb3="00000000" w:csb0="0000019F" w:csb1="00000000"/>
   </w:font>
+  <w:font w:name="MS Mincho">
+    <w:altName w:val="MS Gothic"/>
+    <w:panose1 w:val="02020609040205080304"/>
+    <w:charset w:val="80"/>
+    <w:family w:val="roman"/>
+    <w:notTrueType/>
+    <w:pitch w:val="fixed"/>
+    <w:sig w:usb0="00000000" w:usb1="08070000" w:usb2="00000010" w:usb3="00000000" w:csb0="00020000" w:csb1="00000000"/>
+  </w:font>
   <w:font w:name="Calibri">
     <w:panose1 w:val="020F0502020204030204"/>
     <w:charset w:val="00"/>
@@ -5148,6 +5164,7 @@
   </w:compat>
   <w:rsids>
     <w:rsidRoot w:val="00C33BE6"/>
+    <w:rsid w:val="00182CBC"/>
     <w:rsid w:val="005559F9"/>
     <w:rsid w:val="005F7313"/>
     <w:rsid w:val="007139FF"/>
@@ -6108,7 +6125,7 @@
 </file>
 
 <file path=customXml/itemProps2.xml><?xml version="1.0" encoding="utf-8"?>
-<ds:datastoreItem xmlns:ds="http://schemas.openxmlformats.org/officeDocument/2006/customXml" ds:itemID="{4ECB8FF8-8753-48E8-B679-EC19CB6FE423}">
+<ds:datastoreItem xmlns:ds="http://schemas.openxmlformats.org/officeDocument/2006/customXml" ds:itemID="{24036764-55CC-4195-AD3C-72A709B1F28F}">
   <ds:schemaRefs>
     <ds:schemaRef ds:uri="http://schemas.openxmlformats.org/officeDocument/2006/bibliography"/>
   </ds:schemaRefs>

</xml_diff>

<commit_message>
update a bit of das papier
</commit_message>
<xml_diff>
--- a/Das Papier.docx
+++ b/Das Papier.docx
@@ -1144,6 +1144,16 @@
       <w:r>
         <w:t>Experiment 2</w:t>
       </w:r>
+    </w:p>
+    <w:p>
+      <w:r>
+        <w:t>In Experiment 2, we replicated the sam</w:t>
+      </w:r>
+      <w:r>
+        <w:t xml:space="preserve">e method used ion Experiment 1 with different material. </w:t>
+      </w:r>
+      <w:bookmarkStart w:id="0" w:name="_GoBack"/>
+      <w:bookmarkEnd w:id="0"/>
     </w:p>
     <w:p>
       <w:pPr>
@@ -2203,8 +2213,6 @@
       <w:pPr>
         <w:pStyle w:val="TableFigure"/>
       </w:pPr>
-      <w:bookmarkStart w:id="0" w:name="_GoBack"/>
-      <w:bookmarkEnd w:id="0"/>
       <w:r>
         <w:lastRenderedPageBreak/>
         <w:t xml:space="preserve"> </w:t>
@@ -2365,7 +2373,7 @@
         <w:rStyle w:val="Strong"/>
         <w:noProof/>
       </w:rPr>
-      <w:t>11</w:t>
+      <w:t>8</w:t>
     </w:r>
     <w:r>
       <w:rPr>
@@ -5602,6 +5610,7 @@
     <w:rsid w:val="00A85BD9"/>
     <w:rsid w:val="00C33BE6"/>
     <w:rsid w:val="00F16B61"/>
+    <w:rsid w:val="00FE6A09"/>
   </w:rsids>
   <m:mathPr>
     <m:mathFont m:val="Cambria Math"/>
@@ -6557,7 +6566,7 @@
 </file>
 
 <file path=customXml/itemProps2.xml><?xml version="1.0" encoding="utf-8"?>
-<ds:datastoreItem xmlns:ds="http://schemas.openxmlformats.org/officeDocument/2006/customXml" ds:itemID="{9AFE07F4-EE67-4EC9-A6BF-99BE5706C471}">
+<ds:datastoreItem xmlns:ds="http://schemas.openxmlformats.org/officeDocument/2006/customXml" ds:itemID="{BE3CC2FE-8A56-4E31-835A-44661AE99E91}">
   <ds:schemaRefs>
     <ds:schemaRef ds:uri="http://schemas.openxmlformats.org/officeDocument/2006/bibliography"/>
   </ds:schemaRefs>

</xml_diff>

<commit_message>
adding stimulus for exp 2
</commit_message>
<xml_diff>
--- a/Das Papier.docx
+++ b/Das Papier.docx
@@ -1187,15 +1187,7 @@
         <w:fldChar w:fldCharType="end"/>
       </w:r>
       <w:r>
-        <w:t xml:space="preserve"> with </w:t>
-      </w:r>
-      <w:proofErr w:type="spellStart"/>
-      <w:r>
-        <w:t>BayesFactor</w:t>
-      </w:r>
-      <w:proofErr w:type="spellEnd"/>
-      <w:r>
-        <w:t xml:space="preserve"> package</w:t>
+        <w:t xml:space="preserve"> with BayesFactor package</w:t>
       </w:r>
       <w:r>
         <w:t xml:space="preserve"> </w:t>
@@ -1213,21 +1205,7 @@
         <w:rPr>
           <w:rFonts w:ascii="Times New Roman" w:hAnsi="Times New Roman" w:cs="Times New Roman"/>
         </w:rPr>
-        <w:t xml:space="preserve">(Morey &amp; </w:t>
-      </w:r>
-      <w:proofErr w:type="spellStart"/>
-      <w:r>
-        <w:rPr>
-          <w:rFonts w:ascii="Times New Roman" w:hAnsi="Times New Roman" w:cs="Times New Roman"/>
-        </w:rPr>
-        <w:t>Rouder</w:t>
-      </w:r>
-      <w:proofErr w:type="spellEnd"/>
-      <w:r>
-        <w:rPr>
-          <w:rFonts w:ascii="Times New Roman" w:hAnsi="Times New Roman" w:cs="Times New Roman"/>
-        </w:rPr>
-        <w:t>, 2015)</w:t>
+        <w:t>(Morey &amp; Rouder, 2015)</w:t>
       </w:r>
       <w:r>
         <w:fldChar w:fldCharType="end"/>
@@ -1256,12 +1234,7 @@
         <w:t>)</w:t>
       </w:r>
       <w:r>
-        <w:t>.</w:t>
-      </w:r>
-      <w:bookmarkStart w:id="0" w:name="_GoBack"/>
-      <w:bookmarkEnd w:id="0"/>
-      <w:r>
-        <w:t xml:space="preserve"> </w:t>
+        <w:t xml:space="preserve">. </w:t>
       </w:r>
     </w:p>
     <w:p>
@@ -1385,6 +1358,9 @@
       </w:r>
       <w:r>
         <w:t>16</w:t>
+      </w:r>
+      <w:r>
+        <w:t xml:space="preserve"> </w:t>
       </w:r>
       <w:r>
         <w:t xml:space="preserve">color patches were selected from a color wheel which was created in the CIE L*a*b* color space with radius of 60 and centered at luminance set to 70, </w:t>
@@ -1635,7 +1611,19 @@
         <w:rPr>
           <w:rStyle w:val="Emphasis"/>
         </w:rPr>
-        <w:t xml:space="preserve">Reliability of </w:t>
+        <w:t>Reliability</w:t>
+      </w:r>
+      <w:r>
+        <w:rPr>
+          <w:rStyle w:val="Emphasis"/>
+        </w:rPr>
+        <w:t xml:space="preserve"> and Validity</w:t>
+      </w:r>
+      <w:r>
+        <w:rPr>
+          <w:rStyle w:val="Emphasis"/>
+        </w:rPr>
+        <w:t xml:space="preserve"> of </w:t>
       </w:r>
       <w:r>
         <w:rPr>
@@ -2364,33 +2352,1133 @@
     <w:p>
       <w:pPr>
         <w:pStyle w:val="TableFigure"/>
-      </w:pPr>
-      <w:r>
         <w:rPr>
           <w:rStyle w:val="Emphasis"/>
         </w:rPr>
-        <w:t>Note</w:t>
-      </w:r>
-      <w:r>
-        <w:t xml:space="preserve">: </w:t>
-      </w:r>
-      <w:sdt>
-        <w:sdtPr>
-          <w:id w:val="668988805"/>
-          <w:placeholder>
-            <w:docPart w:val="BD90886D3F7343F789838D1A46A19ED8"/>
-          </w:placeholder>
-          <w:temporary/>
-          <w:showingPlcHdr/>
-          <w15:appearance w15:val="hidden"/>
-        </w:sdtPr>
-        <w:sdtEndPr/>
-        <w:sdtContent>
-          <w:r>
-            <w:t>[Place all tables for your paper in a tables section, following references (and, if applicable, footnotes). Start a new page for each table, include a table number and table title for each, as shown on this page. All explanatory text appears in a table note that follows the table, such as this one. Use the Table/Figure style, available on the Home tab, in the Styles gallery, to get the spacing between table and note. Tables in APA format can use single or 1.5 line spacing. Include a heading for every row and column, even if the content seems obvious. A default table style has been setup for this template that fits APA guidelines. To insert a table, on the Insert tab, click Table.]</w:t>
-          </w:r>
-        </w:sdtContent>
-      </w:sdt>
+      </w:pPr>
+    </w:p>
+    <w:p>
+      <w:pPr>
+        <w:rPr>
+          <w:rStyle w:val="Emphasis"/>
+        </w:rPr>
+      </w:pPr>
+      <w:r>
+        <w:rPr>
+          <w:rStyle w:val="Emphasis"/>
+        </w:rPr>
+        <w:br w:type="page"/>
+      </w:r>
+    </w:p>
+    <w:p>
+      <w:pPr>
+        <w:pStyle w:val="NoSpacing"/>
+      </w:pPr>
+      <w:r>
+        <w:lastRenderedPageBreak/>
+        <w:t xml:space="preserve">Table </w:t>
+      </w:r>
+      <w:r>
+        <w:t>2</w:t>
+      </w:r>
+    </w:p>
+    <w:p>
+      <w:pPr>
+        <w:pStyle w:val="NoSpacing"/>
+      </w:pPr>
+      <w:r>
+        <w:rPr>
+          <w:rStyle w:val="Emphasis"/>
+        </w:rPr>
+        <w:t>The RGB values</w:t>
+      </w:r>
+      <w:r>
+        <w:rPr>
+          <w:rStyle w:val="Emphasis"/>
+        </w:rPr>
+        <w:t xml:space="preserve"> of the color patches</w:t>
+      </w:r>
+      <w:r>
+        <w:rPr>
+          <w:rStyle w:val="Emphasis"/>
+        </w:rPr>
+        <w:t xml:space="preserve"> used in Experiment 2.</w:t>
+      </w:r>
+    </w:p>
+    <w:tbl>
+      <w:tblPr>
+        <w:tblStyle w:val="APAReport"/>
+        <w:tblW w:w="1666" w:type="pct"/>
+        <w:tblLook w:val="04A0" w:firstRow="1" w:lastRow="0" w:firstColumn="1" w:lastColumn="0" w:noHBand="0" w:noVBand="1"/>
+      </w:tblPr>
+      <w:tblGrid>
+        <w:gridCol w:w="992"/>
+        <w:gridCol w:w="709"/>
+        <w:gridCol w:w="709"/>
+        <w:gridCol w:w="709"/>
+      </w:tblGrid>
+      <w:tr>
+        <w:trPr>
+          <w:cnfStyle w:val="100000000000" w:firstRow="1" w:lastRow="0" w:firstColumn="0" w:lastColumn="0" w:oddVBand="0" w:evenVBand="0" w:oddHBand="0" w:evenHBand="0" w:firstRowFirstColumn="0" w:firstRowLastColumn="0" w:lastRowFirstColumn="0" w:lastRowLastColumn="0"/>
+        </w:trPr>
+        <w:tc>
+          <w:tcPr>
+            <w:tcW w:w="1590" w:type="pct"/>
+          </w:tcPr>
+          <w:p>
+            <w:pPr>
+              <w:pStyle w:val="NoSpacing"/>
+              <w:jc w:val="center"/>
+            </w:pPr>
+            <w:r>
+              <w:t>Item</w:t>
+            </w:r>
+          </w:p>
+        </w:tc>
+        <w:tc>
+          <w:tcPr>
+            <w:tcW w:w="1137" w:type="pct"/>
+          </w:tcPr>
+          <w:p>
+            <w:pPr>
+              <w:pStyle w:val="NoSpacing"/>
+              <w:jc w:val="center"/>
+            </w:pPr>
+            <w:r>
+              <w:t>R</w:t>
+            </w:r>
+          </w:p>
+        </w:tc>
+        <w:tc>
+          <w:tcPr>
+            <w:tcW w:w="1137" w:type="pct"/>
+          </w:tcPr>
+          <w:p>
+            <w:pPr>
+              <w:pStyle w:val="NoSpacing"/>
+              <w:jc w:val="center"/>
+            </w:pPr>
+            <w:r>
+              <w:t>G</w:t>
+            </w:r>
+          </w:p>
+        </w:tc>
+        <w:tc>
+          <w:tcPr>
+            <w:tcW w:w="1137" w:type="pct"/>
+          </w:tcPr>
+          <w:p>
+            <w:pPr>
+              <w:pStyle w:val="NoSpacing"/>
+              <w:jc w:val="center"/>
+            </w:pPr>
+            <w:r>
+              <w:t>B</w:t>
+            </w:r>
+          </w:p>
+        </w:tc>
+      </w:tr>
+      <w:tr>
+        <w:tc>
+          <w:tcPr>
+            <w:tcW w:w="1590" w:type="pct"/>
+          </w:tcPr>
+          <w:p>
+            <w:pPr>
+              <w:pStyle w:val="NoSpacing"/>
+              <w:jc w:val="right"/>
+            </w:pPr>
+            <w:r>
+              <w:t>1</w:t>
+            </w:r>
+          </w:p>
+        </w:tc>
+        <w:tc>
+          <w:tcPr>
+            <w:tcW w:w="1137" w:type="pct"/>
+          </w:tcPr>
+          <w:p>
+            <w:pPr>
+              <w:pStyle w:val="NoSpacing"/>
+              <w:jc w:val="right"/>
+            </w:pPr>
+            <w:r>
+              <w:t>255</w:t>
+            </w:r>
+          </w:p>
+        </w:tc>
+        <w:tc>
+          <w:tcPr>
+            <w:tcW w:w="1137" w:type="pct"/>
+          </w:tcPr>
+          <w:p>
+            <w:pPr>
+              <w:pStyle w:val="NoSpacing"/>
+              <w:jc w:val="right"/>
+            </w:pPr>
+            <w:r>
+              <w:t>90</w:t>
+            </w:r>
+          </w:p>
+        </w:tc>
+        <w:tc>
+          <w:tcPr>
+            <w:tcW w:w="1137" w:type="pct"/>
+          </w:tcPr>
+          <w:p>
+            <w:pPr>
+              <w:pStyle w:val="NoSpacing"/>
+              <w:jc w:val="right"/>
+            </w:pPr>
+            <w:r>
+              <w:t>109</w:t>
+            </w:r>
+          </w:p>
+        </w:tc>
+      </w:tr>
+      <w:tr>
+        <w:tc>
+          <w:tcPr>
+            <w:tcW w:w="1590" w:type="pct"/>
+          </w:tcPr>
+          <w:p>
+            <w:pPr>
+              <w:pStyle w:val="NoSpacing"/>
+              <w:jc w:val="right"/>
+            </w:pPr>
+            <w:r>
+              <w:t>2</w:t>
+            </w:r>
+          </w:p>
+        </w:tc>
+        <w:tc>
+          <w:tcPr>
+            <w:tcW w:w="1137" w:type="pct"/>
+          </w:tcPr>
+          <w:p>
+            <w:pPr>
+              <w:pStyle w:val="NoSpacing"/>
+              <w:jc w:val="right"/>
+            </w:pPr>
+            <w:r>
+              <w:t>255</w:t>
+            </w:r>
+          </w:p>
+        </w:tc>
+        <w:tc>
+          <w:tcPr>
+            <w:tcW w:w="1137" w:type="pct"/>
+          </w:tcPr>
+          <w:p>
+            <w:pPr>
+              <w:pStyle w:val="NoSpacing"/>
+              <w:jc w:val="right"/>
+            </w:pPr>
+            <w:r>
+              <w:t>97</w:t>
+            </w:r>
+          </w:p>
+        </w:tc>
+        <w:tc>
+          <w:tcPr>
+            <w:tcW w:w="1137" w:type="pct"/>
+          </w:tcPr>
+          <w:p>
+            <w:pPr>
+              <w:pStyle w:val="NoSpacing"/>
+              <w:jc w:val="right"/>
+            </w:pPr>
+            <w:r>
+              <w:t>65</w:t>
+            </w:r>
+          </w:p>
+        </w:tc>
+      </w:tr>
+      <w:tr>
+        <w:tc>
+          <w:tcPr>
+            <w:tcW w:w="1590" w:type="pct"/>
+          </w:tcPr>
+          <w:p>
+            <w:pPr>
+              <w:pStyle w:val="NoSpacing"/>
+              <w:jc w:val="right"/>
+            </w:pPr>
+            <w:r>
+              <w:t>3</w:t>
+            </w:r>
+          </w:p>
+        </w:tc>
+        <w:tc>
+          <w:tcPr>
+            <w:tcW w:w="1137" w:type="pct"/>
+          </w:tcPr>
+          <w:p>
+            <w:pPr>
+              <w:pStyle w:val="NoSpacing"/>
+              <w:jc w:val="right"/>
+            </w:pPr>
+            <w:r>
+              <w:t>255</w:t>
+            </w:r>
+          </w:p>
+        </w:tc>
+        <w:tc>
+          <w:tcPr>
+            <w:tcW w:w="1137" w:type="pct"/>
+          </w:tcPr>
+          <w:p>
+            <w:pPr>
+              <w:pStyle w:val="NoSpacing"/>
+              <w:jc w:val="right"/>
+            </w:pPr>
+            <w:r>
+              <w:t>116</w:t>
+            </w:r>
+          </w:p>
+        </w:tc>
+        <w:tc>
+          <w:tcPr>
+            <w:tcW w:w="1137" w:type="pct"/>
+          </w:tcPr>
+          <w:p>
+            <w:pPr>
+              <w:pStyle w:val="NoSpacing"/>
+              <w:jc w:val="right"/>
+            </w:pPr>
+            <w:r>
+              <w:t>0</w:t>
+            </w:r>
+          </w:p>
+        </w:tc>
+      </w:tr>
+      <w:tr>
+        <w:tc>
+          <w:tcPr>
+            <w:tcW w:w="1590" w:type="pct"/>
+          </w:tcPr>
+          <w:p>
+            <w:pPr>
+              <w:pStyle w:val="NoSpacing"/>
+              <w:jc w:val="right"/>
+            </w:pPr>
+            <w:r>
+              <w:t>4</w:t>
+            </w:r>
+          </w:p>
+        </w:tc>
+        <w:tc>
+          <w:tcPr>
+            <w:tcW w:w="1137" w:type="pct"/>
+          </w:tcPr>
+          <w:p>
+            <w:pPr>
+              <w:pStyle w:val="NoSpacing"/>
+              <w:jc w:val="right"/>
+            </w:pPr>
+            <w:r>
+              <w:t>255</w:t>
+            </w:r>
+          </w:p>
+        </w:tc>
+        <w:tc>
+          <w:tcPr>
+            <w:tcW w:w="1137" w:type="pct"/>
+          </w:tcPr>
+          <w:p>
+            <w:pPr>
+              <w:pStyle w:val="NoSpacing"/>
+              <w:jc w:val="right"/>
+            </w:pPr>
+            <w:r>
+              <w:t>137</w:t>
+            </w:r>
+          </w:p>
+        </w:tc>
+        <w:tc>
+          <w:tcPr>
+            <w:tcW w:w="1137" w:type="pct"/>
+          </w:tcPr>
+          <w:p>
+            <w:pPr>
+              <w:pStyle w:val="NoSpacing"/>
+              <w:jc w:val="right"/>
+            </w:pPr>
+            <w:r>
+              <w:t>0</w:t>
+            </w:r>
+          </w:p>
+        </w:tc>
+      </w:tr>
+      <w:tr>
+        <w:tc>
+          <w:tcPr>
+            <w:tcW w:w="1590" w:type="pct"/>
+          </w:tcPr>
+          <w:p>
+            <w:pPr>
+              <w:pStyle w:val="NoSpacing"/>
+              <w:jc w:val="right"/>
+            </w:pPr>
+            <w:r>
+              <w:t>5</w:t>
+            </w:r>
+          </w:p>
+        </w:tc>
+        <w:tc>
+          <w:tcPr>
+            <w:tcW w:w="1137" w:type="pct"/>
+          </w:tcPr>
+          <w:p>
+            <w:pPr>
+              <w:pStyle w:val="NoSpacing"/>
+              <w:jc w:val="right"/>
+            </w:pPr>
+            <w:r>
+              <w:t>238</w:t>
+            </w:r>
+          </w:p>
+        </w:tc>
+        <w:tc>
+          <w:tcPr>
+            <w:tcW w:w="1137" w:type="pct"/>
+          </w:tcPr>
+          <w:p>
+            <w:pPr>
+              <w:pStyle w:val="NoSpacing"/>
+              <w:jc w:val="right"/>
+            </w:pPr>
+            <w:r>
+              <w:t>156</w:t>
+            </w:r>
+          </w:p>
+        </w:tc>
+        <w:tc>
+          <w:tcPr>
+            <w:tcW w:w="1137" w:type="pct"/>
+          </w:tcPr>
+          <w:p>
+            <w:pPr>
+              <w:pStyle w:val="NoSpacing"/>
+              <w:jc w:val="right"/>
+            </w:pPr>
+            <w:r>
+              <w:t>0</w:t>
+            </w:r>
+          </w:p>
+        </w:tc>
+      </w:tr>
+      <w:tr>
+        <w:tc>
+          <w:tcPr>
+            <w:tcW w:w="1590" w:type="pct"/>
+          </w:tcPr>
+          <w:p>
+            <w:pPr>
+              <w:pStyle w:val="NoSpacing"/>
+              <w:jc w:val="right"/>
+            </w:pPr>
+            <w:r>
+              <w:t>6</w:t>
+            </w:r>
+          </w:p>
+        </w:tc>
+        <w:tc>
+          <w:tcPr>
+            <w:tcW w:w="1137" w:type="pct"/>
+          </w:tcPr>
+          <w:p>
+            <w:pPr>
+              <w:pStyle w:val="NoSpacing"/>
+              <w:jc w:val="right"/>
+            </w:pPr>
+            <w:r>
+              <w:t>204</w:t>
+            </w:r>
+          </w:p>
+        </w:tc>
+        <w:tc>
+          <w:tcPr>
+            <w:tcW w:w="1137" w:type="pct"/>
+          </w:tcPr>
+          <w:p>
+            <w:pPr>
+              <w:pStyle w:val="NoSpacing"/>
+              <w:jc w:val="right"/>
+            </w:pPr>
+            <w:r>
+              <w:t>171</w:t>
+            </w:r>
+          </w:p>
+        </w:tc>
+        <w:tc>
+          <w:tcPr>
+            <w:tcW w:w="1137" w:type="pct"/>
+          </w:tcPr>
+          <w:p>
+            <w:pPr>
+              <w:pStyle w:val="NoSpacing"/>
+              <w:jc w:val="right"/>
+            </w:pPr>
+            <w:r>
+              <w:t>0</w:t>
+            </w:r>
+          </w:p>
+        </w:tc>
+      </w:tr>
+      <w:tr>
+        <w:tc>
+          <w:tcPr>
+            <w:tcW w:w="1590" w:type="pct"/>
+          </w:tcPr>
+          <w:p>
+            <w:pPr>
+              <w:pStyle w:val="NoSpacing"/>
+              <w:jc w:val="right"/>
+              <w:rPr>
+                <w:rFonts w:eastAsia="MS Gothic"/>
+              </w:rPr>
+            </w:pPr>
+            <w:r>
+              <w:rPr>
+                <w:rFonts w:eastAsia="MS Gothic" w:hint="eastAsia"/>
+              </w:rPr>
+              <w:t>7</w:t>
+            </w:r>
+          </w:p>
+        </w:tc>
+        <w:tc>
+          <w:tcPr>
+            <w:tcW w:w="1137" w:type="pct"/>
+          </w:tcPr>
+          <w:p>
+            <w:pPr>
+              <w:pStyle w:val="NoSpacing"/>
+              <w:jc w:val="right"/>
+            </w:pPr>
+            <w:r>
+              <w:t>170</w:t>
+            </w:r>
+          </w:p>
+        </w:tc>
+        <w:tc>
+          <w:tcPr>
+            <w:tcW w:w="1137" w:type="pct"/>
+          </w:tcPr>
+          <w:p>
+            <w:pPr>
+              <w:pStyle w:val="NoSpacing"/>
+              <w:jc w:val="right"/>
+            </w:pPr>
+            <w:r>
+              <w:t>182</w:t>
+            </w:r>
+          </w:p>
+        </w:tc>
+        <w:tc>
+          <w:tcPr>
+            <w:tcW w:w="1137" w:type="pct"/>
+          </w:tcPr>
+          <w:p>
+            <w:pPr>
+              <w:pStyle w:val="NoSpacing"/>
+              <w:jc w:val="right"/>
+            </w:pPr>
+            <w:r>
+              <w:t>0</w:t>
+            </w:r>
+          </w:p>
+        </w:tc>
+      </w:tr>
+      <w:tr>
+        <w:tc>
+          <w:tcPr>
+            <w:tcW w:w="1590" w:type="pct"/>
+          </w:tcPr>
+          <w:p>
+            <w:pPr>
+              <w:pStyle w:val="NoSpacing"/>
+              <w:jc w:val="right"/>
+              <w:rPr>
+                <w:rFonts w:eastAsia="MS Gothic"/>
+              </w:rPr>
+            </w:pPr>
+            <w:r>
+              <w:rPr>
+                <w:rFonts w:eastAsia="MS Gothic" w:hint="eastAsia"/>
+              </w:rPr>
+              <w:t>8</w:t>
+            </w:r>
+          </w:p>
+        </w:tc>
+        <w:tc>
+          <w:tcPr>
+            <w:tcW w:w="1137" w:type="pct"/>
+          </w:tcPr>
+          <w:p>
+            <w:pPr>
+              <w:pStyle w:val="NoSpacing"/>
+              <w:jc w:val="right"/>
+            </w:pPr>
+            <w:r>
+              <w:t>141</w:t>
+            </w:r>
+          </w:p>
+        </w:tc>
+        <w:tc>
+          <w:tcPr>
+            <w:tcW w:w="1137" w:type="pct"/>
+          </w:tcPr>
+          <w:p>
+            <w:pPr>
+              <w:pStyle w:val="NoSpacing"/>
+              <w:jc w:val="right"/>
+            </w:pPr>
+            <w:r>
+              <w:t>188</w:t>
+            </w:r>
+          </w:p>
+        </w:tc>
+        <w:tc>
+          <w:tcPr>
+            <w:tcW w:w="1137" w:type="pct"/>
+          </w:tcPr>
+          <w:p>
+            <w:pPr>
+              <w:pStyle w:val="NoSpacing"/>
+              <w:jc w:val="right"/>
+            </w:pPr>
+            <w:r>
+              <w:t>49</w:t>
+            </w:r>
+          </w:p>
+        </w:tc>
+      </w:tr>
+      <w:tr>
+        <w:tc>
+          <w:tcPr>
+            <w:tcW w:w="1590" w:type="pct"/>
+          </w:tcPr>
+          <w:p>
+            <w:pPr>
+              <w:pStyle w:val="NoSpacing"/>
+              <w:jc w:val="right"/>
+              <w:rPr>
+                <w:rFonts w:eastAsia="MS Gothic"/>
+              </w:rPr>
+            </w:pPr>
+            <w:r>
+              <w:rPr>
+                <w:rFonts w:eastAsia="MS Gothic" w:hint="eastAsia"/>
+              </w:rPr>
+              <w:t>9</w:t>
+            </w:r>
+          </w:p>
+        </w:tc>
+        <w:tc>
+          <w:tcPr>
+            <w:tcW w:w="1137" w:type="pct"/>
+          </w:tcPr>
+          <w:p>
+            <w:pPr>
+              <w:pStyle w:val="NoSpacing"/>
+              <w:jc w:val="right"/>
+            </w:pPr>
+            <w:r>
+              <w:t>118</w:t>
+            </w:r>
+          </w:p>
+        </w:tc>
+        <w:tc>
+          <w:tcPr>
+            <w:tcW w:w="1137" w:type="pct"/>
+          </w:tcPr>
+          <w:p>
+            <w:pPr>
+              <w:pStyle w:val="NoSpacing"/>
+              <w:jc w:val="right"/>
+            </w:pPr>
+            <w:r>
+              <w:t>191</w:t>
+            </w:r>
+          </w:p>
+        </w:tc>
+        <w:tc>
+          <w:tcPr>
+            <w:tcW w:w="1137" w:type="pct"/>
+          </w:tcPr>
+          <w:p>
+            <w:pPr>
+              <w:pStyle w:val="NoSpacing"/>
+              <w:jc w:val="right"/>
+            </w:pPr>
+            <w:r>
+              <w:t>101</w:t>
+            </w:r>
+          </w:p>
+        </w:tc>
+      </w:tr>
+      <w:tr>
+        <w:tc>
+          <w:tcPr>
+            <w:tcW w:w="1590" w:type="pct"/>
+          </w:tcPr>
+          <w:p>
+            <w:pPr>
+              <w:pStyle w:val="NoSpacing"/>
+              <w:jc w:val="right"/>
+              <w:rPr>
+                <w:rFonts w:eastAsia="MS Gothic"/>
+              </w:rPr>
+            </w:pPr>
+            <w:r>
+              <w:rPr>
+                <w:rFonts w:eastAsia="MS Gothic" w:hint="eastAsia"/>
+              </w:rPr>
+              <w:t>10</w:t>
+            </w:r>
+          </w:p>
+        </w:tc>
+        <w:tc>
+          <w:tcPr>
+            <w:tcW w:w="1137" w:type="pct"/>
+          </w:tcPr>
+          <w:p>
+            <w:pPr>
+              <w:pStyle w:val="NoSpacing"/>
+              <w:jc w:val="right"/>
+            </w:pPr>
+            <w:r>
+              <w:t>107</w:t>
+            </w:r>
+          </w:p>
+        </w:tc>
+        <w:tc>
+          <w:tcPr>
+            <w:tcW w:w="1137" w:type="pct"/>
+          </w:tcPr>
+          <w:p>
+            <w:pPr>
+              <w:pStyle w:val="NoSpacing"/>
+              <w:jc w:val="right"/>
+            </w:pPr>
+            <w:r>
+              <w:t>190</w:t>
+            </w:r>
+          </w:p>
+        </w:tc>
+        <w:tc>
+          <w:tcPr>
+            <w:tcW w:w="1137" w:type="pct"/>
+          </w:tcPr>
+          <w:p>
+            <w:pPr>
+              <w:pStyle w:val="NoSpacing"/>
+              <w:jc w:val="right"/>
+            </w:pPr>
+            <w:r>
+              <w:t>145</w:t>
+            </w:r>
+          </w:p>
+        </w:tc>
+      </w:tr>
+      <w:tr>
+        <w:tc>
+          <w:tcPr>
+            <w:tcW w:w="1590" w:type="pct"/>
+          </w:tcPr>
+          <w:p>
+            <w:pPr>
+              <w:pStyle w:val="NoSpacing"/>
+              <w:jc w:val="right"/>
+              <w:rPr>
+                <w:rFonts w:eastAsia="MS Gothic" w:hint="eastAsia"/>
+              </w:rPr>
+            </w:pPr>
+            <w:r>
+              <w:rPr>
+                <w:rFonts w:eastAsia="MS Gothic"/>
+              </w:rPr>
+              <w:t>11</w:t>
+            </w:r>
+          </w:p>
+        </w:tc>
+        <w:tc>
+          <w:tcPr>
+            <w:tcW w:w="1137" w:type="pct"/>
+          </w:tcPr>
+          <w:p>
+            <w:pPr>
+              <w:pStyle w:val="NoSpacing"/>
+              <w:jc w:val="right"/>
+            </w:pPr>
+            <w:r>
+              <w:t>117</w:t>
+            </w:r>
+          </w:p>
+        </w:tc>
+        <w:tc>
+          <w:tcPr>
+            <w:tcW w:w="1137" w:type="pct"/>
+          </w:tcPr>
+          <w:p>
+            <w:pPr>
+              <w:pStyle w:val="NoSpacing"/>
+              <w:jc w:val="right"/>
+            </w:pPr>
+            <w:r>
+              <w:t>180</w:t>
+            </w:r>
+          </w:p>
+        </w:tc>
+        <w:tc>
+          <w:tcPr>
+            <w:tcW w:w="1137" w:type="pct"/>
+          </w:tcPr>
+          <w:p>
+            <w:pPr>
+              <w:pStyle w:val="NoSpacing"/>
+              <w:jc w:val="right"/>
+            </w:pPr>
+            <w:r>
+              <w:t>180</w:t>
+            </w:r>
+          </w:p>
+        </w:tc>
+      </w:tr>
+      <w:tr>
+        <w:tc>
+          <w:tcPr>
+            <w:tcW w:w="1590" w:type="pct"/>
+          </w:tcPr>
+          <w:p>
+            <w:pPr>
+              <w:pStyle w:val="NoSpacing"/>
+              <w:jc w:val="right"/>
+              <w:rPr>
+                <w:rFonts w:eastAsia="MS Gothic"/>
+              </w:rPr>
+            </w:pPr>
+            <w:r>
+              <w:rPr>
+                <w:rFonts w:eastAsia="MS Gothic"/>
+              </w:rPr>
+              <w:t>12</w:t>
+            </w:r>
+          </w:p>
+        </w:tc>
+        <w:tc>
+          <w:tcPr>
+            <w:tcW w:w="1137" w:type="pct"/>
+          </w:tcPr>
+          <w:p>
+            <w:pPr>
+              <w:pStyle w:val="NoSpacing"/>
+              <w:jc w:val="right"/>
+            </w:pPr>
+            <w:r>
+              <w:t>149</w:t>
+            </w:r>
+          </w:p>
+        </w:tc>
+        <w:tc>
+          <w:tcPr>
+            <w:tcW w:w="1137" w:type="pct"/>
+          </w:tcPr>
+          <w:p>
+            <w:pPr>
+              <w:pStyle w:val="NoSpacing"/>
+              <w:jc w:val="right"/>
+            </w:pPr>
+            <w:r>
+              <w:t>176</w:t>
+            </w:r>
+          </w:p>
+        </w:tc>
+        <w:tc>
+          <w:tcPr>
+            <w:tcW w:w="1137" w:type="pct"/>
+          </w:tcPr>
+          <w:p>
+            <w:pPr>
+              <w:pStyle w:val="NoSpacing"/>
+              <w:jc w:val="right"/>
+            </w:pPr>
+            <w:r>
+              <w:t>204</w:t>
+            </w:r>
+          </w:p>
+        </w:tc>
+      </w:tr>
+      <w:tr>
+        <w:tc>
+          <w:tcPr>
+            <w:tcW w:w="1590" w:type="pct"/>
+          </w:tcPr>
+          <w:p>
+            <w:pPr>
+              <w:pStyle w:val="NoSpacing"/>
+              <w:jc w:val="right"/>
+              <w:rPr>
+                <w:rFonts w:eastAsia="MS Gothic"/>
+              </w:rPr>
+            </w:pPr>
+            <w:r>
+              <w:rPr>
+                <w:rFonts w:eastAsia="MS Gothic"/>
+              </w:rPr>
+              <w:t>13</w:t>
+            </w:r>
+          </w:p>
+        </w:tc>
+        <w:tc>
+          <w:tcPr>
+            <w:tcW w:w="1137" w:type="pct"/>
+          </w:tcPr>
+          <w:p>
+            <w:pPr>
+              <w:pStyle w:val="NoSpacing"/>
+              <w:jc w:val="right"/>
+            </w:pPr>
+            <w:r>
+              <w:t>191</w:t>
+            </w:r>
+          </w:p>
+        </w:tc>
+        <w:tc>
+          <w:tcPr>
+            <w:tcW w:w="1137" w:type="pct"/>
+          </w:tcPr>
+          <w:p>
+            <w:pPr>
+              <w:pStyle w:val="NoSpacing"/>
+              <w:jc w:val="right"/>
+            </w:pPr>
+            <w:r>
+              <w:t>162</w:t>
+            </w:r>
+          </w:p>
+        </w:tc>
+        <w:tc>
+          <w:tcPr>
+            <w:tcW w:w="1137" w:type="pct"/>
+          </w:tcPr>
+          <w:p>
+            <w:pPr>
+              <w:pStyle w:val="NoSpacing"/>
+              <w:jc w:val="right"/>
+            </w:pPr>
+            <w:r>
+              <w:t>213</w:t>
+            </w:r>
+          </w:p>
+        </w:tc>
+      </w:tr>
+      <w:tr>
+        <w:tc>
+          <w:tcPr>
+            <w:tcW w:w="1590" w:type="pct"/>
+          </w:tcPr>
+          <w:p>
+            <w:pPr>
+              <w:pStyle w:val="NoSpacing"/>
+              <w:jc w:val="right"/>
+              <w:rPr>
+                <w:rFonts w:eastAsia="MS Gothic"/>
+              </w:rPr>
+            </w:pPr>
+            <w:r>
+              <w:rPr>
+                <w:rFonts w:eastAsia="MS Gothic"/>
+              </w:rPr>
+              <w:t>14</w:t>
+            </w:r>
+          </w:p>
+        </w:tc>
+        <w:tc>
+          <w:tcPr>
+            <w:tcW w:w="1137" w:type="pct"/>
+          </w:tcPr>
+          <w:p>
+            <w:pPr>
+              <w:pStyle w:val="NoSpacing"/>
+              <w:jc w:val="right"/>
+            </w:pPr>
+            <w:r>
+              <w:t>234</w:t>
+            </w:r>
+          </w:p>
+        </w:tc>
+        <w:tc>
+          <w:tcPr>
+            <w:tcW w:w="1137" w:type="pct"/>
+          </w:tcPr>
+          <w:p>
+            <w:pPr>
+              <w:pStyle w:val="NoSpacing"/>
+              <w:jc w:val="right"/>
+            </w:pPr>
+            <w:r>
+              <w:t>144</w:t>
+            </w:r>
+          </w:p>
+        </w:tc>
+        <w:tc>
+          <w:tcPr>
+            <w:tcW w:w="1137" w:type="pct"/>
+          </w:tcPr>
+          <w:p>
+            <w:pPr>
+              <w:pStyle w:val="NoSpacing"/>
+              <w:jc w:val="right"/>
+            </w:pPr>
+            <w:r>
+              <w:t>206</w:t>
+            </w:r>
+          </w:p>
+        </w:tc>
+      </w:tr>
+      <w:tr>
+        <w:tc>
+          <w:tcPr>
+            <w:tcW w:w="1590" w:type="pct"/>
+          </w:tcPr>
+          <w:p>
+            <w:pPr>
+              <w:pStyle w:val="NoSpacing"/>
+              <w:jc w:val="right"/>
+              <w:rPr>
+                <w:rFonts w:eastAsia="MS Gothic"/>
+              </w:rPr>
+            </w:pPr>
+            <w:r>
+              <w:rPr>
+                <w:rFonts w:eastAsia="MS Gothic"/>
+              </w:rPr>
+              <w:t>15</w:t>
+            </w:r>
+          </w:p>
+        </w:tc>
+        <w:tc>
+          <w:tcPr>
+            <w:tcW w:w="1137" w:type="pct"/>
+          </w:tcPr>
+          <w:p>
+            <w:pPr>
+              <w:pStyle w:val="NoSpacing"/>
+              <w:jc w:val="right"/>
+            </w:pPr>
+            <w:r>
+              <w:t>255</w:t>
+            </w:r>
+          </w:p>
+        </w:tc>
+        <w:tc>
+          <w:tcPr>
+            <w:tcW w:w="1137" w:type="pct"/>
+          </w:tcPr>
+          <w:p>
+            <w:pPr>
+              <w:pStyle w:val="NoSpacing"/>
+              <w:jc w:val="right"/>
+            </w:pPr>
+            <w:r>
+              <w:t>122</w:t>
+            </w:r>
+          </w:p>
+        </w:tc>
+        <w:tc>
+          <w:tcPr>
+            <w:tcW w:w="1137" w:type="pct"/>
+          </w:tcPr>
+          <w:p>
+            <w:pPr>
+              <w:pStyle w:val="NoSpacing"/>
+              <w:jc w:val="right"/>
+            </w:pPr>
+            <w:r>
+              <w:t>183</w:t>
+            </w:r>
+          </w:p>
+        </w:tc>
+      </w:tr>
+      <w:tr>
+        <w:tc>
+          <w:tcPr>
+            <w:tcW w:w="1590" w:type="pct"/>
+          </w:tcPr>
+          <w:p>
+            <w:pPr>
+              <w:pStyle w:val="NoSpacing"/>
+              <w:jc w:val="right"/>
+              <w:rPr>
+                <w:rFonts w:eastAsia="MS Gothic"/>
+              </w:rPr>
+            </w:pPr>
+            <w:r>
+              <w:rPr>
+                <w:rFonts w:eastAsia="MS Gothic"/>
+              </w:rPr>
+              <w:t>16</w:t>
+            </w:r>
+          </w:p>
+        </w:tc>
+        <w:tc>
+          <w:tcPr>
+            <w:tcW w:w="1137" w:type="pct"/>
+          </w:tcPr>
+          <w:p>
+            <w:pPr>
+              <w:pStyle w:val="NoSpacing"/>
+              <w:jc w:val="right"/>
+            </w:pPr>
+            <w:r>
+              <w:t>255</w:t>
+            </w:r>
+          </w:p>
+        </w:tc>
+        <w:tc>
+          <w:tcPr>
+            <w:tcW w:w="1137" w:type="pct"/>
+          </w:tcPr>
+          <w:p>
+            <w:pPr>
+              <w:pStyle w:val="NoSpacing"/>
+              <w:jc w:val="right"/>
+            </w:pPr>
+            <w:r>
+              <w:t>101</w:t>
+            </w:r>
+          </w:p>
+        </w:tc>
+        <w:tc>
+          <w:tcPr>
+            <w:tcW w:w="1137" w:type="pct"/>
+          </w:tcPr>
+          <w:p>
+            <w:pPr>
+              <w:pStyle w:val="NoSpacing"/>
+              <w:jc w:val="right"/>
+            </w:pPr>
+            <w:r>
+              <w:t>150</w:t>
+            </w:r>
+          </w:p>
+        </w:tc>
+      </w:tr>
+    </w:tbl>
+    <w:p>
+      <w:pPr>
+        <w:pStyle w:val="TableFigure"/>
+        <w:rPr>
+          <w:rStyle w:val="Emphasis"/>
+        </w:rPr>
+      </w:pPr>
+    </w:p>
+    <w:p>
+      <w:pPr>
+        <w:pStyle w:val="TableFigure"/>
+      </w:pPr>
     </w:p>
     <w:p>
       <w:pPr>
@@ -2498,6 +3586,56 @@
         <w:lastRenderedPageBreak/>
         <w:t xml:space="preserve"> </w:t>
       </w:r>
+      <w:r>
+        <w:rPr>
+          <w:noProof/>
+          <w:lang w:val="de-CH" w:eastAsia="zh-TW"/>
+        </w:rPr>
+        <w:drawing>
+          <wp:inline distT="0" distB="0" distL="0" distR="0" wp14:anchorId="779B7C60">
+            <wp:extent cx="3552825" cy="3552825"/>
+            <wp:effectExtent l="0" t="0" r="9525" b="9525"/>
+            <wp:docPr id="34" name="Picture 34"/>
+            <wp:cNvGraphicFramePr>
+              <a:graphicFrameLocks xmlns:a="http://schemas.openxmlformats.org/drawingml/2006/main" noChangeAspect="1"/>
+            </wp:cNvGraphicFramePr>
+            <a:graphic xmlns:a="http://schemas.openxmlformats.org/drawingml/2006/main">
+              <a:graphicData uri="http://schemas.openxmlformats.org/drawingml/2006/picture">
+                <pic:pic xmlns:pic="http://schemas.openxmlformats.org/drawingml/2006/picture">
+                  <pic:nvPicPr>
+                    <pic:cNvPr id="0" name="Picture 2"/>
+                    <pic:cNvPicPr>
+                      <a:picLocks noChangeAspect="1" noChangeArrowheads="1"/>
+                    </pic:cNvPicPr>
+                  </pic:nvPicPr>
+                  <pic:blipFill>
+                    <a:blip r:embed="rId10">
+                      <a:extLst>
+                        <a:ext uri="{28A0092B-C50C-407E-A947-70E740481C1C}">
+                          <a14:useLocalDpi xmlns:a14="http://schemas.microsoft.com/office/drawing/2010/main" val="0"/>
+                        </a:ext>
+                      </a:extLst>
+                    </a:blip>
+                    <a:stretch>
+                      <a:fillRect/>
+                    </a:stretch>
+                  </pic:blipFill>
+                  <pic:spPr bwMode="auto">
+                    <a:xfrm>
+                      <a:off x="0" y="0"/>
+                      <a:ext cx="3552825" cy="3552825"/>
+                    </a:xfrm>
+                    <a:prstGeom prst="rect">
+                      <a:avLst/>
+                    </a:prstGeom>
+                    <a:noFill/>
+                  </pic:spPr>
+                </pic:pic>
+              </a:graphicData>
+            </a:graphic>
+          </wp:inline>
+        </w:drawing>
+      </w:r>
     </w:p>
     <w:p>
       <w:pPr>
@@ -2516,7 +3654,66 @@
         <w:t>2</w:t>
       </w:r>
       <w:r>
-        <w:t>. The material used in the Experiment 1. The faces are constructed with four dimensions: the width between eyes, the height of eyes, the length of nose, and the position of mouth.</w:t>
+        <w:t xml:space="preserve">. The material used in the Experiment </w:t>
+      </w:r>
+      <w:r>
+        <w:t>2</w:t>
+      </w:r>
+      <w:r>
+        <w:t>.</w:t>
+      </w:r>
+      <w:r>
+        <w:t xml:space="preserve"> All the color patches are equality distributed on a color wheel which centers at </w:t>
+      </w:r>
+      <m:oMath>
+        <m:r>
+          <w:rPr>
+            <w:rFonts w:ascii="Cambria Math" w:hAnsi="Cambria Math"/>
+          </w:rPr>
+          <m:t>L</m:t>
+        </m:r>
+      </m:oMath>
+      <w:r>
+        <w:t xml:space="preserve"> </w:t>
+      </w:r>
+      <w:r>
+        <w:t xml:space="preserve">set </w:t>
+      </w:r>
+      <w:r>
+        <w:t xml:space="preserve">as 70, </w:t>
+      </w:r>
+      <m:oMath>
+        <m:r>
+          <w:rPr>
+            <w:rFonts w:ascii="Cambria Math" w:hAnsi="Cambria Math"/>
+          </w:rPr>
+          <m:t>a</m:t>
+        </m:r>
+      </m:oMath>
+      <w:r>
+        <w:t xml:space="preserve"> set</w:t>
+      </w:r>
+      <w:r>
+        <w:t xml:space="preserve"> as 20, and </w:t>
+      </w:r>
+      <m:oMath>
+        <m:r>
+          <w:rPr>
+            <w:rFonts w:ascii="Cambria Math" w:hAnsi="Cambria Math"/>
+          </w:rPr>
+          <m:t>b</m:t>
+        </m:r>
+      </m:oMath>
+      <w:r>
+        <w:t xml:space="preserve"> set</w:t>
+      </w:r>
+      <w:r>
+        <w:t xml:space="preserve"> as 38 with radius 60</w:t>
+      </w:r>
+      <w:bookmarkStart w:id="0" w:name="_GoBack"/>
+      <w:bookmarkEnd w:id="0"/>
+      <w:r>
+        <w:t>.</w:t>
       </w:r>
     </w:p>
     <w:p>
@@ -2525,8 +3722,8 @@
       </w:pPr>
     </w:p>
     <w:sectPr>
-      <w:headerReference w:type="default" r:id="rId10"/>
-      <w:headerReference w:type="first" r:id="rId11"/>
+      <w:headerReference w:type="default" r:id="rId11"/>
+      <w:headerReference w:type="first" r:id="rId12"/>
       <w:footnotePr>
         <w:pos w:val="beneathText"/>
       </w:footnotePr>
@@ -2654,7 +3851,7 @@
         <w:rStyle w:val="Strong"/>
         <w:noProof/>
       </w:rPr>
-      <w:t>12</w:t>
+      <w:t>13</w:t>
     </w:r>
     <w:r>
       <w:rPr>
@@ -5715,29 +6912,6 @@
     </w:docPart>
     <w:docPart>
       <w:docPartPr>
-        <w:name w:val="BD90886D3F7343F789838D1A46A19ED8"/>
-        <w:category>
-          <w:name w:val="General"/>
-          <w:gallery w:val="placeholder"/>
-        </w:category>
-        <w:types>
-          <w:type w:val="bbPlcHdr"/>
-        </w:types>
-        <w:behaviors>
-          <w:behavior w:val="content"/>
-        </w:behaviors>
-        <w:guid w:val="{A30202BE-8921-43A4-AB9F-305F8BDCDD66}"/>
-      </w:docPartPr>
-      <w:docPartBody>
-        <w:p>
-          <w:r>
-            <w:t>[Place all tables for your paper in a tables section, following references (and, if applicable, footnotes). Start a new page for each table, include a table number and table title for each, as shown on this page. All explanatory text appears in a table note that follows the table, such as this one. Use the Table/Figure style, available on the Home tab, in the Styles gallery, to get the spacing between table and note. Tables in APA format can use single or 1.5 line spacing. Include a heading for every row and column, even if the content seems obvious. A default table style has been setup for this template that fits APA guidelines. To insert a table, on the Insert tab, click Table.]</w:t>
-          </w:r>
-        </w:p>
-      </w:docPartBody>
-    </w:docPart>
-    <w:docPart>
-      <w:docPartPr>
         <w:name w:val="AF789546C7EF463D852435CEDC3F2EEA"/>
         <w:category>
           <w:name w:val="General"/>
@@ -5893,10 +7067,10 @@
     <w:rsid w:val="00193CC0"/>
     <w:rsid w:val="005559F9"/>
     <w:rsid w:val="005F7313"/>
-    <w:rsid w:val="00631E9A"/>
     <w:rsid w:val="007139FF"/>
     <w:rsid w:val="00A85BD9"/>
     <w:rsid w:val="00B302B2"/>
+    <w:rsid w:val="00BE63CF"/>
     <w:rsid w:val="00C33BE6"/>
     <w:rsid w:val="00F16B61"/>
     <w:rsid w:val="00FE6A09"/>
@@ -6855,7 +8029,7 @@
 </file>
 
 <file path=customXml/itemProps2.xml><?xml version="1.0" encoding="utf-8"?>
-<ds:datastoreItem xmlns:ds="http://schemas.openxmlformats.org/officeDocument/2006/customXml" ds:itemID="{EF4B1D09-8326-4E6B-A22E-3DFD9C918EC8}">
+<ds:datastoreItem xmlns:ds="http://schemas.openxmlformats.org/officeDocument/2006/customXml" ds:itemID="{D7BC23A0-2EB1-4F2D-9733-D91BB44A7D5C}">
   <ds:schemaRefs>
     <ds:schemaRef ds:uri="http://schemas.openxmlformats.org/officeDocument/2006/bibliography"/>
   </ds:schemaRefs>

</xml_diff>

<commit_message>
write a tiny bit of das papier
</commit_message>
<xml_diff>
--- a/Das Papier.docx
+++ b/Das Papier.docx
@@ -583,20 +583,108 @@
       </w:r>
     </w:p>
     <w:p>
-      <w:r>
-        <w:t>Why s</w:t>
-      </w:r>
-      <w:r>
-        <w:t>imilarity matrix</w:t>
-      </w:r>
-      <w:r>
-        <w:t xml:space="preserve"> is important</w:t>
+      <w:pPr>
+        <w:rPr>
+          <w:lang w:val="de-CH"/>
+        </w:rPr>
+      </w:pPr>
+      <w:r>
+        <w:t xml:space="preserve">Similarity between items </w:t>
+      </w:r>
+      <w:r>
+        <w:t>is an important aspect</w:t>
+      </w:r>
+      <w:r>
+        <w:t xml:space="preserve"> in many area of psychology, e.g., categorization </w:t>
+      </w:r>
+      <w:r>
+        <w:fldChar w:fldCharType="begin"/>
+      </w:r>
+      <w:r>
+        <w:instrText xml:space="preserve"> ADDIN ZOTERO_ITEM CSL_CITATION {"citationID":"a1795qqdq3k","properties":{"formattedCitation":"(Nosofsky &amp; Palmeri, 1997)","plainCitation":"(Nosofsky &amp; Palmeri, 1997)"},"citationItems":[{"id":219,"uris":["http://zotero.org/users/1327751/items/ZPK2N22W"],"uri":["http://zotero.org/users/1327751/items/ZPK2N22W"],"itemData":{"id":219,"type":"article-journal","title":"An exemplar-based random walk model of speeded classification","container-title":"Psychological Review","page":"266-300","volume":"104","issue":"2","source":"EBSCOhost","abstract":"[Correction Notice: An erratum for this article was reported in Vol 115(2) of Psychological Review (see record 2008-04236-011). In this article, there were errors in Table 2. The authors thank Denis Cousineau (personal communication, October 2007) for recognizing some errors in the best-fitting parameter entries listed in Table 2. For Participants 1, 2, and 3 the best-fitting values of α are 0.182, 0.230, and 0.076, respectively. The best-fitting values of κ are 1134.9, 397.0, and 445.5, respectively. In addition, the correlations between the predicted and observed mean reaction times across the 30 grouped blocks of practice are 0.931, 0.745, and 0.944, respectively.] The authors propose and test an exemplar-based random walk model for predicting response times in tasks of speeded, multidimensional perceptual classification. The model combines elements of R. M. Nosofsky's (1986) generalized context model of categorization and G. D. Logan's (1988) instance-based model of automaticity. In the model, exemplars race among one another to be retrieved from memory, with rates determined by their similarity to test items. The retrieved exemplars provide incremental information that enters into a random walk process for making classification decisions. The model predicts correctly effects of within- and between-categories similarity, individual-object familiarity, and extended practice on classification response times. It also builds bridges between the domains of categorization and automaticity. (PsycINFO Database Record (c) 2012 APA, all rights reserved). (journal abstract)","DOI":"10.1037/0033-295X.104.2.266","ISSN":"0033-295X","journalAbbreviation":"Psychological Review","author":[{"family":"Nosofsky","given":"Robert M."},{"family":"Palmeri","given":"Thomas J."}],"issued":{"date-parts":[["1997",4]]}}}],"schema":"https://github.com/citation-style-language/schema/raw/master/csl-citation.json"} </w:instrText>
+      </w:r>
+      <w:r>
+        <w:fldChar w:fldCharType="separate"/>
+      </w:r>
+      <w:r>
+        <w:rPr>
+          <w:rFonts w:ascii="Times New Roman" w:hAnsi="Times New Roman" w:cs="Times New Roman"/>
+        </w:rPr>
+        <w:t>(Nosofsky &amp; Palmeri, 1997)</w:t>
+      </w:r>
+      <w:r>
+        <w:fldChar w:fldCharType="end"/>
+      </w:r>
+      <w:r>
+        <w:t xml:space="preserve">, memory </w:t>
+      </w:r>
+      <w:r>
+        <w:fldChar w:fldCharType="begin"/>
+      </w:r>
+      <w:r>
+        <w:instrText xml:space="preserve"> ADDIN ZOTERO_ITEM CSL_CITATION {"citationID":"a290eb2100t","properties":{"formattedCitation":"(Farrell, 2006; Jackson, Linden, Roberts, Kriegeskorte, &amp; Haenschel, 2015; Nosofsky &amp; Kantner, 2006)","plainCitation":"(Farrell, 2006; Jackson, Linden, Roberts, Kriegeskorte, &amp; Haenschel, 2015; Nosofsky &amp; Kantner, 2006)"},"citationItems":[{"id":81,"uris":["http://zotero.org/users/1327751/items/BVQIK682"],"uri":["http://zotero.org/users/1327751/items/BVQIK682"],"itemData":{"id":81,"type":"article-journal","title":"Mixed-list phonological similarity effects in delayed serial recall","container-title":"Journal of Memory and Language","page":"587-600","volume":"55","issue":"4","source":"ScienceDirect","abstract":"Recent experiments have shown that placing dissimilar items on lists of phonologically similar items enhances accuracy of ordered recall of the dissimilar items [Farrell, S., &amp;amp; Lewandowsky, S. (2003). Dissimilar items benefit from phonological similarity in serial recall. Journal of Experimental Psychology: Learning, Memory, and Cognition, 29, 838–849.]. Two explanations have been offered for this effect: an encoding explanation, in which items similar to current memory contents are given less encoding weight and offer less competition for recall; and a retrieval explanation, which suggests that the long-term similarity structure of the items leads to dissimilar items being more distinct on mixed lists. These theories are compared in an experiment in which a filled delay was introduced between study and test. Simulations show the prominent enhancing effects of similarity after a delay are captured by a model that assumes encoding is sensitive to the similarity of items to other list items [Farrell, S., &amp;amp; Lewandowsky, S. (2002). An endogenous distributed model of ordering in serial recall. Psychonomic Bulletin &amp;amp; Review, 9, 59–79.], but are not handled by a retrieval model [the Start–End Model; Henson, R. N. A. (1998). Short-term memory for serial order: the Start–End Model. Cognitive Psychology, 36, 73–137. ].","DOI":"10.1016/j.jml.2006.06.002","ISSN":"0749-596X","shortTitle":"Special Issue on Memory Models","journalAbbreviation":"Journal of Memory and Language","author":[{"family":"Farrell","given":"Simon"}],"issued":{"date-parts":[["2006",11]]}}},{"id":113,"uris":["http://zotero.org/users/1327751/items/FWU52HXK"],"uri":["http://zotero.org/users/1327751/items/FWU52HXK"],"itemData":{"id":113,"type":"article-journal","title":"Similarity, not complexity, determines visual working memory performance","container-title":"Journal of Experimental Psychology: Learning, Memory, and Cognition","page":"1884-1892","volume":"41","issue":"6","source":"EBSCOhost","archive_location":"2015-22620-001","abstract":"A number of studies have shown that visual working memory (WM) is poorer for complex versus simple items, traditionally accounted for by higher information load placing greater demands on encoding and storage capacity limits. Other research suggests that it may not be complexity that determines WM performance per se, but rather increased perceptual similarity between complex items as a result of a large amount of overlapping information. Increased similarity is thought to lead to greater comparison errors between items encoded into WM and the test item(s) presented at retrieval. However, previous studies have used different object categories to manipulate complexity and similarity, raising questions as to whether these effects are simply due to cross-category differences. For the first time, here the relationship between complexity and similarity in WM using the same stimulus category (abstract polygons) are investigated. The authors used a delayed discrimination task to measure WM for 1–4 complex versus simple simultaneously presented items and manipulated the similarity between the single test item at retrieval and the sample items at encoding. WM was poorer for complex than simple items only when the test item was similar to 1 of the encoding items, and not when it was dissimilar or identical. The results provide clear support for reinterpretation of the complexity effect in WM as a similarity effect and highlight the importance of the retrieval stage in governing WM performance. The authors discuss how these findings can be reconciled with current models of WM capacity limits. (PsycINFO Database Record (c) 2015 APA, all rights reserved). (journal abstract)","DOI":"10.1037/xlm0000125","ISSN":"0278-7393","journalAbbreviation":"Journal of Experimental Psychology: Learning, Memory, and Cognition","author":[{"family":"Jackson","given":"Margaret C."},{"family":"Linden","given":"David E. J."},{"family":"Roberts","given":"Mark V."},{"family":"Kriegeskorte","given":"Nikolaus"},{"family":"Haenschel","given":"Corinna"}],"issued":{"date-parts":[["2015",11]]}}},{"id":173,"uris":["http://zotero.org/users/1327751/items/RQTTCHQ8"],"uri":["http://zotero.org/users/1327751/items/RQTTCHQ8"],"itemData":{"id":173,"type":"article-journal","title":"Exemplar similarity, study list homogeneity, and short-term perceptual recognition","container-title":"Memory &amp; Cognition","page":"112-124","volume":"34","issue":"1","source":"link.springer.com","abstract":"Kahan</w:instrText>
+      </w:r>
+      <w:r>
+        <w:rPr>
+          <w:lang w:val="de-CH"/>
+        </w:rPr>
+        <w:instrText xml:space="preserve">a and Sekuler (2002) conducted short-term perceptual recognition experiments and modeled the data with a noisy exemplar similarity model. They found model-based evidence that list homogeneity (i.e., the degree to which exemplars on a study list are similar to one another) exerted a significant impact on recognition performance—a finding that is not predicted by standard global familiarity models. A potential limitation of their experiments is that they tested complex stimuli in which psychological similarities among exemplars may have been misspecified. Also, the relative importance of list homogeneity was not compared with that of alternative forms of parametric variation in the model. We conducted conceptual replications of their experiments, using a simpler set of stimuli in which interexemplar similarities could be more precisely measured. Extensive model-based comparisons reveal, in accord with the results of Kahana and Sekuler, strong evidence for a role of list homogeneity onold-new recognition performance. We suggest that subjects systematically adjust their response criteria on the basis of the homogeneity of the study list items.","DOI":"10.3758/BF03193391","ISSN":"0090-502X, 1532-5946","journalAbbreviation":"Memory &amp; Cognition","language":"en","author":[{"family":"Nosofsky","given":"Robert M."},{"family":"Kantner","given":"Justin"}],"issued":{"date-parts":[["2006",1,1]]}}}],"schema":"https://github.com/citation-style-language/schema/raw/master/csl-citation.json"} </w:instrText>
+      </w:r>
+      <w:r>
+        <w:fldChar w:fldCharType="separate"/>
+      </w:r>
+      <w:r>
+        <w:rPr>
+          <w:rFonts w:ascii="Times New Roman" w:hAnsi="Times New Roman" w:cs="Times New Roman"/>
+          <w:lang w:val="de-CH"/>
+        </w:rPr>
+        <w:t>(Farrell, 2006; Jackson, Linden, Roberts, Kriegeskorte, &amp; Haenschel, 2015; Nosofsky &amp; Kantner, 2006)</w:t>
+      </w:r>
+      <w:r>
+        <w:fldChar w:fldCharType="end"/>
+      </w:r>
+      <w:r>
+        <w:rPr>
+          <w:lang w:val="de-CH"/>
+        </w:rPr>
+        <w:t xml:space="preserve">, and reasoning </w:t>
+      </w:r>
+      <w:r>
+        <w:fldChar w:fldCharType="begin"/>
+      </w:r>
+      <w:r>
+        <w:rPr>
+          <w:lang w:val="de-CH"/>
+        </w:rPr>
+        <w:instrText xml:space="preserve"> ADDIN ZOTERO_ITEM CSL_CITATION {"citationID":"apmup313e8","properties":{"formattedCitation":"(Heit &amp; Rubinstein, 1994)","plainCitation":"(Heit &amp; Rubinstein, 1994)"},"citationItems":[{"id":677,"uris":["http://zotero.org/users/1327751/items/T6HQVJ4W"],"uri":["http://zotero.org/users/1327751/items/T6HQVJ4W"],"itemData":{"id":677,"type":"article-journal","title":"Similarity and property effects in inductive reasoning.","container-title":"Journal of Experimental Psychology: Learning, Memory, and Cognition","page":"411","volume":"20","issue":"2","source":"Google Scholar","author":[{"family":"Heit","given":"Evan"},{"family":"Rubinstein","given":"Joshua"}],"issued":{"date-parts":[["1994"]]}}}],"schema":"https://github.com/citation-style-language/schema/raw/master/csl-citation.json"} </w:instrText>
+      </w:r>
+      <w:r>
+        <w:fldChar w:fldCharType="separate"/>
+      </w:r>
+      <w:r>
+        <w:rPr>
+          <w:rFonts w:ascii="Times New Roman" w:hAnsi="Times New Roman" w:cs="Times New Roman"/>
+          <w:lang w:val="de-CH"/>
+        </w:rPr>
+        <w:t>(Heit &amp; Rubinstein, 1994)</w:t>
+      </w:r>
+      <w:r>
+        <w:fldChar w:fldCharType="end"/>
+      </w:r>
+      <w:r>
+        <w:rPr>
+          <w:lang w:val="de-CH"/>
+        </w:rPr>
+        <w:t>.</w:t>
+      </w:r>
+      <w:r>
+        <w:rPr>
+          <w:lang w:val="de-CH"/>
+        </w:rPr>
+        <w:t xml:space="preserve"> However, similarity matrix is expensive to acquire. </w:t>
       </w:r>
       <w:bookmarkStart w:id="0" w:name="_GoBack"/>
       <w:bookmarkEnd w:id="0"/>
-      <w:r>
-        <w:t>.</w:t>
-      </w:r>
     </w:p>
     <w:p>
       <w:r>
@@ -795,7 +883,11 @@
         <w:t>Procedure.</w:t>
       </w:r>
       <w:r>
-        <w:t xml:space="preserve"> Experiment 1 is consisted of two identical sessions, and the sessions are carried in two different days. Each session contains two blocks. The first block is the Multi-Items Rearrangement measurement task, and the second block is the Paired comparison measurement task.</w:t>
+        <w:t xml:space="preserve"> Experiment 1 is consisted of two identical sessions, and the sessions are carried in two different days. Each session contains two blocks. The first block is the Multi-Items </w:t>
+      </w:r>
+      <w:r>
+        <w:lastRenderedPageBreak/>
+        <w:t>Rearrangement measurement task, and the second block is the Paired comparison measurement task.</w:t>
       </w:r>
       <w:r>
         <w:t xml:space="preserve"> On average, e</w:t>
@@ -809,7 +901,6 @@
         <w:rPr>
           <w:rStyle w:val="Heading4Char"/>
         </w:rPr>
-        <w:lastRenderedPageBreak/>
         <w:t>Multi-Items Rearrangement Task.</w:t>
       </w:r>
       <w:r>
@@ -996,12 +1087,19 @@
         <w:rPr>
           <w:rFonts w:eastAsia="MS Mincho"/>
         </w:rPr>
-        <w:t xml:space="preserve">If the distance between two items were measured multiple times, the </w:t>
+        <w:t xml:space="preserve">If the distance between two items were measured multiple times, </w:t>
       </w:r>
       <w:r>
         <w:rPr>
           <w:rFonts w:eastAsia="MS Mincho"/>
         </w:rPr>
+        <w:lastRenderedPageBreak/>
+        <w:t xml:space="preserve">the </w:t>
+      </w:r>
+      <w:r>
+        <w:rPr>
+          <w:rFonts w:eastAsia="MS Mincho"/>
+        </w:rPr>
         <w:t>average of the distance is used as the similarity between the items.</w:t>
       </w:r>
       <w:r>
@@ -1020,14 +1118,7 @@
         <w:rPr>
           <w:rFonts w:eastAsia="MS Mincho"/>
         </w:rPr>
-        <w:t xml:space="preserve">Similar </w:t>
-      </w:r>
-      <w:r>
-        <w:rPr>
-          <w:rFonts w:eastAsia="MS Mincho"/>
-        </w:rPr>
-        <w:lastRenderedPageBreak/>
-        <w:t xml:space="preserve">to the Multi-Items Rearrangement task, if an items pair is rated multiple times, the similarity between the items pair is calculated </w:t>
+        <w:t xml:space="preserve">Similar to the Multi-Items Rearrangement task, if an items pair is rated multiple times, the similarity between the items pair is calculated </w:t>
       </w:r>
       <w:r>
         <w:rPr>
@@ -1413,7 +1504,11 @@
         <w:fldChar w:fldCharType="end"/>
       </w:r>
       <w:r>
-        <w:t xml:space="preserve">, and the data strongly supported that Paired-Comparison task takes longer than Multi-Items </w:t>
+        <w:t xml:space="preserve">, </w:t>
+      </w:r>
+      <w:r>
+        <w:lastRenderedPageBreak/>
+        <w:t xml:space="preserve">and the data strongly supported that Paired-Comparison task takes longer than Multi-Items </w:t>
       </w:r>
       <w:r>
         <w:t>Rearrangement</w:t>
@@ -1444,7 +1539,6 @@
         <w:pStyle w:val="Heading1"/>
       </w:pPr>
       <w:r>
-        <w:lastRenderedPageBreak/>
         <w:t>Experiment 2</w:t>
       </w:r>
     </w:p>
@@ -1701,7 +1795,11 @@
         <w:t xml:space="preserve">, </w:t>
       </w:r>
       <w:r>
-        <w:t xml:space="preserve">we again applied the Random Skewers method </w:t>
+        <w:t xml:space="preserve">we again applied the Random Skewers </w:t>
+      </w:r>
+      <w:r>
+        <w:lastRenderedPageBreak/>
+        <w:t xml:space="preserve">method </w:t>
       </w:r>
       <w:r>
         <w:t xml:space="preserve">to the similarity </w:t>
@@ -1743,11 +1841,7 @@
         <w:t>.</w:t>
       </w:r>
       <w:r>
-        <w:t xml:space="preserve"> The minimum reliability of the Multi-</w:t>
-      </w:r>
-      <w:r>
-        <w:lastRenderedPageBreak/>
-        <w:t>Items Rearrangement task is 0.79, and the minimum reliability of the Paired-Comparison task is 0.70.</w:t>
+        <w:t xml:space="preserve"> The minimum reliability of the Multi-Items Rearrangement task is 0.79, and the minimum reliability of the Paired-Comparison task is 0.70.</w:t>
       </w:r>
       <w:r>
         <w:t xml:space="preserve"> To test the validity of the Multi-Items Rearrangement task, we compared the average similarity metric acquired from both sessions of the Multi-Items Rearrangement task and the average similarity matric acquired from both sessions o</w:t>
@@ -1985,19 +2079,217 @@
         <w:rPr>
           <w:rFonts w:ascii="Times New Roman" w:hAnsi="Times New Roman" w:cs="Times New Roman"/>
         </w:rPr>
-        <w:t xml:space="preserve">Morey, R. D., &amp; Rouder, J. N. (2015). BayesFactor: </w:t>
+        <w:t xml:space="preserve">Farrell, S. (2006). Mixed-list phonological similarity effects in delayed serial recall. </w:t>
       </w:r>
       <w:r>
         <w:rPr>
           <w:rFonts w:ascii="Times New Roman" w:hAnsi="Times New Roman" w:cs="Times New Roman"/>
-        </w:rPr>
-        <w:t>C</w:t>
+          <w:i/>
+          <w:iCs/>
+        </w:rPr>
+        <w:t>Journal of Memory and Language</w:t>
       </w:r>
       <w:r>
         <w:rPr>
           <w:rFonts w:ascii="Times New Roman" w:hAnsi="Times New Roman" w:cs="Times New Roman"/>
         </w:rPr>
-        <w:t>omputation of Bayes Factors for Common Designs (Version R package version 0.9.12-2). Retrieved from https://CRAN.R-project.org/package=BayesFactor</w:t>
+        <w:t xml:space="preserve">, </w:t>
+      </w:r>
+      <w:r>
+        <w:rPr>
+          <w:rFonts w:ascii="Times New Roman" w:hAnsi="Times New Roman" w:cs="Times New Roman"/>
+          <w:i/>
+          <w:iCs/>
+        </w:rPr>
+        <w:t>55</w:t>
+      </w:r>
+      <w:r>
+        <w:rPr>
+          <w:rFonts w:ascii="Times New Roman" w:hAnsi="Times New Roman" w:cs="Times New Roman"/>
+        </w:rPr>
+        <w:t>(4), 587–600. https://doi.org/10.1016/j.jml.2006.06.002</w:t>
+      </w:r>
+    </w:p>
+    <w:p>
+      <w:pPr>
+        <w:pStyle w:val="Bibliography"/>
+        <w:rPr>
+          <w:rFonts w:ascii="Times New Roman" w:hAnsi="Times New Roman" w:cs="Times New Roman"/>
+        </w:rPr>
+      </w:pPr>
+      <w:r>
+        <w:rPr>
+          <w:rFonts w:ascii="Times New Roman" w:hAnsi="Times New Roman" w:cs="Times New Roman"/>
+        </w:rPr>
+        <w:t xml:space="preserve">Heit, E., &amp; Rubinstein, J. (1994). Similarity and property effects in inductive reasoning. </w:t>
+      </w:r>
+      <w:r>
+        <w:rPr>
+          <w:rFonts w:ascii="Times New Roman" w:hAnsi="Times New Roman" w:cs="Times New Roman"/>
+          <w:i/>
+          <w:iCs/>
+        </w:rPr>
+        <w:t>Journal of Experimental Psychology: Learning, Memory, and Cognition</w:t>
+      </w:r>
+      <w:r>
+        <w:rPr>
+          <w:rFonts w:ascii="Times New Roman" w:hAnsi="Times New Roman" w:cs="Times New Roman"/>
+        </w:rPr>
+        <w:t xml:space="preserve">, </w:t>
+      </w:r>
+      <w:r>
+        <w:rPr>
+          <w:rFonts w:ascii="Times New Roman" w:hAnsi="Times New Roman" w:cs="Times New Roman"/>
+          <w:i/>
+          <w:iCs/>
+        </w:rPr>
+        <w:t>20</w:t>
+      </w:r>
+      <w:r>
+        <w:rPr>
+          <w:rFonts w:ascii="Times New Roman" w:hAnsi="Times New Roman" w:cs="Times New Roman"/>
+        </w:rPr>
+        <w:t>(2), 411.</w:t>
+      </w:r>
+    </w:p>
+    <w:p>
+      <w:pPr>
+        <w:pStyle w:val="Bibliography"/>
+        <w:rPr>
+          <w:rFonts w:ascii="Times New Roman" w:hAnsi="Times New Roman" w:cs="Times New Roman"/>
+        </w:rPr>
+      </w:pPr>
+      <w:r>
+        <w:rPr>
+          <w:rFonts w:ascii="Times New Roman" w:hAnsi="Times New Roman" w:cs="Times New Roman"/>
+        </w:rPr>
+        <w:t xml:space="preserve">Jackson, M. C., Linden, D. E. J., Roberts, M. V., Kriegeskorte, N., &amp; Haenschel, C. (2015). Similarity, not complexity, determines visual working memory performance. </w:t>
+      </w:r>
+      <w:r>
+        <w:rPr>
+          <w:rFonts w:ascii="Times New Roman" w:hAnsi="Times New Roman" w:cs="Times New Roman"/>
+          <w:i/>
+          <w:iCs/>
+        </w:rPr>
+        <w:t>Journal of Experimental Psychology: Learning, Memory, and Cognition</w:t>
+      </w:r>
+      <w:r>
+        <w:rPr>
+          <w:rFonts w:ascii="Times New Roman" w:hAnsi="Times New Roman" w:cs="Times New Roman"/>
+        </w:rPr>
+        <w:t xml:space="preserve">, </w:t>
+      </w:r>
+      <w:r>
+        <w:rPr>
+          <w:rFonts w:ascii="Times New Roman" w:hAnsi="Times New Roman" w:cs="Times New Roman"/>
+          <w:i/>
+          <w:iCs/>
+        </w:rPr>
+        <w:t>41</w:t>
+      </w:r>
+      <w:r>
+        <w:rPr>
+          <w:rFonts w:ascii="Times New Roman" w:hAnsi="Times New Roman" w:cs="Times New Roman"/>
+        </w:rPr>
+        <w:t>(6), 1884–1892. https://doi.org/10.1037/xlm0000125</w:t>
+      </w:r>
+    </w:p>
+    <w:p>
+      <w:pPr>
+        <w:pStyle w:val="Bibliography"/>
+        <w:rPr>
+          <w:rFonts w:ascii="Times New Roman" w:hAnsi="Times New Roman" w:cs="Times New Roman"/>
+        </w:rPr>
+      </w:pPr>
+      <w:r>
+        <w:rPr>
+          <w:rFonts w:ascii="Times New Roman" w:hAnsi="Times New Roman" w:cs="Times New Roman"/>
+        </w:rPr>
+        <w:t>Morey, R. D., &amp; Rouder, J. N. (2015). BayesFactor: omputation of Bayes Factors for Common Designs (Version R package version 0.9.12-2). Retrieved from https://CRAN.R-project.org/package=BayesFactor</w:t>
+      </w:r>
+    </w:p>
+    <w:p>
+      <w:pPr>
+        <w:pStyle w:val="Bibliography"/>
+        <w:rPr>
+          <w:rFonts w:ascii="Times New Roman" w:hAnsi="Times New Roman" w:cs="Times New Roman"/>
+        </w:rPr>
+      </w:pPr>
+      <w:r>
+        <w:rPr>
+          <w:rFonts w:ascii="Times New Roman" w:hAnsi="Times New Roman" w:cs="Times New Roman"/>
+        </w:rPr>
+        <w:t xml:space="preserve">Nosofsky, R. M., &amp; Kantner, J. (2006). Exemplar similarity, study list homogeneity, and short-term perceptual recognition. </w:t>
+      </w:r>
+      <w:r>
+        <w:rPr>
+          <w:rFonts w:ascii="Times New Roman" w:hAnsi="Times New Roman" w:cs="Times New Roman"/>
+          <w:i/>
+          <w:iCs/>
+        </w:rPr>
+        <w:t>Memory &amp; Cognition</w:t>
+      </w:r>
+      <w:r>
+        <w:rPr>
+          <w:rFonts w:ascii="Times New Roman" w:hAnsi="Times New Roman" w:cs="Times New Roman"/>
+        </w:rPr>
+        <w:t xml:space="preserve">, </w:t>
+      </w:r>
+      <w:r>
+        <w:rPr>
+          <w:rFonts w:ascii="Times New Roman" w:hAnsi="Times New Roman" w:cs="Times New Roman"/>
+          <w:i/>
+          <w:iCs/>
+        </w:rPr>
+        <w:t>34</w:t>
+      </w:r>
+      <w:r>
+        <w:rPr>
+          <w:rFonts w:ascii="Times New Roman" w:hAnsi="Times New Roman" w:cs="Times New Roman"/>
+        </w:rPr>
+        <w:t>(1), 112–124. https://doi.org/10.3758/BF03193391</w:t>
+      </w:r>
+    </w:p>
+    <w:p>
+      <w:pPr>
+        <w:pStyle w:val="Bibliography"/>
+        <w:rPr>
+          <w:rFonts w:ascii="Times New Roman" w:hAnsi="Times New Roman" w:cs="Times New Roman"/>
+        </w:rPr>
+      </w:pPr>
+      <w:r>
+        <w:rPr>
+          <w:rFonts w:ascii="Times New Roman" w:hAnsi="Times New Roman" w:cs="Times New Roman"/>
+        </w:rPr>
+        <w:t xml:space="preserve">Nosofsky, R. M., &amp; Palmeri, T. J. (1997). An exemplar-based random walk model of speeded classification. </w:t>
+      </w:r>
+      <w:r>
+        <w:rPr>
+          <w:rFonts w:ascii="Times New Roman" w:hAnsi="Times New Roman" w:cs="Times New Roman"/>
+          <w:i/>
+          <w:iCs/>
+        </w:rPr>
+        <w:t>Psychological Review</w:t>
+      </w:r>
+      <w:r>
+        <w:rPr>
+          <w:rFonts w:ascii="Times New Roman" w:hAnsi="Times New Roman" w:cs="Times New Roman"/>
+        </w:rPr>
+        <w:t xml:space="preserve">, </w:t>
+      </w:r>
+      <w:r>
+        <w:rPr>
+          <w:rFonts w:ascii="Times New Roman" w:hAnsi="Times New Roman" w:cs="Times New Roman"/>
+          <w:i/>
+          <w:iCs/>
+        </w:rPr>
+        <w:t>104</w:t>
+      </w:r>
+      <w:r>
+        <w:rPr>
+          <w:rFonts w:ascii="Times New Roman" w:hAnsi="Times New Roman" w:cs="Times New Roman"/>
+        </w:rPr>
+        <w:t>(2), 266–300. https://doi.org/10.1037/0033-295X.104.2.266</w:t>
       </w:r>
     </w:p>
     <w:p>
@@ -6495,7 +6787,6 @@
   <w:style w:type="character" w:default="1" w:styleId="DefaultParagraphFont">
     <w:name w:val="Default Paragraph Font"/>
     <w:uiPriority w:val="1"/>
-    <w:semiHidden/>
     <w:unhideWhenUsed/>
   </w:style>
   <w:style w:type="table" w:default="1" w:styleId="TableNormal">
@@ -8784,6 +9075,7 @@
     <w:rsidRoot w:val="00C33BE6"/>
     <w:rsid w:val="00182CBC"/>
     <w:rsid w:val="00193CC0"/>
+    <w:rsid w:val="002F6203"/>
     <w:rsid w:val="00377558"/>
     <w:rsid w:val="005559F9"/>
     <w:rsid w:val="005F7313"/>
@@ -9752,7 +10044,7 @@
 </file>
 
 <file path=customXml/itemProps2.xml><?xml version="1.0" encoding="utf-8"?>
-<ds:datastoreItem xmlns:ds="http://schemas.openxmlformats.org/officeDocument/2006/customXml" ds:itemID="{3E4FA2D9-931F-4DCB-B647-5CBD27C5EE4B}">
+<ds:datastoreItem xmlns:ds="http://schemas.openxmlformats.org/officeDocument/2006/customXml" ds:itemID="{BB432506-4099-4779-80A3-1E8464B454EB}">
   <ds:schemaRefs>
     <ds:schemaRef ds:uri="http://schemas.openxmlformats.org/officeDocument/2006/bibliography"/>
   </ds:schemaRefs>

</xml_diff>

<commit_message>
new figure for experiment procedure and a bit more das papier
</commit_message>
<xml_diff>
--- a/Das Papier.docx
+++ b/Das Papier.docx
@@ -583,11 +583,6 @@
       </w:r>
     </w:p>
     <w:p>
-      <w:pPr>
-        <w:rPr>
-          <w:lang w:val="de-CH"/>
-        </w:rPr>
-      </w:pPr>
       <w:r>
         <w:t xml:space="preserve">Similarity between items </w:t>
       </w:r>
@@ -681,17 +676,322 @@
         <w:rPr>
           <w:lang w:val="de-CH"/>
         </w:rPr>
-        <w:t xml:space="preserve"> However, similarity matrix is expensive to acquire. </w:t>
-      </w:r>
-      <w:bookmarkStart w:id="0" w:name="_GoBack"/>
-      <w:bookmarkEnd w:id="0"/>
+        <w:t xml:space="preserve"> </w:t>
+      </w:r>
+      <w:r>
+        <w:t xml:space="preserve">The typical task for acquiring similarity matrix </w:t>
+      </w:r>
+      <w:r>
+        <w:t xml:space="preserve">is the Paired-Comparison task, which compares the similarity of two items </w:t>
+      </w:r>
+      <w:r>
+        <w:t>at once, thus</w:t>
+      </w:r>
+      <w:r>
+        <w:t xml:space="preserve"> the number of trials requires to compare </w:t>
+      </w:r>
+      <m:oMath>
+        <m:r>
+          <w:rPr>
+            <w:rFonts w:ascii="Cambria Math" w:hAnsi="Cambria Math"/>
+          </w:rPr>
+          <m:t>n</m:t>
+        </m:r>
+      </m:oMath>
+      <w:r>
+        <w:t xml:space="preserve"> items is</w:t>
+      </w:r>
     </w:p>
+    <w:tbl>
+      <w:tblPr>
+        <w:tblStyle w:val="APAReport"/>
+        <w:tblW w:w="0" w:type="auto"/>
+        <w:tblBorders>
+          <w:top w:val="none" w:sz="0" w:space="0" w:color="auto"/>
+          <w:bottom w:val="none" w:sz="0" w:space="0" w:color="auto"/>
+        </w:tblBorders>
+        <w:tblLook w:val="0600" w:firstRow="0" w:lastRow="0" w:firstColumn="0" w:lastColumn="0" w:noHBand="1" w:noVBand="1"/>
+      </w:tblPr>
+      <w:tblGrid>
+        <w:gridCol w:w="249"/>
+        <w:gridCol w:w="8615"/>
+        <w:gridCol w:w="496"/>
+      </w:tblGrid>
+      <w:tr>
+        <w:trPr>
+          <w:trHeight w:val="239"/>
+        </w:trPr>
+        <w:tc>
+          <w:tcPr>
+            <w:tcW w:w="250" w:type="dxa"/>
+          </w:tcPr>
+          <w:p>
+            <w:pPr>
+              <w:pStyle w:val="NoSpacing"/>
+            </w:pPr>
+          </w:p>
+        </w:tc>
+        <w:tc>
+          <w:tcPr>
+            <w:tcW w:w="8754" w:type="dxa"/>
+          </w:tcPr>
+          <w:p>
+            <w:pPr>
+              <w:pStyle w:val="NoSpacing"/>
+              <w:jc w:val="center"/>
+            </w:pPr>
+            <m:oMathPara>
+              <m:oMath>
+                <m:f>
+                  <m:fPr>
+                    <m:ctrlPr>
+                      <w:rPr>
+                        <w:rFonts w:ascii="Cambria Math" w:hAnsi="Cambria Math"/>
+                        <w:i/>
+                      </w:rPr>
+                    </m:ctrlPr>
+                  </m:fPr>
+                  <m:num>
+                    <m:r>
+                      <w:rPr>
+                        <w:rFonts w:ascii="Cambria Math" w:hAnsi="Cambria Math"/>
+                      </w:rPr>
+                      <m:t>n</m:t>
+                    </m:r>
+                    <m:d>
+                      <m:dPr>
+                        <m:ctrlPr>
+                          <w:rPr>
+                            <w:rFonts w:ascii="Cambria Math" w:hAnsi="Cambria Math"/>
+                            <w:i/>
+                          </w:rPr>
+                        </m:ctrlPr>
+                      </m:dPr>
+                      <m:e>
+                        <m:r>
+                          <w:rPr>
+                            <w:rFonts w:ascii="Cambria Math" w:hAnsi="Cambria Math"/>
+                          </w:rPr>
+                          <m:t>n-1</m:t>
+                        </m:r>
+                      </m:e>
+                    </m:d>
+                  </m:num>
+                  <m:den>
+                    <m:r>
+                      <w:rPr>
+                        <w:rFonts w:ascii="Cambria Math" w:hAnsi="Cambria Math"/>
+                      </w:rPr>
+                      <m:t>2</m:t>
+                    </m:r>
+                  </m:den>
+                </m:f>
+                <m:r>
+                  <w:rPr>
+                    <w:rFonts w:ascii="Cambria Math" w:hAnsi="Cambria Math"/>
+                  </w:rPr>
+                  <m:t>.</m:t>
+                </m:r>
+              </m:oMath>
+            </m:oMathPara>
+          </w:p>
+        </w:tc>
+        <w:tc>
+          <w:tcPr>
+            <w:tcW w:w="496" w:type="dxa"/>
+            <w:vAlign w:val="bottom"/>
+          </w:tcPr>
+          <w:p>
+            <w:pPr>
+              <w:pStyle w:val="Caption"/>
+              <w:jc w:val="right"/>
+              <w:rPr>
+                <w:i w:val="0"/>
+                <w:sz w:val="24"/>
+                <w:szCs w:val="24"/>
+              </w:rPr>
+            </w:pPr>
+            <w:r>
+              <w:rPr>
+                <w:i w:val="0"/>
+                <w:sz w:val="24"/>
+                <w:szCs w:val="24"/>
+              </w:rPr>
+              <w:t>(</w:t>
+            </w:r>
+            <w:r>
+              <w:rPr>
+                <w:i w:val="0"/>
+                <w:sz w:val="24"/>
+                <w:szCs w:val="24"/>
+              </w:rPr>
+              <w:fldChar w:fldCharType="begin"/>
+            </w:r>
+            <w:r>
+              <w:rPr>
+                <w:i w:val="0"/>
+                <w:sz w:val="24"/>
+                <w:szCs w:val="24"/>
+              </w:rPr>
+              <w:instrText xml:space="preserve"> SEQ EQ \* MERGEFORMAT </w:instrText>
+            </w:r>
+            <w:r>
+              <w:rPr>
+                <w:i w:val="0"/>
+                <w:sz w:val="24"/>
+                <w:szCs w:val="24"/>
+              </w:rPr>
+              <w:fldChar w:fldCharType="separate"/>
+            </w:r>
+            <w:r>
+              <w:rPr>
+                <w:i w:val="0"/>
+                <w:noProof/>
+                <w:sz w:val="24"/>
+                <w:szCs w:val="24"/>
+              </w:rPr>
+              <w:t>1</w:t>
+            </w:r>
+            <w:r>
+              <w:rPr>
+                <w:i w:val="0"/>
+                <w:sz w:val="24"/>
+                <w:szCs w:val="24"/>
+              </w:rPr>
+              <w:fldChar w:fldCharType="end"/>
+            </w:r>
+            <w:r>
+              <w:rPr>
+                <w:i w:val="0"/>
+                <w:sz w:val="24"/>
+                <w:szCs w:val="24"/>
+              </w:rPr>
+              <w:t>)</w:t>
+            </w:r>
+          </w:p>
+        </w:tc>
+      </w:tr>
+    </w:tbl>
     <w:p>
-      <w:r>
-        <w:t>What’s the problem with the traditional tasks</w:t>
-      </w:r>
-      <w:r>
+      <w:pPr>
+        <w:ind w:firstLine="0"/>
+        <w:rPr>
+          <w:rFonts w:cstheme="minorHAnsi"/>
+        </w:rPr>
+      </w:pPr>
+      <w:r>
+        <w:rPr>
+          <w:rFonts w:cstheme="minorHAnsi"/>
+        </w:rPr>
+        <w:t xml:space="preserve">Because </w:t>
+      </w:r>
+      <w:r>
+        <w:rPr>
+          <w:rFonts w:cstheme="minorHAnsi"/>
+        </w:rPr>
+        <w:t>the number of</w:t>
+      </w:r>
+      <w:r>
+        <w:rPr>
+          <w:rFonts w:cstheme="minorHAnsi"/>
+        </w:rPr>
+        <w:t xml:space="preserve"> </w:t>
+      </w:r>
+      <w:r>
+        <w:rPr>
+          <w:rFonts w:cstheme="minorHAnsi"/>
+        </w:rPr>
+        <w:t xml:space="preserve">necessary </w:t>
+      </w:r>
+      <w:r>
+        <w:rPr>
+          <w:rFonts w:cstheme="minorHAnsi"/>
+        </w:rPr>
+        <w:t xml:space="preserve">comparisons to complete a full similarity matrix increase </w:t>
+      </w:r>
+      <w:r>
+        <w:rPr>
+          <w:rFonts w:cstheme="minorHAnsi"/>
+        </w:rPr>
+        <w:t>exponentially</w:t>
+      </w:r>
+      <w:r>
+        <w:rPr>
+          <w:rFonts w:cstheme="minorHAnsi"/>
+        </w:rPr>
+        <w:t xml:space="preserve">, </w:t>
+      </w:r>
+      <w:r>
+        <w:rPr>
+          <w:rFonts w:cstheme="minorHAnsi"/>
+        </w:rPr>
+        <w:t xml:space="preserve">acquiring similarity matrix is often impractical when the number of items reaches certain level. </w:t>
+      </w:r>
+      <w:r>
+        <w:rPr>
+          <w:rFonts w:cstheme="minorHAnsi"/>
+        </w:rPr>
+        <w:t>In this study, we present a new method for acquiring the similarity matrix</w:t>
+      </w:r>
+      <w:r>
+        <w:rPr>
+          <w:rFonts w:cstheme="minorHAnsi"/>
+        </w:rPr>
+        <w:t>,</w:t>
+      </w:r>
+      <w:r>
+        <w:rPr>
+          <w:rFonts w:cstheme="minorHAnsi"/>
+        </w:rPr>
+        <w:t xml:space="preserve"> Multi-Items Rearrangement task</w:t>
+      </w:r>
+      <w:r>
+        <w:rPr>
+          <w:rFonts w:cstheme="minorHAnsi"/>
+        </w:rPr>
         <w:t>.</w:t>
+      </w:r>
+      <w:r>
+        <w:rPr>
+          <w:rFonts w:cstheme="minorHAnsi"/>
+        </w:rPr>
+        <w:t xml:space="preserve">, </w:t>
+      </w:r>
+      <w:r>
+        <w:rPr>
+          <w:rFonts w:cstheme="minorHAnsi"/>
+        </w:rPr>
+        <w:t>The task presents</w:t>
+      </w:r>
+      <w:r>
+        <w:rPr>
+          <w:rFonts w:cstheme="minorHAnsi"/>
+        </w:rPr>
+        <w:t xml:space="preserve"> multiple items</w:t>
+      </w:r>
+      <w:r>
+        <w:rPr>
+          <w:rFonts w:cstheme="minorHAnsi"/>
+        </w:rPr>
+        <w:t xml:space="preserve"> at once, and participants are asked to rate those items in the single trial, which reduced the number of trials required for completing the similarity matrix drastically. </w:t>
+      </w:r>
+      <w:r>
+        <w:rPr>
+          <w:rFonts w:cstheme="minorHAnsi"/>
+        </w:rPr>
+        <w:t>In this article, we first introduce the Multi-Item</w:t>
+      </w:r>
+      <w:r>
+        <w:rPr>
+          <w:rFonts w:cstheme="minorHAnsi"/>
+        </w:rPr>
+        <w:t>s Rearrangement task i</w:t>
+      </w:r>
+      <w:r>
+        <w:rPr>
+          <w:rFonts w:cstheme="minorHAnsi"/>
+        </w:rPr>
+        <w:t xml:space="preserve">n detail, then we will introduce two experiments to test the reliability and validity of the Multi-Items Rearrangement task. </w:t>
       </w:r>
     </w:p>
     <w:p>
@@ -699,6 +999,70 @@
         <w:pStyle w:val="Heading1"/>
       </w:pPr>
       <w:r>
+        <w:t>Multi-Items Rearrangement Task</w:t>
+      </w:r>
+    </w:p>
+    <w:p>
+      <w:r>
+        <w:t xml:space="preserve">The Multi-Items Rearrangement </w:t>
+      </w:r>
+      <w:r>
+        <w:t xml:space="preserve">task </w:t>
+      </w:r>
+      <w:r>
+        <w:t xml:space="preserve">presents multiple items at once. </w:t>
+      </w:r>
+      <w:r>
+        <w:t xml:space="preserve">Participants were instructed to </w:t>
+      </w:r>
+      <w:r>
+        <w:t xml:space="preserve">rearrange the items based on the similarity between items. </w:t>
+      </w:r>
+      <w:r>
+        <w:t>Closer distance between items indicates</w:t>
+      </w:r>
+      <w:r>
+        <w:t xml:space="preserve"> higher similarity</w:t>
+      </w:r>
+      <w:r>
+        <w:t>,</w:t>
+      </w:r>
+      <w:r>
+        <w:t xml:space="preserve"> or vice versa. </w:t>
+      </w:r>
+      <w:r>
+        <w:t xml:space="preserve">Figure </w:t>
+      </w:r>
+      <w:r>
+        <w:fldChar w:fldCharType="begin"/>
+      </w:r>
+      <w:r>
+        <w:instrText xml:space="preserve"> REF f_procedure \h </w:instrText>
+      </w:r>
+      <w:r>
+        <w:instrText xml:space="preserve"> \* MERGEFORMAT </w:instrText>
+      </w:r>
+      <w:r>
+        <w:fldChar w:fldCharType="separate"/>
+      </w:r>
+      <w:r>
+        <w:t>1</w:t>
+      </w:r>
+      <w:r>
+        <w:fldChar w:fldCharType="end"/>
+      </w:r>
+      <w:r>
+        <w:t xml:space="preserve"> shows the procedure of the Multi-Items Rearrangement task. </w:t>
+      </w:r>
+      <w:bookmarkStart w:id="0" w:name="_GoBack"/>
+      <w:bookmarkEnd w:id="0"/>
+    </w:p>
+    <w:p>
+      <w:pPr>
+        <w:pStyle w:val="Heading1"/>
+      </w:pPr>
+      <w:r>
+        <w:lastRenderedPageBreak/>
         <w:t>Experiment 1</w:t>
       </w:r>
     </w:p>
@@ -866,7 +1230,7 @@
         <w:fldChar w:fldCharType="separate"/>
       </w:r>
       <w:r>
-        <w:t>1</w:t>
+        <w:t>2</w:t>
       </w:r>
       <w:r>
         <w:fldChar w:fldCharType="end"/>
@@ -883,11 +1247,7 @@
         <w:t>Procedure.</w:t>
       </w:r>
       <w:r>
-        <w:t xml:space="preserve"> Experiment 1 is consisted of two identical sessions, and the sessions are carried in two different days. Each session contains two blocks. The first block is the Multi-Items </w:t>
-      </w:r>
-      <w:r>
-        <w:lastRenderedPageBreak/>
-        <w:t>Rearrangement measurement task, and the second block is the Paired comparison measurement task.</w:t>
+        <w:t xml:space="preserve"> Experiment 1 is consisted of two identical sessions, and the sessions are carried in two different days. Each session contains two blocks. The first block is the Multi-Items Rearrangement measurement task, and the second block is the Paired comparison measurement task.</w:t>
       </w:r>
       <w:r>
         <w:t xml:space="preserve"> On average, e</w:t>
@@ -949,6 +1309,7 @@
         <w:t xml:space="preserve"> should reflect the similarity between the </w:t>
       </w:r>
       <w:r>
+        <w:lastRenderedPageBreak/>
         <w:t>items</w:t>
       </w:r>
       <w:r>
@@ -1087,62 +1448,62 @@
         <w:rPr>
           <w:rFonts w:eastAsia="MS Mincho"/>
         </w:rPr>
-        <w:t xml:space="preserve">If the distance between two items were measured multiple times, </w:t>
+        <w:t xml:space="preserve">If the distance between two items were measured multiple times, the </w:t>
       </w:r>
       <w:r>
         <w:rPr>
           <w:rFonts w:eastAsia="MS Mincho"/>
         </w:rPr>
+        <w:t>average of the distance is used as the similarity between the items.</w:t>
+      </w:r>
+      <w:r>
+        <w:rPr>
+          <w:rFonts w:eastAsia="MS Mincho"/>
+        </w:rPr>
+        <w:t xml:space="preserve"> </w:t>
+      </w:r>
+      <w:r>
+        <w:rPr>
+          <w:rFonts w:eastAsia="MS Mincho"/>
+        </w:rPr>
+        <w:t xml:space="preserve">The similarity matrix acquired from the Paired-Comparison task is based on the rated similarity between items. </w:t>
+      </w:r>
+      <w:r>
+        <w:rPr>
+          <w:rFonts w:eastAsia="MS Mincho"/>
+        </w:rPr>
+        <w:t xml:space="preserve">Similar to the Multi-Items Rearrangement task, if an items pair is rated multiple times, the similarity between the items pair is calculated </w:t>
+      </w:r>
+      <w:r>
+        <w:rPr>
+          <w:rFonts w:eastAsia="MS Mincho"/>
+        </w:rPr>
+        <w:t>as the average between ratings.</w:t>
+      </w:r>
+      <w:r>
+        <w:rPr>
+          <w:rFonts w:eastAsia="MS Mincho"/>
+        </w:rPr>
+        <w:t xml:space="preserve"> The similarity matrices acquired from both tasks were normalized by rescaling the maximum di</w:t>
+      </w:r>
+      <w:r>
+        <w:rPr>
+          <w:rFonts w:eastAsia="MS Mincho"/>
+        </w:rPr>
+        <w:t xml:space="preserve">ssimilarity in the matrix to 1. </w:t>
+      </w:r>
+      <w:r>
+        <w:rPr>
+          <w:rFonts w:eastAsia="MS Mincho"/>
+        </w:rPr>
+        <w:t xml:space="preserve">The normalization ensures that the similarity matrix acquired from the Multi-Items </w:t>
+      </w:r>
+      <w:r>
+        <w:rPr>
+          <w:rFonts w:eastAsia="MS Mincho"/>
+        </w:rPr>
         <w:lastRenderedPageBreak/>
-        <w:t xml:space="preserve">the </w:t>
-      </w:r>
-      <w:r>
-        <w:rPr>
-          <w:rFonts w:eastAsia="MS Mincho"/>
-        </w:rPr>
-        <w:t>average of the distance is used as the similarity between the items.</w:t>
-      </w:r>
-      <w:r>
-        <w:rPr>
-          <w:rFonts w:eastAsia="MS Mincho"/>
-        </w:rPr>
-        <w:t xml:space="preserve"> </w:t>
-      </w:r>
-      <w:r>
-        <w:rPr>
-          <w:rFonts w:eastAsia="MS Mincho"/>
-        </w:rPr>
-        <w:t xml:space="preserve">The similarity matrix acquired from the Paired-Comparison task is based on the rated similarity between items. </w:t>
-      </w:r>
-      <w:r>
-        <w:rPr>
-          <w:rFonts w:eastAsia="MS Mincho"/>
-        </w:rPr>
-        <w:t xml:space="preserve">Similar to the Multi-Items Rearrangement task, if an items pair is rated multiple times, the similarity between the items pair is calculated </w:t>
-      </w:r>
-      <w:r>
-        <w:rPr>
-          <w:rFonts w:eastAsia="MS Mincho"/>
-        </w:rPr>
-        <w:t>as the average between ratings.</w:t>
-      </w:r>
-      <w:r>
-        <w:rPr>
-          <w:rFonts w:eastAsia="MS Mincho"/>
-        </w:rPr>
-        <w:t xml:space="preserve"> The similarity matrices acquired from both tasks were normalized by rescaling the maximum di</w:t>
-      </w:r>
-      <w:r>
-        <w:rPr>
-          <w:rFonts w:eastAsia="MS Mincho"/>
-        </w:rPr>
-        <w:t xml:space="preserve">ssimilarity in the matrix to 1. </w:t>
-      </w:r>
-      <w:r>
-        <w:rPr>
-          <w:rFonts w:eastAsia="MS Mincho"/>
-        </w:rPr>
-        <w:t xml:space="preserve">The normalization ensures that the similarity matrix acquired from the Multi-Items Rearrangement task and the similarity matrix acquired from the Paired-Comparison task are under the same scale. </w:t>
+        <w:t xml:space="preserve">Rearrangement task and the similarity matrix acquired from the Paired-Comparison task are under the same scale. </w:t>
       </w:r>
     </w:p>
     <w:p>
@@ -1421,7 +1782,7 @@
         <w:fldChar w:fldCharType="separate"/>
       </w:r>
       <w:r>
-        <w:t>2</w:t>
+        <w:t>3</w:t>
       </w:r>
       <w:r>
         <w:fldChar w:fldCharType="end"/>
@@ -1480,7 +1841,15 @@
         <w:fldChar w:fldCharType="end"/>
       </w:r>
       <w:r>
-        <w:t xml:space="preserve"> with BayesFactor package</w:t>
+        <w:t xml:space="preserve"> with </w:t>
+      </w:r>
+      <w:proofErr w:type="spellStart"/>
+      <w:r>
+        <w:t>BayesFactor</w:t>
+      </w:r>
+      <w:proofErr w:type="spellEnd"/>
+      <w:r>
+        <w:t xml:space="preserve"> package</w:t>
       </w:r>
       <w:r>
         <w:t xml:space="preserve"> </w:t>
@@ -1504,11 +1873,7 @@
         <w:fldChar w:fldCharType="end"/>
       </w:r>
       <w:r>
-        <w:t xml:space="preserve">, </w:t>
-      </w:r>
-      <w:r>
-        <w:lastRenderedPageBreak/>
-        <w:t xml:space="preserve">and the data strongly supported that Paired-Comparison task takes longer than Multi-Items </w:t>
+        <w:t xml:space="preserve">, and the data strongly supported that Paired-Comparison task takes longer than Multi-Items </w:t>
       </w:r>
       <w:r>
         <w:t>Rearrangement</w:t>
@@ -1589,6 +1954,7 @@
         <w:ind w:firstLine="0"/>
       </w:pPr>
       <w:r>
+        <w:lastRenderedPageBreak/>
         <w:t>Method</w:t>
       </w:r>
     </w:p>
@@ -1711,7 +2077,7 @@
         <w:fldChar w:fldCharType="separate"/>
       </w:r>
       <w:r>
-        <w:t>2</w:t>
+        <w:t>4</w:t>
       </w:r>
       <w:r>
         <w:fldChar w:fldCharType="end"/>
@@ -1795,29 +2161,62 @@
         <w:t xml:space="preserve">, </w:t>
       </w:r>
       <w:r>
-        <w:t xml:space="preserve">we again applied the Random Skewers </w:t>
+        <w:t xml:space="preserve">we again applied the Random Skewers method </w:t>
+      </w:r>
+      <w:r>
+        <w:t xml:space="preserve">to the similarity </w:t>
+      </w:r>
+      <w:r>
+        <w:t xml:space="preserve">matrices acquired from the first and the second session. </w:t>
+      </w:r>
+      <w:r>
+        <w:t xml:space="preserve">The correlations between the similarity matrices </w:t>
+      </w:r>
+      <w:r>
+        <w:t>are</w:t>
+      </w:r>
+      <w:r>
+        <w:t xml:space="preserve"> shown in the Table</w:t>
+      </w:r>
+      <w:r>
+        <w:t xml:space="preserve"> </w:t>
+      </w:r>
+      <w:r>
+        <w:fldChar w:fldCharType="begin"/>
+      </w:r>
+      <w:r>
+        <w:instrText xml:space="preserve"> REF t_exp3_reliability_validity \h </w:instrText>
+      </w:r>
+      <w:r>
+        <w:fldChar w:fldCharType="separate"/>
+      </w:r>
+      <w:r>
+        <w:rPr>
+          <w:noProof/>
+        </w:rPr>
+        <w:t>3</w:t>
+      </w:r>
+      <w:r>
+        <w:fldChar w:fldCharType="end"/>
+      </w:r>
+      <w:r>
+        <w:t>.</w:t>
+      </w:r>
+      <w:r>
+        <w:t xml:space="preserve"> The minimum reliability of the Multi-Items Rearrangement task is 0.79, and the minimum reliability of the Paired-Comparison task is 0.70.</w:t>
+      </w:r>
+      <w:r>
+        <w:t xml:space="preserve"> To test the validity of the Multi-Items Rearrangement task, we compared the average similarity metric acquired from both sessions of the Multi-Items Rearrangement task and the average similarity matric acquired from both sessions o</w:t>
+      </w:r>
+      <w:r>
+        <w:t>f the Paired-Comp</w:t>
+      </w:r>
+      <w:r>
+        <w:t xml:space="preserve">arison task with Random </w:t>
       </w:r>
       <w:r>
         <w:lastRenderedPageBreak/>
-        <w:t xml:space="preserve">method </w:t>
-      </w:r>
-      <w:r>
-        <w:t xml:space="preserve">to the similarity </w:t>
-      </w:r>
-      <w:r>
-        <w:t xml:space="preserve">matrices acquired from the first and the second session. </w:t>
-      </w:r>
-      <w:r>
-        <w:t xml:space="preserve">The correlations between the similarity matrices </w:t>
-      </w:r>
-      <w:r>
-        <w:t>are</w:t>
-      </w:r>
-      <w:r>
-        <w:t xml:space="preserve"> shown in the Table</w:t>
-      </w:r>
-      <w:r>
-        <w:t xml:space="preserve"> </w:t>
+        <w:t xml:space="preserve">Skewers method. The correlations are shown in Table </w:t>
       </w:r>
       <w:r>
         <w:fldChar w:fldCharType="begin"/>
@@ -1838,64 +2237,31 @@
         <w:fldChar w:fldCharType="end"/>
       </w:r>
       <w:r>
-        <w:t>.</w:t>
-      </w:r>
-      <w:r>
-        <w:t xml:space="preserve"> The minimum reliability of the Multi-Items Rearrangement task is 0.79, and the minimum reliability of the Paired-Comparison task is 0.70.</w:t>
-      </w:r>
-      <w:r>
-        <w:t xml:space="preserve"> To test the validity of the Multi-Items Rearrangement task, we compared the average similarity metric acquired from both sessions of the Multi-Items Rearrangement task and the average similarity matric acquired from both sessions o</w:t>
-      </w:r>
-      <w:r>
-        <w:t>f the Paired-Comp</w:t>
-      </w:r>
-      <w:r>
-        <w:t xml:space="preserve">arison task with Random Skewers method. The correlations are shown in Table </w:t>
+        <w:t>, a</w:t>
+      </w:r>
+      <w:r>
+        <w:t xml:space="preserve">nd the </w:t>
+      </w:r>
+      <w:r>
+        <w:t>lowest validity is 0.77.</w:t>
+      </w:r>
+      <w:r>
+        <w:t xml:space="preserve"> The similarity matrices acquired from both tasks were plotted MDS in Figure </w:t>
       </w:r>
       <w:r>
         <w:fldChar w:fldCharType="begin"/>
       </w:r>
       <w:r>
-        <w:instrText xml:space="preserve"> REF t_exp3_reliability_validity \h </w:instrText>
+        <w:instrText xml:space="preserve"> REF f_exp2_mds \h </w:instrText>
+      </w:r>
+      <w:r>
+        <w:instrText xml:space="preserve"> \* MERGEFORMAT </w:instrText>
       </w:r>
       <w:r>
         <w:fldChar w:fldCharType="separate"/>
       </w:r>
       <w:r>
-        <w:rPr>
-          <w:noProof/>
-        </w:rPr>
-        <w:t>3</w:t>
-      </w:r>
-      <w:r>
-        <w:fldChar w:fldCharType="end"/>
-      </w:r>
-      <w:r>
-        <w:t>, a</w:t>
-      </w:r>
-      <w:r>
-        <w:t xml:space="preserve">nd the </w:t>
-      </w:r>
-      <w:r>
-        <w:t>lowest validity is 0.77.</w:t>
-      </w:r>
-      <w:r>
-        <w:t xml:space="preserve"> The similarity matrices acquired from both tasks were plotted MDS in Figure </w:t>
-      </w:r>
-      <w:r>
-        <w:fldChar w:fldCharType="begin"/>
-      </w:r>
-      <w:r>
-        <w:instrText xml:space="preserve"> REF f_exp2_mds \h </w:instrText>
-      </w:r>
-      <w:r>
-        <w:instrText xml:space="preserve"> \* MERGEFORMAT </w:instrText>
-      </w:r>
-      <w:r>
-        <w:fldChar w:fldCharType="separate"/>
-      </w:r>
-      <w:r>
-        <w:t>4</w:t>
+        <w:t>5</w:t>
       </w:r>
       <w:r>
         <w:fldChar w:fldCharType="end"/>
@@ -1915,7 +2281,15 @@
         <w:t xml:space="preserve"> seconds, and the average time for completing the Paired-Comparison task is 713.9 seconds. </w:t>
       </w:r>
       <w:r>
-        <w:t xml:space="preserve">The time required to complete both tasks were compared with BayesFactor package in R. </w:t>
+        <w:t xml:space="preserve">The time required to complete both tasks were compared with </w:t>
+      </w:r>
+      <w:proofErr w:type="spellStart"/>
+      <w:r>
+        <w:t>BayesFactor</w:t>
+      </w:r>
+      <w:proofErr w:type="spellEnd"/>
+      <w:r>
+        <w:t xml:space="preserve"> package in R. </w:t>
       </w:r>
       <w:r>
         <w:t>The results shown strong evidence supports the time required to complete the Multi-Items Rearrangement task is shorter than the Paired-Comparison task</w:t>
@@ -5160,7 +5534,142 @@
           <w:lang w:val="de-CH" w:eastAsia="zh-TW"/>
         </w:rPr>
         <w:drawing>
-          <wp:inline distT="0" distB="0" distL="0" distR="0">
+          <wp:inline distT="0" distB="0" distL="0" distR="0" wp14:anchorId="605215EF" wp14:editId="48204944">
+            <wp:extent cx="5854359" cy="2098879"/>
+            <wp:effectExtent l="0" t="0" r="0" b="0"/>
+            <wp:docPr id="4" name="Picture 4"/>
+            <wp:cNvGraphicFramePr>
+              <a:graphicFrameLocks xmlns:a="http://schemas.openxmlformats.org/drawingml/2006/main" noChangeAspect="1"/>
+            </wp:cNvGraphicFramePr>
+            <a:graphic xmlns:a="http://schemas.openxmlformats.org/drawingml/2006/main">
+              <a:graphicData uri="http://schemas.openxmlformats.org/drawingml/2006/picture">
+                <pic:pic xmlns:pic="http://schemas.openxmlformats.org/drawingml/2006/picture">
+                  <pic:nvPicPr>
+                    <pic:cNvPr id="0" name="Picture 3" descr="C:\Users\Hsuan-Yu Lin\Documents\GitHub\similairty_measurement\Figures\faces.png"/>
+                    <pic:cNvPicPr>
+                      <a:picLocks noChangeAspect="1" noChangeArrowheads="1"/>
+                    </pic:cNvPicPr>
+                  </pic:nvPicPr>
+                  <pic:blipFill>
+                    <a:blip r:embed="rId9" cstate="print">
+                      <a:extLst>
+                        <a:ext uri="{28A0092B-C50C-407E-A947-70E740481C1C}">
+                          <a14:useLocalDpi xmlns:a14="http://schemas.microsoft.com/office/drawing/2010/main" val="0"/>
+                        </a:ext>
+                      </a:extLst>
+                    </a:blip>
+                    <a:stretch>
+                      <a:fillRect/>
+                    </a:stretch>
+                  </pic:blipFill>
+                  <pic:spPr bwMode="auto">
+                    <a:xfrm>
+                      <a:off x="0" y="0"/>
+                      <a:ext cx="5854359" cy="2098879"/>
+                    </a:xfrm>
+                    <a:prstGeom prst="rect">
+                      <a:avLst/>
+                    </a:prstGeom>
+                    <a:noFill/>
+                    <a:ln>
+                      <a:noFill/>
+                    </a:ln>
+                  </pic:spPr>
+                </pic:pic>
+              </a:graphicData>
+            </a:graphic>
+          </wp:inline>
+        </w:drawing>
+      </w:r>
+    </w:p>
+    <w:p>
+      <w:pPr>
+        <w:pStyle w:val="TableFigure"/>
+      </w:pPr>
+      <w:r>
+        <w:rPr>
+          <w:rStyle w:val="Emphasis"/>
+        </w:rPr>
+        <w:t xml:space="preserve">Figure </w:t>
+      </w:r>
+      <w:bookmarkStart w:id="4" w:name="f_procedure"/>
+      <w:r>
+        <w:rPr>
+          <w:rStyle w:val="Emphasis"/>
+        </w:rPr>
+        <w:fldChar w:fldCharType="begin"/>
+      </w:r>
+      <w:r>
+        <w:rPr>
+          <w:rStyle w:val="Emphasis"/>
+        </w:rPr>
+        <w:instrText xml:space="preserve"> SEQ Figure \* MERGEFORMAT </w:instrText>
+      </w:r>
+      <w:r>
+        <w:rPr>
+          <w:rStyle w:val="Emphasis"/>
+        </w:rPr>
+        <w:fldChar w:fldCharType="separate"/>
+      </w:r>
+      <w:r>
+        <w:rPr>
+          <w:rStyle w:val="Emphasis"/>
+          <w:noProof/>
+        </w:rPr>
+        <w:t>1</w:t>
+      </w:r>
+      <w:r>
+        <w:rPr>
+          <w:rStyle w:val="Emphasis"/>
+        </w:rPr>
+        <w:fldChar w:fldCharType="end"/>
+      </w:r>
+      <w:bookmarkEnd w:id="4"/>
+      <w:r>
+        <w:t xml:space="preserve">. </w:t>
+      </w:r>
+      <w:r>
+        <w:t xml:space="preserve">The procedure of the Multi-Items Rearrangement task. </w:t>
+      </w:r>
+      <w:r>
+        <w:t xml:space="preserve">The left figure is the initial presentation of the items. Participants were asked to rearrange the items according to the similarity between the items by using mouse </w:t>
+      </w:r>
+      <w:r>
+        <w:t xml:space="preserve">to </w:t>
+      </w:r>
+      <w:r>
+        <w:t xml:space="preserve">click-and-drop. </w:t>
+      </w:r>
+      <w:r>
+        <w:t xml:space="preserve">The right figure is a potential </w:t>
+      </w:r>
+      <w:r>
+        <w:t xml:space="preserve">outcome after the rearrangement. </w:t>
+      </w:r>
+    </w:p>
+    <w:p>
+      <w:pPr>
+        <w:jc w:val="left"/>
+        <w:rPr>
+          <w:kern w:val="0"/>
+        </w:rPr>
+      </w:pPr>
+      <w:r>
+        <w:br w:type="page"/>
+      </w:r>
+    </w:p>
+    <w:p>
+      <w:pPr>
+        <w:pStyle w:val="NoSpacing"/>
+      </w:pPr>
+      <w:r>
+        <w:rPr>
+          <w:noProof/>
+          <w:lang w:val="de-CH" w:eastAsia="zh-TW"/>
+        </w:rPr>
+        <w:lastRenderedPageBreak/>
+        <w:drawing>
+          <wp:inline distT="0" distB="0" distL="0" distR="0" wp14:anchorId="19A78E92" wp14:editId="4C153AD9">
             <wp:extent cx="5854359" cy="2230016"/>
             <wp:effectExtent l="0" t="0" r="0" b="0"/>
             <wp:docPr id="1" name="Picture 1"/>
@@ -5177,7 +5686,7 @@
                     </pic:cNvPicPr>
                   </pic:nvPicPr>
                   <pic:blipFill>
-                    <a:blip r:embed="rId9">
+                    <a:blip r:embed="rId10">
                       <a:extLst>
                         <a:ext uri="{28A0092B-C50C-407E-A947-70E740481C1C}">
                           <a14:useLocalDpi xmlns:a14="http://schemas.microsoft.com/office/drawing/2010/main" val="0"/>
@@ -5224,7 +5733,7 @@
         </w:rPr>
         <w:t xml:space="preserve"> </w:t>
       </w:r>
-      <w:bookmarkStart w:id="4" w:name="f_exp1_faces"/>
+      <w:bookmarkStart w:id="5" w:name="f_exp1_faces"/>
       <w:r>
         <w:rPr>
           <w:rStyle w:val="Emphasis"/>
@@ -5248,7 +5757,7 @@
           <w:rStyle w:val="Emphasis"/>
           <w:noProof/>
         </w:rPr>
-        <w:t>1</w:t>
+        <w:t>2</w:t>
       </w:r>
       <w:r>
         <w:rPr>
@@ -5256,7 +5765,7 @@
         </w:rPr>
         <w:fldChar w:fldCharType="end"/>
       </w:r>
-      <w:bookmarkEnd w:id="4"/>
+      <w:bookmarkEnd w:id="5"/>
       <w:r>
         <w:t xml:space="preserve">. </w:t>
       </w:r>
@@ -5289,7 +5798,7 @@
         </w:rPr>
         <w:lastRenderedPageBreak/>
         <w:drawing>
-          <wp:inline distT="0" distB="0" distL="0" distR="0" wp14:anchorId="35A26902" wp14:editId="32A331F1">
+          <wp:inline distT="0" distB="0" distL="0" distR="0" wp14:anchorId="657F7F6E" wp14:editId="67488EAD">
             <wp:extent cx="5591175" cy="5591175"/>
             <wp:effectExtent l="0" t="0" r="9525" b="9525"/>
             <wp:docPr id="2" name="Picture 2"/>
@@ -5306,7 +5815,7 @@
                     </pic:cNvPicPr>
                   </pic:nvPicPr>
                   <pic:blipFill>
-                    <a:blip r:embed="rId10">
+                    <a:blip r:embed="rId11">
                       <a:extLst>
                         <a:ext uri="{28A0092B-C50C-407E-A947-70E740481C1C}">
                           <a14:useLocalDpi xmlns:a14="http://schemas.microsoft.com/office/drawing/2010/main" val="0"/>
@@ -5347,7 +5856,7 @@
         </w:rPr>
         <w:t xml:space="preserve">Figure </w:t>
       </w:r>
-      <w:bookmarkStart w:id="5" w:name="f_exp1_mds"/>
+      <w:bookmarkStart w:id="6" w:name="f_exp1_mds"/>
       <w:r>
         <w:rPr>
           <w:rStyle w:val="Emphasis"/>
@@ -5371,50 +5880,50 @@
           <w:rStyle w:val="Emphasis"/>
           <w:noProof/>
         </w:rPr>
+        <w:t>3</w:t>
+      </w:r>
+      <w:r>
+        <w:rPr>
+          <w:rStyle w:val="Emphasis"/>
+        </w:rPr>
+        <w:fldChar w:fldCharType="end"/>
+      </w:r>
+      <w:bookmarkEnd w:id="6"/>
+      <w:r>
+        <w:t>. The</w:t>
+      </w:r>
+      <w:r>
+        <w:t xml:space="preserve"> MDS results</w:t>
+      </w:r>
+      <w:r>
+        <w:t xml:space="preserve"> of</w:t>
+      </w:r>
+      <w:r>
+        <w:t xml:space="preserve"> the</w:t>
+      </w:r>
+      <w:r>
+        <w:t xml:space="preserve"> similarity matrices acquired from the Multi-Items Rearrangement task and the Paired-Comparison task.</w:t>
+      </w:r>
+      <w:r>
+        <w:t xml:space="preserve"> The numbers indicate the items </w:t>
+      </w:r>
+      <w:r>
+        <w:t xml:space="preserve">in Figure </w:t>
+      </w:r>
+      <w:r>
+        <w:fldChar w:fldCharType="begin"/>
+      </w:r>
+      <w:r>
+        <w:instrText xml:space="preserve"> REF f_exp1_faces \h </w:instrText>
+      </w:r>
+      <w:r>
+        <w:instrText xml:space="preserve"> \* MERGEFORMAT </w:instrText>
+      </w:r>
+      <w:r>
+        <w:fldChar w:fldCharType="separate"/>
+      </w:r>
+      <w:r>
         <w:t>2</w:t>
-      </w:r>
-      <w:r>
-        <w:rPr>
-          <w:rStyle w:val="Emphasis"/>
-        </w:rPr>
-        <w:fldChar w:fldCharType="end"/>
-      </w:r>
-      <w:bookmarkEnd w:id="5"/>
-      <w:r>
-        <w:t>. The</w:t>
-      </w:r>
-      <w:r>
-        <w:t xml:space="preserve"> MDS results</w:t>
-      </w:r>
-      <w:r>
-        <w:t xml:space="preserve"> of</w:t>
-      </w:r>
-      <w:r>
-        <w:t xml:space="preserve"> the</w:t>
-      </w:r>
-      <w:r>
-        <w:t xml:space="preserve"> similarity matrices acquired from the Multi-Items Rearrangement task and the Paired-Comparison task.</w:t>
-      </w:r>
-      <w:r>
-        <w:t xml:space="preserve"> The numbers indicate the items </w:t>
-      </w:r>
-      <w:r>
-        <w:t xml:space="preserve">in Figure </w:t>
-      </w:r>
-      <w:r>
-        <w:fldChar w:fldCharType="begin"/>
-      </w:r>
-      <w:r>
-        <w:instrText xml:space="preserve"> REF f_exp1_faces \h </w:instrText>
-      </w:r>
-      <w:r>
-        <w:instrText xml:space="preserve"> \* MERGEFORMAT </w:instrText>
-      </w:r>
-      <w:r>
-        <w:fldChar w:fldCharType="separate"/>
-      </w:r>
-      <w:r>
-        <w:t>1</w:t>
       </w:r>
       <w:r>
         <w:fldChar w:fldCharType="end"/>
@@ -5445,7 +5954,7 @@
           <w:lang w:val="de-CH" w:eastAsia="zh-TW"/>
         </w:rPr>
         <w:drawing>
-          <wp:inline distT="0" distB="0" distL="0" distR="0" wp14:anchorId="779B7C60">
+          <wp:inline distT="0" distB="0" distL="0" distR="0" wp14:anchorId="65967C61" wp14:editId="592E86E7">
             <wp:extent cx="3552825" cy="3552825"/>
             <wp:effectExtent l="0" t="0" r="9525" b="9525"/>
             <wp:docPr id="34" name="Picture 34"/>
@@ -5462,7 +5971,7 @@
                     </pic:cNvPicPr>
                   </pic:nvPicPr>
                   <pic:blipFill>
-                    <a:blip r:embed="rId11">
+                    <a:blip r:embed="rId12">
                       <a:extLst>
                         <a:ext uri="{28A0092B-C50C-407E-A947-70E740481C1C}">
                           <a14:useLocalDpi xmlns:a14="http://schemas.microsoft.com/office/drawing/2010/main" val="0"/>
@@ -5500,7 +6009,7 @@
         </w:rPr>
         <w:t xml:space="preserve">Figure </w:t>
       </w:r>
-      <w:bookmarkStart w:id="6" w:name="f_exp2_colors"/>
+      <w:bookmarkStart w:id="7" w:name="f_exp2_colors"/>
       <w:r>
         <w:rPr>
           <w:rStyle w:val="Emphasis"/>
@@ -5524,7 +6033,7 @@
           <w:rStyle w:val="Emphasis"/>
           <w:noProof/>
         </w:rPr>
-        <w:t>3</w:t>
+        <w:t>4</w:t>
       </w:r>
       <w:r>
         <w:rPr>
@@ -5532,7 +6041,7 @@
         </w:rPr>
         <w:fldChar w:fldCharType="end"/>
       </w:r>
-      <w:bookmarkEnd w:id="6"/>
+      <w:bookmarkEnd w:id="7"/>
       <w:r>
         <w:t xml:space="preserve">. The material used in the Experiment </w:t>
       </w:r>
@@ -5610,7 +6119,7 @@
         </w:rPr>
         <w:lastRenderedPageBreak/>
         <w:drawing>
-          <wp:inline distT="0" distB="0" distL="0" distR="0" wp14:anchorId="6AC0BD71" wp14:editId="7F307675">
+          <wp:inline distT="0" distB="0" distL="0" distR="0" wp14:anchorId="68FA3ACF" wp14:editId="62AF10CE">
             <wp:extent cx="5592507" cy="5592507"/>
             <wp:effectExtent l="0" t="0" r="8255" b="8255"/>
             <wp:docPr id="3" name="Picture 3"/>
@@ -5627,7 +6136,7 @@
                     </pic:cNvPicPr>
                   </pic:nvPicPr>
                   <pic:blipFill>
-                    <a:blip r:embed="rId12">
+                    <a:blip r:embed="rId13">
                       <a:extLst>
                         <a:ext uri="{28A0092B-C50C-407E-A947-70E740481C1C}">
                           <a14:useLocalDpi xmlns:a14="http://schemas.microsoft.com/office/drawing/2010/main" val="0"/>
@@ -5668,7 +6177,7 @@
         </w:rPr>
         <w:t xml:space="preserve">Figure </w:t>
       </w:r>
-      <w:bookmarkStart w:id="7" w:name="f_exp2_mds"/>
+      <w:bookmarkStart w:id="8" w:name="f_exp2_mds"/>
       <w:r>
         <w:rPr>
           <w:rStyle w:val="Emphasis"/>
@@ -5692,32 +6201,32 @@
           <w:rStyle w:val="Emphasis"/>
           <w:noProof/>
         </w:rPr>
+        <w:t>5</w:t>
+      </w:r>
+      <w:r>
+        <w:rPr>
+          <w:rStyle w:val="Emphasis"/>
+        </w:rPr>
+        <w:fldChar w:fldCharType="end"/>
+      </w:r>
+      <w:bookmarkEnd w:id="8"/>
+      <w:r>
+        <w:t xml:space="preserve">. The MDS results of the similarity matrices acquired from the Multi-Items Rearrangement task and the Paired-Comparison task. The numbers indicate the items in Figure </w:t>
+      </w:r>
+      <w:r>
+        <w:fldChar w:fldCharType="begin"/>
+      </w:r>
+      <w:r>
+        <w:instrText xml:space="preserve"> REF f_exp2_colors \h </w:instrText>
+      </w:r>
+      <w:r>
+        <w:instrText xml:space="preserve"> \* MERGEFORMAT </w:instrText>
+      </w:r>
+      <w:r>
+        <w:fldChar w:fldCharType="separate"/>
+      </w:r>
+      <w:r>
         <w:t>4</w:t>
-      </w:r>
-      <w:r>
-        <w:rPr>
-          <w:rStyle w:val="Emphasis"/>
-        </w:rPr>
-        <w:fldChar w:fldCharType="end"/>
-      </w:r>
-      <w:bookmarkEnd w:id="7"/>
-      <w:r>
-        <w:t xml:space="preserve">. The MDS results of the similarity matrices acquired from the Multi-Items Rearrangement task and the Paired-Comparison task. The numbers indicate the items in Figure </w:t>
-      </w:r>
-      <w:r>
-        <w:fldChar w:fldCharType="begin"/>
-      </w:r>
-      <w:r>
-        <w:instrText xml:space="preserve"> REF f_exp2_colors \h </w:instrText>
-      </w:r>
-      <w:r>
-        <w:instrText xml:space="preserve"> \* MERGEFORMAT </w:instrText>
-      </w:r>
-      <w:r>
-        <w:fldChar w:fldCharType="separate"/>
-      </w:r>
-      <w:r>
-        <w:t>3</w:t>
       </w:r>
       <w:r>
         <w:fldChar w:fldCharType="end"/>
@@ -5732,8 +6241,8 @@
       </w:pPr>
     </w:p>
     <w:sectPr>
-      <w:headerReference w:type="default" r:id="rId13"/>
-      <w:headerReference w:type="first" r:id="rId14"/>
+      <w:headerReference w:type="default" r:id="rId14"/>
+      <w:headerReference w:type="first" r:id="rId15"/>
       <w:footnotePr>
         <w:pos w:val="beneathText"/>
       </w:footnotePr>
@@ -5861,7 +6370,7 @@
         <w:rStyle w:val="Strong"/>
         <w:noProof/>
       </w:rPr>
-      <w:t>4</w:t>
+      <w:t>19</w:t>
     </w:r>
     <w:r>
       <w:rPr>
@@ -7233,7 +7742,6 @@
     <w:basedOn w:val="Normal"/>
     <w:next w:val="Normal"/>
     <w:uiPriority w:val="35"/>
-    <w:semiHidden/>
     <w:unhideWhenUsed/>
     <w:qFormat/>
     <w:pPr>
@@ -8988,9 +9496,8 @@
     <w:panose1 w:val="02010600030101010101"/>
     <w:charset w:val="86"/>
     <w:family w:val="modern"/>
-    <w:notTrueType/>
     <w:pitch w:val="fixed"/>
-    <w:sig w:usb0="00000001" w:usb1="080E0000" w:usb2="00000010" w:usb3="00000000" w:csb0="00040000" w:csb1="00000000"/>
+    <w:sig w:usb0="800002BF" w:usb1="38CF7CFA" w:usb2="00000016" w:usb3="00000000" w:csb0="00040001" w:csb1="00000000"/>
   </w:font>
   <w:font w:name="Segoe UI">
     <w:panose1 w:val="020B0502040204020203"/>
@@ -9006,21 +9513,20 @@
     <w:pitch w:val="fixed"/>
     <w:sig w:usb0="E00006FF" w:usb1="0000FCFF" w:usb2="00000001" w:usb3="00000000" w:csb0="0000019F" w:csb1="00000000"/>
   </w:font>
-  <w:font w:name="MS Mincho">
-    <w:altName w:val="ＭＳ 明朝"/>
-    <w:panose1 w:val="02020609040205080304"/>
-    <w:charset w:val="80"/>
-    <w:family w:val="roman"/>
-    <w:notTrueType/>
-    <w:pitch w:val="fixed"/>
-    <w:sig w:usb0="00000000" w:usb1="08070000" w:usb2="00000010" w:usb3="00000000" w:csb0="00020000" w:csb1="00000000"/>
-  </w:font>
   <w:font w:name="Cambria Math">
     <w:panose1 w:val="02040503050406030204"/>
     <w:charset w:val="00"/>
     <w:family w:val="roman"/>
     <w:pitch w:val="variable"/>
     <w:sig w:usb0="E00002FF" w:usb1="420024FF" w:usb2="00000000" w:usb3="00000000" w:csb0="0000019F" w:csb1="00000000"/>
+  </w:font>
+  <w:font w:name="MS Mincho">
+    <w:altName w:val="ＭＳ 明朝"/>
+    <w:panose1 w:val="02020609040205080304"/>
+    <w:charset w:val="80"/>
+    <w:family w:val="modern"/>
+    <w:pitch w:val="fixed"/>
+    <w:sig w:usb0="E00002FF" w:usb1="6AC7FDFB" w:usb2="00000012" w:usb3="00000000" w:csb0="0002009F" w:csb1="00000000"/>
   </w:font>
   <w:font w:name="MS Gothic">
     <w:altName w:val="ＭＳ ゴシック"/>
@@ -9085,6 +9591,8 @@
     <w:rsid w:val="00B302B2"/>
     <w:rsid w:val="00BE63CF"/>
     <w:rsid w:val="00C33BE6"/>
+    <w:rsid w:val="00CF4529"/>
+    <w:rsid w:val="00DB5D46"/>
     <w:rsid w:val="00E77C2C"/>
     <w:rsid w:val="00F16B61"/>
     <w:rsid w:val="00FE6A09"/>
@@ -9615,7 +10123,7 @@
     <w:basedOn w:val="DefaultParagraphFont"/>
     <w:uiPriority w:val="99"/>
     <w:semiHidden/>
-    <w:rsid w:val="00E77C2C"/>
+    <w:rsid w:val="00DB5D46"/>
     <w:rPr>
       <w:color w:val="808080"/>
     </w:rPr>
@@ -10044,7 +10552,7 @@
 </file>
 
 <file path=customXml/itemProps2.xml><?xml version="1.0" encoding="utf-8"?>
-<ds:datastoreItem xmlns:ds="http://schemas.openxmlformats.org/officeDocument/2006/customXml" ds:itemID="{BB432506-4099-4779-80A3-1E8464B454EB}">
+<ds:datastoreItem xmlns:ds="http://schemas.openxmlformats.org/officeDocument/2006/customXml" ds:itemID="{C05B944F-5353-4858-8E38-2DB1FEF6FFC5}">
   <ds:schemaRefs>
     <ds:schemaRef ds:uri="http://schemas.openxmlformats.org/officeDocument/2006/bibliography"/>
   </ds:schemaRefs>

</xml_diff>

<commit_message>
finished the reliability and validity part of "discussion"
</commit_message>
<xml_diff>
--- a/Das Papier.docx
+++ b/Das Papier.docx
@@ -1479,41 +1479,13 @@
         <w:rPr>
           <w:rFonts w:eastAsia="MS Gothic"/>
         </w:rPr>
-        <w:t xml:space="preserve">is affect less by </w:t>
-      </w:r>
-      <w:proofErr w:type="spellStart"/>
+        <w:t>is affect less by diagnosticity effect</w:t>
+      </w:r>
       <w:r>
         <w:rPr>
           <w:rFonts w:eastAsia="MS Gothic"/>
         </w:rPr>
-        <w:t>diagnosticity</w:t>
-      </w:r>
-      <w:proofErr w:type="spellEnd"/>
-      <w:r>
-        <w:rPr>
-          <w:rFonts w:eastAsia="MS Gothic"/>
-        </w:rPr>
-        <w:t xml:space="preserve"> effect</w:t>
-      </w:r>
-      <w:r>
-        <w:rPr>
-          <w:rFonts w:eastAsia="MS Gothic"/>
-        </w:rPr>
-        <w:t xml:space="preserve"> {</w:t>
-      </w:r>
-      <w:proofErr w:type="spellStart"/>
-      <w:r>
-        <w:rPr>
-          <w:rFonts w:eastAsia="MS Gothic"/>
-        </w:rPr>
-        <w:t>Tversky</w:t>
-      </w:r>
-      <w:proofErr w:type="spellEnd"/>
-      <w:r>
-        <w:rPr>
-          <w:rFonts w:eastAsia="MS Gothic"/>
-        </w:rPr>
-        <w:t xml:space="preserve"> </w:t>
+        <w:t xml:space="preserve"> {Tversky </w:t>
       </w:r>
       <w:r>
         <w:rPr>
@@ -2617,15 +2589,7 @@
         <w:fldChar w:fldCharType="end"/>
       </w:r>
       <w:r>
-        <w:t xml:space="preserve"> with </w:t>
-      </w:r>
-      <w:proofErr w:type="spellStart"/>
-      <w:r>
-        <w:t>BayesFactor</w:t>
-      </w:r>
-      <w:proofErr w:type="spellEnd"/>
-      <w:r>
-        <w:t xml:space="preserve"> package</w:t>
+        <w:t xml:space="preserve"> with BayesFactor package</w:t>
       </w:r>
       <w:r>
         <w:t xml:space="preserve"> </w:t>
@@ -2871,8 +2835,6 @@
       <w:r>
         <w:t>on the color wheel</w:t>
       </w:r>
-      <w:bookmarkStart w:id="0" w:name="_GoBack"/>
-      <w:bookmarkEnd w:id="0"/>
       <w:r>
         <w:t xml:space="preserve">. </w:t>
       </w:r>
@@ -3104,15 +3066,7 @@
         <w:t xml:space="preserve"> seconds, and the average time for completing the Paired-Comparison task is 713.9 seconds. </w:t>
       </w:r>
       <w:r>
-        <w:t xml:space="preserve">The time required to complete both tasks were compared with </w:t>
-      </w:r>
-      <w:proofErr w:type="spellStart"/>
-      <w:r>
-        <w:t>BayesFactor</w:t>
-      </w:r>
-      <w:proofErr w:type="spellEnd"/>
-      <w:r>
-        <w:t xml:space="preserve"> package in R. </w:t>
+        <w:t xml:space="preserve">The time required to complete both tasks were compared with BayesFactor package in R. </w:t>
       </w:r>
       <w:r>
         <w:t>The results shown strong evidence supports the time required to complete the Multi-Items Rearrangement task is shorter than the Paired-Comparison task</w:t>
@@ -3173,8 +3127,127 @@
       </w:pPr>
       <w:r>
         <w:lastRenderedPageBreak/>
-        <w:t>Discussion</w:t>
-      </w:r>
+        <w:t>Conclusion</w:t>
+      </w:r>
+    </w:p>
+    <w:p>
+      <w:r>
+        <w:rPr>
+          <w:rFonts w:hint="eastAsia"/>
+        </w:rPr>
+        <w:t xml:space="preserve">The experiments results shown that the Multi-Items Rearrangement task is on per with the Paired-Comparison task in the regard of the reliability. </w:t>
+      </w:r>
+      <w:r>
+        <w:t>The worst reliability in both experiments is 0.70 from</w:t>
+      </w:r>
+      <w:r>
+        <w:t xml:space="preserve"> the</w:t>
+      </w:r>
+      <w:r>
+        <w:t xml:space="preserve"> Paired-Comparison task in Experiment 2 and is followed by 0.71 from</w:t>
+      </w:r>
+      <w:r>
+        <w:t xml:space="preserve"> the</w:t>
+      </w:r>
+      <w:r>
+        <w:t xml:space="preserve"> Multi-Items Rear</w:t>
+      </w:r>
+      <w:r>
+        <w:t>rangement task in Exp</w:t>
+      </w:r>
+      <w:r>
+        <w:t xml:space="preserve">eriment 1. </w:t>
+      </w:r>
+      <w:r>
+        <w:t>Even in the worst case, the reliabilities from both tasks are h</w:t>
+      </w:r>
+      <w:r>
+        <w:t>ighly reliable, hence</w:t>
+      </w:r>
+      <w:r>
+        <w:t>,</w:t>
+      </w:r>
+      <w:r>
+        <w:t xml:space="preserve"> we conclude</w:t>
+      </w:r>
+      <w:r>
+        <w:t>d</w:t>
+      </w:r>
+      <w:r>
+        <w:t xml:space="preserve"> there is no reliability issue in the Multi-Items Rearrangement task.</w:t>
+      </w:r>
+    </w:p>
+    <w:p>
+      <w:r>
+        <w:t xml:space="preserve">The worst validity </w:t>
+      </w:r>
+      <w:r>
+        <w:t>from both experim</w:t>
+      </w:r>
+      <w:r>
+        <w:t xml:space="preserve">ents is 0.77 from Experiment 2, which is from the participant with low reliability from the Paired-Comparison task. </w:t>
+      </w:r>
+      <w:r>
+        <w:t>Because the validity is calculated with the correlation between the average similarity</w:t>
+      </w:r>
+      <w:r>
+        <w:t xml:space="preserve"> matrices</w:t>
+      </w:r>
+      <w:r>
+        <w:t xml:space="preserve"> of both tasks. </w:t>
+      </w:r>
+      <w:r>
+        <w:t xml:space="preserve">Lower reliability of one task introduced more noise in the average similarity </w:t>
+      </w:r>
+      <w:r>
+        <w:t>matrix, which lower</w:t>
+      </w:r>
+      <w:r>
+        <w:t>s</w:t>
+      </w:r>
+      <w:r>
+        <w:t xml:space="preserve"> the validity. </w:t>
+      </w:r>
+      <w:r>
+        <w:t>However, the Multi-Items Rearrangement task is highly reliable even without considering the reduc</w:t>
+      </w:r>
+      <w:r>
+        <w:t>tion</w:t>
+      </w:r>
+      <w:r>
+        <w:t xml:space="preserve"> of the validity from the low reliability of the Paired-Comparison task. </w:t>
+      </w:r>
+      <w:r>
+        <w:t>The result from Multidimensional Scaling also shown that both tasks acquired almost identical similarity matrices.</w:t>
+      </w:r>
+      <w:r>
+        <w:t xml:space="preserve"> W</w:t>
+      </w:r>
+      <w:r>
+        <w:t>e conclude</w:t>
+      </w:r>
+      <w:r>
+        <w:t>d</w:t>
+      </w:r>
+      <w:r>
+        <w:t xml:space="preserve"> that there is no validity issue in the Multi-Items Rearrangement task.</w:t>
+      </w:r>
+    </w:p>
+    <w:p>
+      <w:pPr>
+        <w:pStyle w:val="1"/>
+        <w:rPr>
+          <w:rFonts w:eastAsia="MS Gothic" w:hint="eastAsia"/>
+        </w:rPr>
+      </w:pPr>
+      <w:r>
+        <w:rPr>
+          <w:rFonts w:eastAsia="MS Gothic" w:hint="eastAsia"/>
+        </w:rPr>
+        <w:t>General Discussion</w:t>
+      </w:r>
+      <w:bookmarkStart w:id="0" w:name="_GoBack"/>
+      <w:bookmarkEnd w:id="0"/>
     </w:p>
     <w:p>
       <w:pPr>
@@ -7194,7 +7267,7 @@
         <w:rStyle w:val="a7"/>
         <w:noProof/>
       </w:rPr>
-      <w:t>10</w:t>
+      <w:t>11</w:t>
     </w:r>
     <w:r>
       <w:rPr>
@@ -10317,13 +10390,13 @@
     <w:sig w:usb0="00000003" w:usb1="288F0000" w:usb2="00000016" w:usb3="00000000" w:csb0="00040001" w:csb1="00000000"/>
   </w:font>
   <w:font w:name="SimHei">
-    <w:altName w:val="黑体"/>
+    <w:altName w:val="Arial Unicode MS"/>
     <w:panose1 w:val="02010600030101010101"/>
     <w:charset w:val="86"/>
     <w:family w:val="modern"/>
     <w:notTrueType/>
     <w:pitch w:val="fixed"/>
-    <w:sig w:usb0="00000001" w:usb1="080E0000" w:usb2="00000010" w:usb3="00000000" w:csb0="00040000" w:csb1="00000000"/>
+    <w:sig w:usb0="00000000" w:usb1="080E0000" w:usb2="00000010" w:usb3="00000000" w:csb0="00040000" w:csb1="00000000"/>
   </w:font>
   <w:font w:name="Segoe UI">
     <w:panose1 w:val="020B0502040204020203"/>
@@ -10351,18 +10424,17 @@
     <w:panose1 w:val="020B0609070205080204"/>
     <w:charset w:val="80"/>
     <w:family w:val="modern"/>
-    <w:notTrueType/>
     <w:pitch w:val="fixed"/>
-    <w:sig w:usb0="00000001" w:usb1="08070000" w:usb2="00000010" w:usb3="00000000" w:csb0="00020000" w:csb1="00000000"/>
+    <w:sig w:usb0="E00002FF" w:usb1="6AC7FDFB" w:usb2="08000012" w:usb3="00000000" w:csb0="0002009F" w:csb1="00000000"/>
   </w:font>
   <w:font w:name="MS Mincho">
-    <w:altName w:val="ＭＳ 明朝"/>
+    <w:altName w:val="MS Gothic"/>
     <w:panose1 w:val="02020609040205080304"/>
     <w:charset w:val="80"/>
     <w:family w:val="roman"/>
     <w:notTrueType/>
     <w:pitch w:val="fixed"/>
-    <w:sig w:usb0="00000001" w:usb1="08070000" w:usb2="00000010" w:usb3="00000000" w:csb0="00020000" w:csb1="00000000"/>
+    <w:sig w:usb0="00000000" w:usb1="08070000" w:usb2="00000010" w:usb3="00000000" w:csb0="00020000" w:csb1="00000000"/>
   </w:font>
   <w:font w:name="Calibri">
     <w:panose1 w:val="020F0502020204030204"/>
@@ -10410,10 +10482,10 @@
     <w:rsid w:val="00182CBC"/>
     <w:rsid w:val="00193CC0"/>
     <w:rsid w:val="002F6203"/>
-    <w:rsid w:val="003541B3"/>
     <w:rsid w:val="00377558"/>
     <w:rsid w:val="005559F9"/>
     <w:rsid w:val="005F7313"/>
+    <w:rsid w:val="006366F7"/>
     <w:rsid w:val="00646F8F"/>
     <w:rsid w:val="007139FF"/>
     <w:rsid w:val="007D6ABD"/>
@@ -11384,7 +11456,7 @@
 </file>
 
 <file path=customXml/itemProps2.xml><?xml version="1.0" encoding="utf-8"?>
-<ds:datastoreItem xmlns:ds="http://schemas.openxmlformats.org/officeDocument/2006/customXml" ds:itemID="{45334BF1-F483-44E1-B92F-53CF1A273798}">
+<ds:datastoreItem xmlns:ds="http://schemas.openxmlformats.org/officeDocument/2006/customXml" ds:itemID="{FC93B7DA-9CAD-400A-BB27-22C80CF01D78}">
   <ds:schemaRefs>
     <ds:schemaRef ds:uri="http://schemas.openxmlformats.org/officeDocument/2006/bibliography"/>
   </ds:schemaRefs>

</xml_diff>

<commit_message>
added time requirement in conclusion
</commit_message>
<xml_diff>
--- a/Das Papier.docx
+++ b/Das Papier.docx
@@ -19,7 +19,6 @@
           <w15:appearance w15:val="hidden"/>
           <w:text w:multiLine="1"/>
         </w:sdtPr>
-        <w:sdtEndPr/>
         <w:sdtContent>
           <w:r>
             <w:t>[Title Here, up to 12 Words, on One to Two Lines]</w:t>
@@ -38,7 +37,6 @@
         <w15:appearance w15:val="hidden"/>
         <w:text/>
       </w:sdtPr>
-      <w:sdtEndPr/>
       <w:sdtContent>
         <w:p>
           <w:pPr>
@@ -61,7 +59,6 @@
         <w15:appearance w15:val="hidden"/>
         <w:text/>
       </w:sdtPr>
-      <w:sdtEndPr/>
       <w:sdtContent>
         <w:p>
           <w:pPr>
@@ -92,7 +89,6 @@
         <w15:appearance w15:val="hidden"/>
         <w:text/>
       </w:sdtPr>
-      <w:sdtEndPr/>
       <w:sdtContent>
         <w:p>
           <w:r>
@@ -121,7 +117,6 @@
         <w15:appearance w15:val="hidden"/>
         <w:text/>
       </w:sdtPr>
-      <w:sdtEndPr/>
       <w:sdtContent>
         <w:p>
           <w:pPr>
@@ -163,7 +158,6 @@
           <w15:appearance w15:val="hidden"/>
           <w:text/>
         </w:sdtPr>
-        <w:sdtEndPr/>
         <w:sdtContent>
           <w:r>
             <w:t>[Click here to add keywords.]</w:t>
@@ -188,7 +182,6 @@
           <w15:appearance w15:val="hidden"/>
           <w:text w:multiLine="1"/>
         </w:sdtPr>
-        <w:sdtEndPr/>
         <w:sdtContent>
           <w:r>
             <w:t>[Title Here, up to 12 Words, on One to Two Lines]</w:t>
@@ -207,7 +200,6 @@
         <w15:appearance w15:val="hidden"/>
         <w:text/>
       </w:sdtPr>
-      <w:sdtEndPr/>
       <w:sdtContent>
         <w:p>
           <w:r>
@@ -236,7 +228,6 @@
         <w15:appearance w15:val="hidden"/>
         <w:text/>
       </w:sdtPr>
-      <w:sdtEndPr/>
       <w:sdtContent>
         <w:p>
           <w:pPr>
@@ -260,7 +251,6 @@
           <w15:appearance w15:val="hidden"/>
           <w:text/>
         </w:sdtPr>
-        <w:sdtEndPr/>
         <w:sdtContent>
           <w:r>
             <w:t>[The first two heading levels get their own paragraph, as shown here. Headings 3, 4, and 5 are run-in headings used at the beginning of the paragraph.]</w:t>
@@ -286,7 +276,6 @@
           <w15:appearance w15:val="hidden"/>
           <w:text/>
         </w:sdtPr>
-        <w:sdtEndPr/>
         <w:sdtContent>
           <w:r>
             <w:t>[Heading 2]</w:t>
@@ -310,7 +299,6 @@
         <w:showingPlcHdr/>
         <w15:appearance w15:val="hidden"/>
       </w:sdtPr>
-      <w:sdtEndPr/>
       <w:sdtContent>
         <w:p>
           <w:pPr>
@@ -380,7 +368,6 @@
           <w15:appearance w15:val="hidden"/>
           <w:text/>
         </w:sdtPr>
-        <w:sdtEndPr/>
         <w:sdtContent>
           <w:r>
             <w:t>[Include a period at the end of a run-in heading. Note that you can include consecutive paragraphs with their own headings, where appropriate.]</w:t>
@@ -448,7 +435,6 @@
           <w15:appearance w15:val="hidden"/>
           <w:text/>
         </w:sdtPr>
-        <w:sdtEndPr/>
         <w:sdtContent>
           <w:r>
             <w:t>[When using headings, don’t skip levels. If you need a heading 3, 4, or 5 with no text following it before the next heading, just add a period at the end of the heading and then start a new paragraph for the subheading and its text.]</w:t>
@@ -460,7 +446,6 @@
           <w:id w:val="294639227"/>
           <w:citation/>
         </w:sdtPr>
-        <w:sdtEndPr/>
         <w:sdtContent>
           <w:r>
             <w:fldChar w:fldCharType="begin"/>
@@ -535,7 +520,6 @@
           <w15:appearance w15:val="hidden"/>
           <w:text/>
         </w:sdtPr>
-        <w:sdtEndPr/>
         <w:sdtContent>
           <w:r>
             <w:t>[Like all sections of your paper, references start on their own page. The references page that follows is created using the Citations &amp; Bibliography feature, available on the References tab. This feature includes a style option that formats your references for APA 6th Edition. You can also use this feature to add in-text citations that are linked to your source, such as those shown at the end of this paragraph and the preceding paragraph. To customize a citation, right-click it and then click Edit Citation.]</w:t>
@@ -550,7 +534,6 @@
           <w:id w:val="-1701930945"/>
           <w:citation/>
         </w:sdtPr>
-        <w:sdtEndPr/>
         <w:sdtContent>
           <w:r>
             <w:fldChar w:fldCharType="begin"/>
@@ -1479,13 +1462,41 @@
         <w:rPr>
           <w:rFonts w:eastAsia="MS Gothic"/>
         </w:rPr>
-        <w:t>is affect less by diagnosticity effect</w:t>
-      </w:r>
+        <w:t xml:space="preserve">is affect less by </w:t>
+      </w:r>
+      <w:proofErr w:type="spellStart"/>
       <w:r>
         <w:rPr>
           <w:rFonts w:eastAsia="MS Gothic"/>
         </w:rPr>
-        <w:t xml:space="preserve"> {Tversky </w:t>
+        <w:t>diagnosticity</w:t>
+      </w:r>
+      <w:proofErr w:type="spellEnd"/>
+      <w:r>
+        <w:rPr>
+          <w:rFonts w:eastAsia="MS Gothic"/>
+        </w:rPr>
+        <w:t xml:space="preserve"> effect</w:t>
+      </w:r>
+      <w:r>
+        <w:rPr>
+          <w:rFonts w:eastAsia="MS Gothic"/>
+        </w:rPr>
+        <w:t xml:space="preserve"> {</w:t>
+      </w:r>
+      <w:proofErr w:type="spellStart"/>
+      <w:r>
+        <w:rPr>
+          <w:rFonts w:eastAsia="MS Gothic"/>
+        </w:rPr>
+        <w:t>Tversky</w:t>
+      </w:r>
+      <w:proofErr w:type="spellEnd"/>
+      <w:r>
+        <w:rPr>
+          <w:rFonts w:eastAsia="MS Gothic"/>
+        </w:rPr>
+        <w:t xml:space="preserve"> </w:t>
       </w:r>
       <w:r>
         <w:rPr>
@@ -1701,10 +1712,7 @@
         <w:t xml:space="preserve"> the reliability</w:t>
       </w:r>
       <w:r>
-        <w:t xml:space="preserve"> and the </w:t>
-      </w:r>
-      <w:r>
-        <w:t>validity</w:t>
+        <w:t xml:space="preserve"> and the validity</w:t>
       </w:r>
       <w:r>
         <w:t xml:space="preserve"> of the </w:t>
@@ -2589,7 +2597,15 @@
         <w:fldChar w:fldCharType="end"/>
       </w:r>
       <w:r>
-        <w:t xml:space="preserve"> with BayesFactor package</w:t>
+        <w:t xml:space="preserve"> with </w:t>
+      </w:r>
+      <w:proofErr w:type="spellStart"/>
+      <w:r>
+        <w:t>BayesFactor</w:t>
+      </w:r>
+      <w:proofErr w:type="spellEnd"/>
+      <w:r>
+        <w:t xml:space="preserve"> package</w:t>
       </w:r>
       <w:r>
         <w:t xml:space="preserve"> </w:t>
@@ -2830,10 +2846,7 @@
         <w:t xml:space="preserve"> were allowed to vary</w:t>
       </w:r>
       <w:r>
-        <w:t xml:space="preserve"> </w:t>
-      </w:r>
-      <w:r>
-        <w:t>on the color wheel</w:t>
+        <w:t xml:space="preserve"> on the color wheel</w:t>
       </w:r>
       <w:r>
         <w:t xml:space="preserve">. </w:t>
@@ -3066,7 +3079,15 @@
         <w:t xml:space="preserve"> seconds, and the average time for completing the Paired-Comparison task is 713.9 seconds. </w:t>
       </w:r>
       <w:r>
-        <w:t xml:space="preserve">The time required to complete both tasks were compared with BayesFactor package in R. </w:t>
+        <w:t xml:space="preserve">The time required to complete both tasks were compared with </w:t>
+      </w:r>
+      <w:proofErr w:type="spellStart"/>
+      <w:r>
+        <w:t>BayesFactor</w:t>
+      </w:r>
+      <w:proofErr w:type="spellEnd"/>
+      <w:r>
+        <w:t xml:space="preserve"> package in R. </w:t>
       </w:r>
       <w:r>
         <w:t>The results shown strong evidence supports the time required to complete the Multi-Items Rearrangement task is shorter than the Paired-Comparison task</w:t>
@@ -3235,7 +3256,6 @@
     </w:p>
     <w:p>
       <w:pPr>
-        <w:pStyle w:val="1"/>
         <w:rPr>
           <w:rFonts w:eastAsia="MS Gothic" w:hint="eastAsia"/>
         </w:rPr>
@@ -3244,16 +3264,161 @@
         <w:rPr>
           <w:rFonts w:eastAsia="MS Gothic" w:hint="eastAsia"/>
         </w:rPr>
-        <w:t>General Discussion</w:t>
+        <w:t xml:space="preserve">The Multi-Items Rearrangement task </w:t>
+      </w:r>
+      <w:r>
+        <w:rPr>
+          <w:rFonts w:eastAsia="MS Gothic"/>
+        </w:rPr>
+        <w:t>took</w:t>
+      </w:r>
+      <w:r>
+        <w:rPr>
+          <w:rFonts w:eastAsia="MS Gothic"/>
+        </w:rPr>
+        <w:t xml:space="preserve"> almost</w:t>
+      </w:r>
+      <w:r>
+        <w:rPr>
+          <w:rFonts w:eastAsia="MS Gothic"/>
+        </w:rPr>
+        <w:t xml:space="preserve"> half of the time for participants to complete comparing to the time for the Pair</w:t>
+      </w:r>
+      <w:r>
+        <w:rPr>
+          <w:rFonts w:eastAsia="MS Gothic"/>
+        </w:rPr>
+        <w:t xml:space="preserve">ed-Comparison task. </w:t>
+      </w:r>
+      <w:r>
+        <w:rPr>
+          <w:rFonts w:eastAsia="MS Gothic"/>
+        </w:rPr>
+        <w:t>Although the Multi-Items Rearrangement task took much longer time to complete a trial (39.64s</w:t>
+      </w:r>
+      <w:r>
+        <w:rPr>
+          <w:rFonts w:eastAsia="MS Gothic"/>
+        </w:rPr>
+        <w:t xml:space="preserve"> vs. 3.77s</w:t>
+      </w:r>
+      <w:r>
+        <w:rPr>
+          <w:rFonts w:eastAsia="MS Gothic"/>
+        </w:rPr>
+        <w:t>)</w:t>
       </w:r>
       <w:bookmarkStart w:id="0" w:name="_GoBack"/>
       <w:bookmarkEnd w:id="0"/>
+      <w:r>
+        <w:rPr>
+          <w:rFonts w:eastAsia="MS Gothic"/>
+        </w:rPr>
+        <w:t xml:space="preserve">, </w:t>
+      </w:r>
+      <w:r>
+        <w:rPr>
+          <w:rFonts w:eastAsia="MS Gothic"/>
+        </w:rPr>
+        <w:t xml:space="preserve">the Multi-Items Rearrangement task </w:t>
+      </w:r>
+      <w:r>
+        <w:rPr>
+          <w:rFonts w:eastAsia="MS Gothic"/>
+        </w:rPr>
+        <w:t>requires less trials (16 vs. 240), results in shorter time to complete the task.</w:t>
+      </w:r>
+    </w:p>
+    <w:p>
+      <w:pPr>
+        <w:pStyle w:val="1"/>
+        <w:rPr>
+          <w:rFonts w:eastAsia="MS Gothic"/>
+        </w:rPr>
+      </w:pPr>
+      <w:r>
+        <w:rPr>
+          <w:rFonts w:eastAsia="MS Gothic" w:hint="eastAsia"/>
+        </w:rPr>
+        <w:t>General Discussion</w:t>
+      </w:r>
+    </w:p>
+    <w:p>
+      <w:pPr>
+        <w:rPr>
+          <w:rFonts w:hint="eastAsia"/>
+        </w:rPr>
+      </w:pPr>
+      <w:r>
+        <w:rPr>
+          <w:rFonts w:eastAsia="MS Gothic" w:hint="eastAsia"/>
+        </w:rPr>
+        <w:t xml:space="preserve">In this study, we introduced a new task for acquiring similarity matrix </w:t>
+      </w:r>
+      <w:r>
+        <w:rPr>
+          <w:rFonts w:cstheme="minorHAnsi"/>
+        </w:rPr>
+        <w:t>—</w:t>
+      </w:r>
+      <w:r>
+        <w:rPr>
+          <w:rFonts w:hint="eastAsia"/>
+        </w:rPr>
+        <w:t xml:space="preserve"> </w:t>
+      </w:r>
+      <w:r>
+        <w:t xml:space="preserve">Multi-Items Rearrangement task </w:t>
+      </w:r>
+      <w:r>
+        <w:rPr>
+          <w:rFonts w:cstheme="minorHAnsi"/>
+        </w:rPr>
+        <w:t>—</w:t>
+      </w:r>
+      <w:r>
+        <w:rPr>
+          <w:rFonts w:cstheme="minorHAnsi"/>
+        </w:rPr>
+        <w:t xml:space="preserve"> </w:t>
+      </w:r>
+      <w:r>
+        <w:rPr>
+          <w:rFonts w:cstheme="minorHAnsi"/>
+        </w:rPr>
+        <w:t>and two experiments to examine the validity</w:t>
+      </w:r>
+      <w:r>
+        <w:rPr>
+          <w:rFonts w:cstheme="minorHAnsi"/>
+        </w:rPr>
+        <w:t xml:space="preserve">, </w:t>
+      </w:r>
+      <w:r>
+        <w:rPr>
+          <w:rFonts w:cstheme="minorHAnsi"/>
+        </w:rPr>
+        <w:t>the reliability</w:t>
+      </w:r>
+      <w:r>
+        <w:rPr>
+          <w:rFonts w:cstheme="minorHAnsi"/>
+        </w:rPr>
+        <w:t>, and the time efficiency</w:t>
+      </w:r>
+      <w:r>
+        <w:rPr>
+          <w:rFonts w:cstheme="minorHAnsi"/>
+        </w:rPr>
+        <w:t xml:space="preserve"> of the task. </w:t>
+      </w:r>
     </w:p>
     <w:p>
       <w:pPr>
         <w:pStyle w:val="21"/>
       </w:pPr>
       <w:r>
+        <w:lastRenderedPageBreak/>
         <w:t>Reliability and Validity</w:t>
       </w:r>
     </w:p>
@@ -7267,7 +7432,7 @@
         <w:rStyle w:val="a7"/>
         <w:noProof/>
       </w:rPr>
-      <w:t>11</w:t>
+      <w:t>12</w:t>
     </w:r>
     <w:r>
       <w:rPr>
@@ -8193,7 +8358,6 @@
   <w:style w:type="character" w:default="1" w:styleId="a2">
     <w:name w:val="Default Paragraph Font"/>
     <w:uiPriority w:val="1"/>
-    <w:semiHidden/>
     <w:unhideWhenUsed/>
   </w:style>
   <w:style w:type="table" w:default="1" w:styleId="a3">
@@ -10485,7 +10649,6 @@
     <w:rsid w:val="00377558"/>
     <w:rsid w:val="005559F9"/>
     <w:rsid w:val="005F7313"/>
-    <w:rsid w:val="006366F7"/>
     <w:rsid w:val="00646F8F"/>
     <w:rsid w:val="007139FF"/>
     <w:rsid w:val="007D6ABD"/>
@@ -10495,6 +10658,7 @@
     <w:rsid w:val="00BE63CF"/>
     <w:rsid w:val="00C33BE6"/>
     <w:rsid w:val="00CB3D25"/>
+    <w:rsid w:val="00CC00C5"/>
     <w:rsid w:val="00CF4529"/>
     <w:rsid w:val="00DB5D46"/>
     <w:rsid w:val="00E77C2C"/>
@@ -11456,7 +11620,7 @@
 </file>
 
 <file path=customXml/itemProps2.xml><?xml version="1.0" encoding="utf-8"?>
-<ds:datastoreItem xmlns:ds="http://schemas.openxmlformats.org/officeDocument/2006/customXml" ds:itemID="{FC93B7DA-9CAD-400A-BB27-22C80CF01D78}">
+<ds:datastoreItem xmlns:ds="http://schemas.openxmlformats.org/officeDocument/2006/customXml" ds:itemID="{E177B48E-2677-45BA-A842-7FB55DBBBDD5}">
   <ds:schemaRefs>
     <ds:schemaRef ds:uri="http://schemas.openxmlformats.org/officeDocument/2006/bibliography"/>
   </ds:schemaRefs>

</xml_diff>

<commit_message>
a slightly more das papier, almost done
</commit_message>
<xml_diff>
--- a/Das Papier.docx
+++ b/Das Papier.docx
@@ -3010,16 +3010,29 @@
       </w:r>
     </w:p>
     <w:p>
-      <w:pPr>
+      <w:r>
+        <w:rPr>
+          <w:rFonts w:eastAsia="MS Gothic" w:hint="eastAsia"/>
+        </w:rPr>
+        <w:t xml:space="preserve">In this study, we introduced a new task for acquiring similarity matrix </w:t>
+      </w:r>
+      <w:r>
         <w:rPr>
           <w:rFonts w:cstheme="minorHAnsi"/>
         </w:rPr>
-      </w:pPr>
-      <w:r>
-        <w:rPr>
-          <w:rFonts w:eastAsia="MS Gothic" w:hint="eastAsia"/>
-        </w:rPr>
-        <w:t xml:space="preserve">In this study, we introduced a new task for acquiring similarity matrix </w:t>
+        <w:t>—</w:t>
+      </w:r>
+      <w:r>
+        <w:rPr>
+          <w:rFonts w:hint="eastAsia"/>
+        </w:rPr>
+        <w:t xml:space="preserve"> </w:t>
+      </w:r>
+      <w:r>
+        <w:t xml:space="preserve">the </w:t>
+      </w:r>
+      <w:r>
+        <w:t xml:space="preserve">Multi-Items Rearrangement task </w:t>
       </w:r>
       <w:r>
         <w:rPr>
@@ -3029,98 +3042,213 @@
       </w:r>
       <w:r>
         <w:rPr>
-          <w:rFonts w:hint="eastAsia"/>
+          <w:rFonts w:cstheme="minorHAnsi"/>
         </w:rPr>
         <w:t xml:space="preserve"> </w:t>
       </w:r>
       <w:r>
-        <w:t xml:space="preserve">Multi-Items Rearrangement task </w:t>
-      </w:r>
-      <w:r>
         <w:rPr>
           <w:rFonts w:cstheme="minorHAnsi"/>
         </w:rPr>
-        <w:t>—</w:t>
+        <w:t>and two experiments to examine the</w:t>
       </w:r>
       <w:r>
         <w:rPr>
           <w:rFonts w:cstheme="minorHAnsi"/>
         </w:rPr>
+        <w:t xml:space="preserve"> reliability</w:t>
+      </w:r>
+      <w:r>
+        <w:rPr>
+          <w:rFonts w:cstheme="minorHAnsi"/>
+        </w:rPr>
+        <w:t xml:space="preserve">, </w:t>
+      </w:r>
+      <w:r>
+        <w:rPr>
+          <w:rFonts w:cstheme="minorHAnsi"/>
+        </w:rPr>
+        <w:t>the</w:t>
+      </w:r>
+      <w:r>
+        <w:rPr>
+          <w:rFonts w:cstheme="minorHAnsi"/>
+        </w:rPr>
+        <w:t xml:space="preserve"> validity</w:t>
+      </w:r>
+      <w:r>
+        <w:rPr>
+          <w:rFonts w:cstheme="minorHAnsi"/>
+        </w:rPr>
+        <w:t>, and the time efficiency</w:t>
+      </w:r>
+      <w:r>
+        <w:rPr>
+          <w:rFonts w:cstheme="minorHAnsi"/>
+        </w:rPr>
+        <w:t xml:space="preserve"> of the task. </w:t>
+      </w:r>
+      <w:r>
+        <w:rPr>
+          <w:rFonts w:cstheme="minorHAnsi"/>
+        </w:rPr>
+        <w:t xml:space="preserve">The experiments shown that the Multi-Items Rearrangement task </w:t>
+      </w:r>
+      <w:r>
+        <w:rPr>
+          <w:rFonts w:cstheme="minorHAnsi"/>
+        </w:rPr>
+        <w:t xml:space="preserve">is reliable and validate of acquiring the similarity matric while </w:t>
+      </w:r>
+      <w:r>
+        <w:rPr>
+          <w:rFonts w:cstheme="minorHAnsi"/>
+        </w:rPr>
+        <w:t>taking</w:t>
+      </w:r>
+      <w:r>
+        <w:rPr>
+          <w:rFonts w:cstheme="minorHAnsi"/>
+        </w:rPr>
+        <w:t xml:space="preserve"> only half of the time required comparing to the Paired-Comparison task.</w:t>
+      </w:r>
+      <w:r>
+        <w:rPr>
+          <w:rFonts w:cstheme="minorHAnsi"/>
+        </w:rPr>
         <w:t xml:space="preserve"> </w:t>
       </w:r>
       <w:r>
         <w:rPr>
           <w:rFonts w:cstheme="minorHAnsi"/>
         </w:rPr>
-        <w:t>and two experiments to examine the</w:t>
+        <w:t>The time efficiency</w:t>
       </w:r>
       <w:r>
         <w:rPr>
           <w:rFonts w:cstheme="minorHAnsi"/>
         </w:rPr>
-        <w:t xml:space="preserve"> reliability</w:t>
+        <w:t xml:space="preserve"> of the Multi-Items Rearrangement task</w:t>
       </w:r>
       <w:r>
         <w:rPr>
           <w:rFonts w:cstheme="minorHAnsi"/>
         </w:rPr>
-        <w:t xml:space="preserve">, </w:t>
-      </w:r>
-      <w:r>
-        <w:rPr>
-          <w:rFonts w:cstheme="minorHAnsi"/>
-        </w:rPr>
-        <w:t>the</w:t>
-      </w:r>
-      <w:r>
-        <w:rPr>
-          <w:rFonts w:cstheme="minorHAnsi"/>
-        </w:rPr>
-        <w:t xml:space="preserve"> validity</w:t>
-      </w:r>
-      <w:r>
-        <w:rPr>
-          <w:rFonts w:cstheme="minorHAnsi"/>
-        </w:rPr>
-        <w:t>, and the time efficiency</w:t>
-      </w:r>
-      <w:r>
-        <w:rPr>
-          <w:rFonts w:cstheme="minorHAnsi"/>
-        </w:rPr>
-        <w:t xml:space="preserve"> of the task. </w:t>
-      </w:r>
-      <w:r>
-        <w:rPr>
-          <w:rFonts w:cstheme="minorHAnsi"/>
-        </w:rPr>
-        <w:t xml:space="preserve">The experiments shown that the Multi-Items Rearrangement task </w:t>
-      </w:r>
-      <w:r>
-        <w:rPr>
-          <w:rFonts w:cstheme="minorHAnsi"/>
-        </w:rPr>
-        <w:t xml:space="preserve">is reliable and validate of acquiring the similarity matric while </w:t>
-      </w:r>
-      <w:r>
-        <w:rPr>
-          <w:rFonts w:cstheme="minorHAnsi"/>
-        </w:rPr>
-        <w:t>taking</w:t>
-      </w:r>
-      <w:r>
-        <w:rPr>
-          <w:rFonts w:cstheme="minorHAnsi"/>
-        </w:rPr>
-        <w:t xml:space="preserve"> only half of the time required comparing to the Paired-Comparison task.</w:t>
+        <w:t xml:space="preserve"> allows the </w:t>
+      </w:r>
+      <w:r>
+        <w:t>experimenter to acquire the similarity matrices</w:t>
+      </w:r>
+      <w:r>
+        <w:t xml:space="preserve"> for individual participants</w:t>
+      </w:r>
+      <w:r>
+        <w:t xml:space="preserve"> when previously unfeasible</w:t>
+      </w:r>
+      <w:r>
+        <w:t>, i.e., the item set is too large</w:t>
+      </w:r>
+      <w:r>
+        <w:t xml:space="preserve">. </w:t>
+      </w:r>
+      <w:r>
+        <w:t>Some</w:t>
+      </w:r>
+      <w:r>
+        <w:t xml:space="preserve"> studies acquire incomplete similarity matrices for individual participants then assemble</w:t>
+      </w:r>
+      <w:r>
+        <w:t>d</w:t>
+      </w:r>
+      <w:r>
+        <w:t xml:space="preserve"> into a </w:t>
+      </w:r>
+      <w:r>
+        <w:t xml:space="preserve">full </w:t>
+      </w:r>
+      <w:r>
+        <w:t>similarity matrix</w:t>
+      </w:r>
+      <w:r>
+        <w:t xml:space="preserve"> {cites}. </w:t>
+      </w:r>
+      <w:r>
+        <w:t xml:space="preserve">However, the </w:t>
+      </w:r>
+      <w:r>
+        <w:t>assembled</w:t>
+      </w:r>
+      <w:r>
+        <w:t xml:space="preserve"> similarity matrix does not reflect the individual d</w:t>
+      </w:r>
+      <w:r>
+        <w:t>ifference between p</w:t>
+      </w:r>
+      <w:r>
+        <w:t xml:space="preserve">articipants, which might to be appropriate if the </w:t>
+      </w:r>
+      <w:r>
+        <w:t xml:space="preserve">difference of </w:t>
+      </w:r>
+      <w:r>
+        <w:t xml:space="preserve">similarity rating between individual participants is </w:t>
+      </w:r>
+      <w:r>
+        <w:t>l</w:t>
+      </w:r>
+      <w:r>
+        <w:t>ar</w:t>
+      </w:r>
+      <w:r>
+        <w:t>ge.</w:t>
       </w:r>
     </w:p>
     <w:p>
       <w:r>
-        <w:t xml:space="preserve">Time efficient is one of the most important advantage </w:t>
-      </w:r>
-      <w:bookmarkStart w:id="0" w:name="_GoBack"/>
-      <w:bookmarkEnd w:id="0"/>
+        <w:t xml:space="preserve">The Multi-Items Rearrangement task does not come without disadvantage. </w:t>
+      </w:r>
+      <w:r>
+        <w:t xml:space="preserve">Because the task </w:t>
+      </w:r>
+      <w:r>
+        <w:t xml:space="preserve">askes participants to </w:t>
+      </w:r>
+      <w:r>
+        <w:t>reflect the similarity</w:t>
+      </w:r>
+      <w:r>
+        <w:t xml:space="preserve"> between items</w:t>
+      </w:r>
+      <w:r>
+        <w:t xml:space="preserve"> on two </w:t>
+      </w:r>
+      <w:r>
+        <w:t>dimensional</w:t>
+      </w:r>
+      <w:r>
+        <w:t xml:space="preserve"> </w:t>
+      </w:r>
+      <w:r>
+        <w:t xml:space="preserve">space, </w:t>
+      </w:r>
+      <w:r>
+        <w:t xml:space="preserve">the measurement might miss some complex relationship between items. </w:t>
+      </w:r>
+      <w:r>
+        <w:t xml:space="preserve">For example, it is impossible to </w:t>
+      </w:r>
+      <w:r>
+        <w:t xml:space="preserve">reflect the relationship between four items with equal similarity between items on two dimensional space. </w:t>
+      </w:r>
+      <w:r>
+        <w:t>However, as shown in Experiment 1, even with complex materials</w:t>
+      </w:r>
+      <w:r>
+        <w:t xml:space="preserve"> (four dimensions)</w:t>
+      </w:r>
+      <w:r>
+        <w:t xml:space="preserve">, the Multi-Items Rearrangement task can still accurately acquire the similarity matrix. </w:t>
+      </w:r>
     </w:p>
     <w:p>
       <w:pPr>
@@ -3452,56 +3580,9 @@
         <w:lastRenderedPageBreak/>
         <w:fldChar w:fldCharType="end"/>
       </w:r>
-      <w:r>
-        <w:t>Footnotes</w:t>
-      </w:r>
-    </w:p>
-    <w:p>
-      <w:r>
-        <w:rPr>
-          <w:rStyle w:val="FootnoteReference"/>
-        </w:rPr>
-        <w:t>1</w:t>
-      </w:r>
-      <w:sdt>
-        <w:sdtPr>
-          <w:id w:val="1069077422"/>
-          <w:placeholder>
-            <w:docPart w:val="C8D21132D23A4D17BB23E3BECB243CF0"/>
-          </w:placeholder>
-          <w:temporary/>
-          <w:showingPlcHdr/>
-          <w15:appearance w15:val="hidden"/>
-          <w:text/>
-        </w:sdtPr>
-        <w:sdtEndPr>
-          <w:rPr>
-            <w:rStyle w:val="FootnoteReference"/>
-            <w:vertAlign w:val="superscript"/>
-          </w:rPr>
-        </w:sdtEndPr>
-        <w:sdtContent>
-          <w:r>
-            <w:t xml:space="preserve">[Add footnotes, if any, on their own page following references. For APA formatting requirements, it’s easy to just type your own footnote references and notes. To format a footnote reference, select the number and then, on the Home tab, in the Styles gallery, click Footnote Reference. The body of a footnote, such as this example, uses the Normal text style. </w:t>
-          </w:r>
-          <w:r>
-            <w:rPr>
-              <w:rStyle w:val="Emphasis"/>
-            </w:rPr>
-            <w:t>(Note: If you delete this sample footnote, don’t forget to delete its in-text reference as well. That’s at the end of the sample Heading 2 paragraph on the first page of body content in this template.)</w:t>
-          </w:r>
-          <w:r>
-            <w:t>]</w:t>
-          </w:r>
-        </w:sdtContent>
-      </w:sdt>
-    </w:p>
-    <w:p>
-      <w:pPr>
-        <w:pStyle w:val="SectionTitle"/>
-      </w:pPr>
-      <w:r>
-        <w:lastRenderedPageBreak/>
+      <w:bookmarkStart w:id="0" w:name="_GoBack"/>
+      <w:bookmarkEnd w:id="0"/>
+      <w:r>
         <w:t>Tables</w:t>
       </w:r>
     </w:p>
@@ -7120,7 +7201,7 @@
         <w:rStyle w:val="Strong"/>
         <w:noProof/>
       </w:rPr>
-      <w:t>21</w:t>
+      <w:t>16</w:t>
     </w:r>
     <w:r>
       <w:rPr>
@@ -9896,41 +9977,6 @@
         </w:p>
       </w:docPartBody>
     </w:docPart>
-    <w:docPart>
-      <w:docPartPr>
-        <w:name w:val="C8D21132D23A4D17BB23E3BECB243CF0"/>
-        <w:category>
-          <w:name w:val="General"/>
-          <w:gallery w:val="placeholder"/>
-        </w:category>
-        <w:types>
-          <w:type w:val="bbPlcHdr"/>
-        </w:types>
-        <w:behaviors>
-          <w:behavior w:val="content"/>
-        </w:behaviors>
-        <w:guid w:val="{61778F3C-2DF1-4C0C-A7CE-E64571B132A5}"/>
-      </w:docPartPr>
-      <w:docPartBody>
-        <w:p>
-          <w:pPr>
-            <w:pStyle w:val="C8D21132D23A4D17BB23E3BECB243CF024"/>
-          </w:pPr>
-          <w:r>
-            <w:t xml:space="preserve">[Add footnotes, if any, on their own page following references. For APA formatting requirements, it’s easy to just type your own footnote references and notes. To format a footnote reference, select the number and then, on the Home tab, in the Styles gallery, click Footnote Reference. The body of a footnote, such as this example, uses the Normal text style. </w:t>
-          </w:r>
-          <w:r>
-            <w:rPr>
-              <w:rStyle w:val="Emphasis"/>
-            </w:rPr>
-            <w:t>(Note: If you delete this sample footnote, don’t forget to delete its in-text reference as well. That’s at the end of the sample Heading 2 paragraph on the first page of body content in this template.)</w:t>
-          </w:r>
-          <w:r>
-            <w:t>]</w:t>
-          </w:r>
-        </w:p>
-      </w:docPartBody>
-    </w:docPart>
   </w:docParts>
 </w:glossaryDocument>
 </file>
@@ -10059,6 +10105,7 @@
     <w:rsid w:val="00646F8F"/>
     <w:rsid w:val="007139FF"/>
     <w:rsid w:val="007D6ABD"/>
+    <w:rsid w:val="00A012F6"/>
     <w:rsid w:val="00A85BD9"/>
     <w:rsid w:val="00AD32AC"/>
     <w:rsid w:val="00B302B2"/>
@@ -11028,7 +11075,7 @@
 </file>
 
 <file path=customXml/itemProps2.xml><?xml version="1.0" encoding="utf-8"?>
-<ds:datastoreItem xmlns:ds="http://schemas.openxmlformats.org/officeDocument/2006/customXml" ds:itemID="{3ECD2BD8-301E-436B-8B3F-F98450451FE8}">
+<ds:datastoreItem xmlns:ds="http://schemas.openxmlformats.org/officeDocument/2006/customXml" ds:itemID="{F808F5C5-2B5B-4F16-9FAA-E2CDCBB52F55}">
   <ds:schemaRefs>
     <ds:schemaRef ds:uri="http://schemas.openxmlformats.org/officeDocument/2006/bibliography"/>
   </ds:schemaRefs>

</xml_diff>

<commit_message>
almost done das papier, need better figure
</commit_message>
<xml_diff>
--- a/Das Papier.docx
+++ b/Das Papier.docx
@@ -14,7 +14,6 @@
           <w:placeholder>
             <w:docPart w:val="CE9DBE1383624A7CAB45E544E08C3D70"/>
           </w:placeholder>
-          <w:showingPlcHdr/>
           <w:dataBinding w:prefixMappings="xmlns:ns0='http://purl.org/dc/elements/1.1/' xmlns:ns1='http://schemas.openxmlformats.org/package/2006/metadata/core-properties' " w:xpath="/ns1:coreProperties[1]/ns0:title[1]" w:storeItemID="{6C3C8BC8-F283-45AE-878A-BAB7291924A1}"/>
           <w15:appearance w15:val="hidden"/>
           <w:text w:multiLine="1"/>
@@ -22,57 +21,52 @@
         <w:sdtEndPr/>
         <w:sdtContent>
           <w:r>
-            <w:t>[Title Here, up to 12 Words, on One to Two Lines]</w:t>
+            <w:t>The Multi-Items Rearrangement Task: a Faster and Reliable Method for Acquiring Similarity Matrix</w:t>
           </w:r>
         </w:sdtContent>
       </w:sdt>
     </w:p>
-    <w:sdt>
-      <w:sdtPr>
-        <w:id w:val="-1736158886"/>
-        <w:placeholder>
-          <w:docPart w:val="7462A0ECD7654340A284DE74AD7C6A1E"/>
-        </w:placeholder>
-        <w:temporary/>
-        <w:showingPlcHdr/>
-        <w15:appearance w15:val="hidden"/>
-        <w:text/>
-      </w:sdtPr>
-      <w:sdtEndPr/>
-      <w:sdtContent>
-        <w:p>
-          <w:pPr>
-            <w:pStyle w:val="Title2"/>
-          </w:pPr>
-          <w:r>
-            <w:t>[Author Name(s), First M. Last, Omit Titles and Degrees]</w:t>
-          </w:r>
-        </w:p>
-      </w:sdtContent>
-    </w:sdt>
-    <w:sdt>
-      <w:sdtPr>
-        <w:id w:val="-1771543088"/>
-        <w:placeholder>
-          <w:docPart w:val="B5D18517A8F044D7B0764BACBCD77BFC"/>
-        </w:placeholder>
-        <w:temporary/>
-        <w:showingPlcHdr/>
-        <w15:appearance w15:val="hidden"/>
-        <w:text/>
-      </w:sdtPr>
-      <w:sdtEndPr/>
-      <w:sdtContent>
-        <w:p>
-          <w:pPr>
-            <w:pStyle w:val="Title2"/>
-          </w:pPr>
-          <w:r>
-            <w:t>[Institutional Affiliation(s)]</w:t>
-          </w:r>
-        </w:p>
-      </w:sdtContent>
-    </w:sdt>
+    <w:p>
+      <w:pPr>
+        <w:pStyle w:val="Title2"/>
+        <w:rPr>
+          <w:lang w:val="de-CH"/>
+        </w:rPr>
+      </w:pPr>
+      <w:r>
+        <w:rPr>
+          <w:lang w:val="de-CH"/>
+        </w:rPr>
+        <w:t>Hsuan-Yu Lin</w:t>
+      </w:r>
+    </w:p>
+    <w:p>
+      <w:pPr>
+        <w:pStyle w:val="Title2"/>
+        <w:rPr>
+          <w:lang w:val="de-CH"/>
+        </w:rPr>
+      </w:pPr>
+      <w:r>
+        <w:rPr>
+          <w:lang w:val="de-CH"/>
+        </w:rPr>
+        <w:t>Alexei Fischer</w:t>
+      </w:r>
+    </w:p>
+    <w:p>
+      <w:pPr>
+        <w:pStyle w:val="Title2"/>
+      </w:pPr>
+      <w:r>
+        <w:t>University of Zurich</w:t>
+      </w:r>
+      <w:proofErr w:type="gramStart"/>
+      <w:r>
+        <w:t>, ??????</w:t>
+      </w:r>
+      <w:proofErr w:type="gramEnd"/>
+    </w:p>
     <w:p>
       <w:pPr>
         <w:pStyle w:val="Title"/>
@@ -183,7 +177,6 @@
           <w:placeholder>
             <w:docPart w:val="CE9DBE1383624A7CAB45E544E08C3D70"/>
           </w:placeholder>
-          <w:showingPlcHdr/>
           <w:dataBinding w:prefixMappings="xmlns:ns0='http://purl.org/dc/elements/1.1/' xmlns:ns1='http://schemas.openxmlformats.org/package/2006/metadata/core-properties' " w:xpath="/ns1:coreProperties[1]/ns0:title[1]" w:storeItemID="{6C3C8BC8-F283-45AE-878A-BAB7291924A1}"/>
           <w15:appearance w15:val="hidden"/>
           <w:text w:multiLine="1"/>
@@ -191,7 +184,7 @@
         <w:sdtEndPr/>
         <w:sdtContent>
           <w:r>
-            <w:t>[Title Here, up to 12 Words, on One to Two Lines]</w:t>
+            <w:t>The Multi-Items Rearrangement Task: a Faster and Reliable Method for Acquiring Similarity Matrix</w:t>
           </w:r>
         </w:sdtContent>
       </w:sdt>
@@ -299,16 +292,25 @@
         <w:t>is the Paired-Comparison task</w:t>
       </w:r>
       <w:r>
-        <w:t xml:space="preserve"> {</w:t>
-      </w:r>
-      <w:r>
-        <w:rPr>
-          <w:highlight w:val="yellow"/>
-        </w:rPr>
-        <w:t>cites</w:t>
-      </w:r>
-      <w:r>
-        <w:t>}</w:t>
+        <w:t xml:space="preserve"> </w:t>
+      </w:r>
+      <w:r>
+        <w:fldChar w:fldCharType="begin"/>
+      </w:r>
+      <w:r>
+        <w:instrText xml:space="preserve"> ADDIN ZOTERO_ITEM CSL_CITATION {"citationID":"a18073j845o","properties":{"formattedCitation":"(Giordano et al., 2011)","plainCitation":"(Giordano et al., 2011)"},"citationItems":[{"id":701,"uris":["http://zotero.org/users/1327751/items/N9I78NPC"],"uri":["http://zotero.org/users/1327751/items/N9I78NPC"],"itemData":{"id":701,"type":"article-journal","title":"Comparison of Methods for Collecting and Modeling Dissimilarity Data: Applications to Complex Sound Stimuli","container-title":"Multivariate Behavioral Research","page":"779-811","volume":"46","issue":"5","source":"Taylor and Francis+NEJM","abstract":"Sorting procedures are frequently adopted as an alternative to dissimilarity ratings to measure the dissimilarity of large sets of stimuli in a comparatively short time. However, systematic empirical research on the consequences of this experiment-design choice is lacking. We carried out a behavioral experiment to assess the extent to which sorting procedures compare to dissimilarity ratings in terms of efficiency, reliability, and accuracy, and the extent to which data from different data-collection methods are redundant and are better fit by different distance models. Participants estimated the dissimilarity of either semantically charged environmental sounds or semantically neutral synthetic sounds. We considered free and hierarchical sorting and derived indications concerning the properties of constrained and truncated hierarchical sorting methods from hierarchical sorting data. Results show that the higher efficiency of sorting methods comes at a considerable cost in terms of data reliability and accuracy. This loss appears to be minimized with truncated hierarchical sorting methods that start from a relatively low number of groups of stimuli. Finally, variations in data-collection method differentially affect the fit of various distance models at the group-average and individual levels. On the basis of these results, we suggest adopting sorting as an alternative to dissimilarity-rating methods only when strictly necessary. We also suggest analyzing the raw behavioral dissimilarities, and avoiding modeling them with one single distance model.","DOI":"10.1080/00273171.2011.606748","ISSN":"0027-3171","note":"PMID: 26736045","shortTitle":"Comparison of Methods for Collecting and Modeling Dissimilarity Data","author":[{"family":"Giordano","given":"Bruno L."},{"family":"Guastavino","given":"Catherine"},{"family":"Murphy","given":"Emma"},{"family":"Ogg","given":"Mattson"},{"family":"Smith","given":"Bennett K."},{"family":"McAdams","given":"Stephen"}],"issued":{"date-parts":[["2011",9,30]]}}}],"schema":"https://github.com/citation-style-language/schema/raw/master/csl-citation.json"} </w:instrText>
+      </w:r>
+      <w:r>
+        <w:fldChar w:fldCharType="separate"/>
+      </w:r>
+      <w:r>
+        <w:rPr>
+          <w:rFonts w:ascii="Times New Roman" w:hAnsi="Times New Roman" w:cs="Times New Roman"/>
+        </w:rPr>
+        <w:t>(Giordano et al., 2011)</w:t>
+      </w:r>
+      <w:r>
+        <w:fldChar w:fldCharType="end"/>
       </w:r>
       <w:r>
         <w:t xml:space="preserve">, which </w:t>
@@ -527,7 +529,49 @@
         <w:rPr>
           <w:rFonts w:cstheme="minorHAnsi"/>
         </w:rPr>
-        <w:t>, which will require two hours to complete the task.</w:t>
+        <w:t>, which will require two hours to complete the task</w:t>
+      </w:r>
+      <w:r>
+        <w:rPr>
+          <w:rFonts w:cstheme="minorHAnsi"/>
+        </w:rPr>
+        <w:t xml:space="preserve"> </w:t>
+      </w:r>
+      <w:r>
+        <w:rPr>
+          <w:rFonts w:cstheme="minorHAnsi"/>
+        </w:rPr>
+        <w:fldChar w:fldCharType="begin"/>
+      </w:r>
+      <w:r>
+        <w:rPr>
+          <w:rFonts w:cstheme="minorHAnsi"/>
+        </w:rPr>
+        <w:instrText xml:space="preserve"> ADDIN ZOTERO_ITEM CSL_CITATION {"citationID":"aqt5dqs2t3","properties":{"formattedCitation":"(Giordano et al., 2011)","plainCitation":"(Giordano et al., 2011)"},"citationItems":[{"id":701,"uris":["http://zotero.org/users/1327751/items/N9I78NPC"],"uri":["http://zotero.org/users/1327751/items/N9I78NPC"],"itemData":{"id":701,"type":"article-journal","title":"Comparison of Methods for Collecting and Modeling Dissimilarity Data: Applications to Complex Sound Stimuli","container-title":"Multivariate Behavioral Research","page":"779-811","volume":"46","issue":"5","source":"Taylor and Francis+NEJM","abstract":"Sorting procedures are frequently adopted as an alternative to dissimilarity ratings to measure the dissimilarity of large sets of stimuli in a comparatively short time. However, systematic empirical research on the consequences of this experiment-design choice is lacking. We carried out a behavioral experiment to assess the extent to which sorting procedures compare to dissimilarity ratings in terms of efficiency, reliability, and accuracy, and the extent to which data from different data-collection methods are redundant and are better fit by different distance models. Participants estimated the dissimilarity of either semantically charged environmental sounds or semantically neutral synthetic sounds. We considered free and hierarchical sorting and derived indications concerning the properties of constrained and truncated hierarchical sorting methods from hierarchical sorting data. Results show that the higher efficiency of sorting methods comes at a considerable cost in terms of data reliability and accuracy. This loss appears to be minimized with truncated hierarchical sorting methods that start from a relatively low number of groups of stimuli. Finally, variations in data-collection method differentially affect the fit of various distance models at the group-average and individual levels. On the basis of these results, we suggest adopting sorting as an alternative to dissimilarity-rating methods only when strictly necessary. We also suggest analyzing the raw behavioral dissimilarities, and avoiding modeling them with one single distance model.","DOI":"10.1080/00273171.2011.606748","ISSN":"0027-3171","note":"PMID: 26736045","shortTitle":"Comparison of Methods for Collecting and Modeling Dissimilarity Data","author":[{"family":"Giordano","given":"Bruno L."},{"family":"Guastavino","given":"Catherine"},{"family":"Murphy","given":"Emma"},{"family":"Ogg","given":"Mattson"},{"family":"Smith","given":"Bennett K."},{"family":"McAdams","given":"Stephen"}],"issued":{"date-parts":[["2011",9,30]]}}}],"schema":"https://github.com/citation-style-language/schema/raw/master/csl-citation.json"} </w:instrText>
+      </w:r>
+      <w:r>
+        <w:rPr>
+          <w:rFonts w:cstheme="minorHAnsi"/>
+        </w:rPr>
+        <w:fldChar w:fldCharType="separate"/>
+      </w:r>
+      <w:r>
+        <w:rPr>
+          <w:rFonts w:ascii="Times New Roman" w:hAnsi="Times New Roman" w:cs="Times New Roman"/>
+        </w:rPr>
+        <w:t>(Giordano et al., 2011)</w:t>
+      </w:r>
+      <w:r>
+        <w:rPr>
+          <w:rFonts w:cstheme="minorHAnsi"/>
+        </w:rPr>
+        <w:fldChar w:fldCharType="end"/>
+      </w:r>
+      <w:r>
+        <w:rPr>
+          <w:rFonts w:cstheme="minorHAnsi"/>
+        </w:rPr>
+        <w:t>.</w:t>
       </w:r>
     </w:p>
     <w:p>
@@ -644,14 +688,14 @@
         <w:t xml:space="preserve"> a trial in</w:t>
       </w:r>
       <w:r>
-        <w:t xml:space="preserve"> the Multi-Items Rearrangement task. </w:t>
-      </w:r>
-      <w:r>
-        <w:t xml:space="preserve">Because the Multi-Items Rearrangement task presents multiple </w:t>
+        <w:t xml:space="preserve"> the </w:t>
       </w:r>
       <w:r>
         <w:lastRenderedPageBreak/>
-        <w:t xml:space="preserve">items at once, a subset of the similarity matrix can </w:t>
+        <w:t xml:space="preserve">Multi-Items Rearrangement task. </w:t>
+      </w:r>
+      <w:r>
+        <w:t xml:space="preserve">Because the Multi-Items Rearrangement task presents multiple items at once, a subset of the similarity matrix can </w:t>
       </w:r>
       <w:r>
         <w:t xml:space="preserve">be acquired in a single trial. </w:t>
@@ -1081,6 +1125,7 @@
         <w:rPr>
           <w:rFonts w:eastAsia="MS Gothic"/>
         </w:rPr>
+        <w:lastRenderedPageBreak/>
         <w:t>Another advantage of the Multi-Items Rearrangement task over the Paired-Comparison task is that the Multi-Items Rearrangement task</w:t>
       </w:r>
       <w:r>
@@ -1093,25 +1138,46 @@
         <w:rPr>
           <w:rFonts w:eastAsia="MS Gothic"/>
         </w:rPr>
-        <w:t>is affect less by diagnosticity effect</w:t>
-      </w:r>
+        <w:t xml:space="preserve">is affect less by </w:t>
+      </w:r>
+      <w:proofErr w:type="spellStart"/>
       <w:r>
         <w:rPr>
           <w:rFonts w:eastAsia="MS Gothic"/>
         </w:rPr>
-        <w:t xml:space="preserve"> {Tversky </w:t>
-      </w:r>
+        <w:t>diagnosticity</w:t>
+      </w:r>
+      <w:proofErr w:type="spellEnd"/>
       <w:r>
         <w:rPr>
           <w:rFonts w:eastAsia="MS Gothic"/>
         </w:rPr>
-        <w:lastRenderedPageBreak/>
-        <w:t>1977}</w:t>
+        <w:t xml:space="preserve"> effect</w:t>
       </w:r>
       <w:r>
         <w:rPr>
           <w:rFonts w:eastAsia="MS Gothic"/>
         </w:rPr>
+        <w:t xml:space="preserve"> {</w:t>
+      </w:r>
+      <w:proofErr w:type="spellStart"/>
+      <w:r>
+        <w:rPr>
+          <w:rFonts w:eastAsia="MS Gothic"/>
+        </w:rPr>
+        <w:t>Tversky</w:t>
+      </w:r>
+      <w:proofErr w:type="spellEnd"/>
+      <w:r>
+        <w:rPr>
+          <w:rFonts w:eastAsia="MS Gothic"/>
+        </w:rPr>
+        <w:t xml:space="preserve"> 1977}</w:t>
+      </w:r>
+      <w:r>
+        <w:rPr>
+          <w:rFonts w:eastAsia="MS Gothic"/>
+        </w:rPr>
         <w:t xml:space="preserve"> </w:t>
       </w:r>
       <w:r>
@@ -1142,13 +1208,43 @@
         <w:rPr>
           <w:rFonts w:eastAsia="MS Gothic"/>
         </w:rPr>
-        <w:t>the item set affects the rating of the similarity</w:t>
+        <w:t xml:space="preserve">the item set affects the </w:t>
       </w:r>
       <w:r>
         <w:rPr>
           <w:rFonts w:eastAsia="MS Gothic"/>
         </w:rPr>
-        <w:t xml:space="preserve"> {cite}</w:t>
+        <w:t xml:space="preserve">perception of the items, which then affects the similarity rating </w:t>
+      </w:r>
+      <w:r>
+        <w:rPr>
+          <w:rFonts w:eastAsia="MS Gothic"/>
+        </w:rPr>
+        <w:fldChar w:fldCharType="begin"/>
+      </w:r>
+      <w:r>
+        <w:rPr>
+          <w:rFonts w:eastAsia="MS Gothic"/>
+        </w:rPr>
+        <w:instrText xml:space="preserve"> ADDIN ZOTERO_ITEM CSL_CITATION {"citationID":"ald201lmpd","properties":{"formattedCitation":"(Goldstone, 1995)","plainCitation":"(Goldstone, 1995)"},"citationItems":[{"id":704,"uris":["http://zotero.org/users/1327751/items/3Z9KTKFK"],"uri":["http://zotero.org/users/1327751/items/3Z9KTKFK"],"itemData":{"id":704,"type":"article-journal","title":"Effects of categorization on color perception","container-title":"Psychological Science","page":"298–304","volume":"6","issue":"5","source":"Google Scholar","author":[{"family":"Goldstone","given":"Robert L."}],"issued":{"date-parts":[["1995"]]}}}],"schema":"https://github.com/citation-style-language/schema/raw/master/csl-citation.json"} </w:instrText>
+      </w:r>
+      <w:r>
+        <w:rPr>
+          <w:rFonts w:eastAsia="MS Gothic"/>
+        </w:rPr>
+        <w:fldChar w:fldCharType="separate"/>
+      </w:r>
+      <w:r>
+        <w:rPr>
+          <w:rFonts w:ascii="Times New Roman" w:hAnsi="Times New Roman" w:cs="Times New Roman"/>
+        </w:rPr>
+        <w:t>(Goldstone, 1995)</w:t>
+      </w:r>
+      <w:r>
+        <w:rPr>
+          <w:rFonts w:eastAsia="MS Gothic"/>
+        </w:rPr>
+        <w:fldChar w:fldCharType="end"/>
       </w:r>
       <w:r>
         <w:rPr>
@@ -1233,7 +1329,43 @@
         <w:rPr>
           <w:rFonts w:eastAsia="MS Gothic"/>
         </w:rPr>
-        <w:t xml:space="preserve"> Discrete features are commonly used in the psychology experiment {cite}.</w:t>
+        <w:t xml:space="preserve"> Discrete features are commonly used in the psychology experiment </w:t>
+      </w:r>
+      <w:r>
+        <w:rPr>
+          <w:rFonts w:eastAsia="MS Gothic"/>
+        </w:rPr>
+        <w:fldChar w:fldCharType="begin"/>
+      </w:r>
+      <w:r>
+        <w:rPr>
+          <w:rFonts w:eastAsia="MS Gothic"/>
+        </w:rPr>
+        <w:instrText xml:space="preserve"> ADDIN ZOTERO_ITEM CSL_CITATION {"citationID":"a1tjslgs5ja","properties":{"formattedCitation":"(Allen, Baddeley, &amp; Hitch, 2014; Luck &amp; Vogel, 1997)","plainCitation":"(Allen, Baddeley, &amp; Hitch, 2014; Luck &amp; Vogel, 1997)"},"citationItems":[{"id":165,"uris":["http://zotero.org/users/1327751/items/QFPANXP3"],"uri":["http://zotero.org/users/1327751/items/QFPANXP3"],"itemData":{"id":165,"type":"article-journal","title":"Evidence for two attentional components in visual working memory","container-title":"Journal of Experimental Psychology: Learning, Memory, and Cognition","page":"1499-1509","volume":"40","issue":"6","source":"EBSCOhost","abstract":"How does executive attentional control contribute to memory for sequences of visual objects, and what does this reveal about storage and processing in working memory? Three experiments examined the impact of a concurrent executive load (backward counting) on memory for sequences of individually presented visual objects. Experiments 1 and 2 found disruptive concurrent load effects of equivalent magnitude on memory for shapes, colors, and colored shape conjunctions (as measured by single-probe recognition). These effects were present only for Items 1 and 2 in a 3-item sequence; the final item was always impervious to this disruption. This pattern of findings was precisely replicated in Experiment 3 when using a cued verbal recall measure of shape–color binding, with error analysis providing additional insights concerning attention-related loss of early-sequence items. These findings indicate an important role for executive processes in maintaining representations of earlier encountered stimuli in an active form alongside privileged storage of the most recent stimulus. (PsycINFO Database Record (c) 2014 APA, all rights reserved). (journal abstract)","DOI":"10.1037/xlm0000002","ISSN":"0278-7393","journalAbbreviation":"Journal of Experimental Psychology: Learning, Memory, and Cognition","author":[{"family":"Allen","given":"Richard J."},{"family":"Baddeley","given":"Alan D."},{"family":"Hitch","given":"Graham J."}],"issued":{"date-parts":[["2014",11]]}}},{"id":201,"uris":["http://zotero.org/users/1327751/items/WABMBZWJ"],"uri":["http://zotero.org/users/1327751/items/WABMBZWJ"],"itemData":{"id":201,"type":"article-journal","title":"The capacity of visual working memory for features and conjunctions","container-title":"Nature","page":"279-281","volume":"390","issue":"6657","source":"www.nature.com","abstract":"Short-term memory storage can be divided into separate subsystems for verbal information and visual information, and recent studies have begun to delineate the neural substrates of these working-memory systems. Although the verbal storage system has been well characterized, the storage capacity of visual working memory has not yet been established for simple, suprathreshold features or for conjunctions of features. Here we demonstrate that it is possible to retain information about only four colours or orientations in visual working memory at one time. However, it is also possible to retain both the colour and the orientation of four objects, indicating that visual working memory stores integrated objects rather than individual features. Indeed, objects defined by a conjunction of four features can be retained in working memory just as well as single-feature objects, allowing sixteen individual features to be retained when distributed across four objects. Thus, the capacity of visual working memory must be understood in terms of integrated objects rather than individual features, which places significant constraints on cognitive and neurobiological models of the temporary storage of visual information.","DOI":"10.1038/36846","ISSN":"0028-0836","journalAbbreviation":"Nature","language":"en","author":[{"family":"Luck","given":"Steven J."},{"family":"Vogel","given":"Edward K."}],"issued":{"date-parts":[["1997",11,20]]}}}],"schema":"https://github.com/citation-style-language/schema/raw/master/csl-citation.json"} </w:instrText>
+      </w:r>
+      <w:r>
+        <w:rPr>
+          <w:rFonts w:eastAsia="MS Gothic"/>
+        </w:rPr>
+        <w:fldChar w:fldCharType="separate"/>
+      </w:r>
+      <w:r>
+        <w:rPr>
+          <w:rFonts w:ascii="Times New Roman" w:hAnsi="Times New Roman" w:cs="Times New Roman"/>
+        </w:rPr>
+        <w:t>(Allen, Baddeley, &amp; Hitch, 2014; Luck &amp; Vogel, 1997)</w:t>
+      </w:r>
+      <w:r>
+        <w:rPr>
+          <w:rFonts w:eastAsia="MS Gothic"/>
+        </w:rPr>
+        <w:fldChar w:fldCharType="end"/>
+      </w:r>
+      <w:r>
+        <w:rPr>
+          <w:rFonts w:eastAsia="MS Gothic"/>
+        </w:rPr>
+        <w:t>.</w:t>
       </w:r>
       <w:r>
         <w:rPr>
@@ -1410,6 +1542,7 @@
         <w:pStyle w:val="Heading2"/>
       </w:pPr>
       <w:r>
+        <w:lastRenderedPageBreak/>
         <w:t>Method</w:t>
       </w:r>
     </w:p>
@@ -1441,7 +1574,6 @@
         <w:rPr>
           <w:rStyle w:val="Heading3Char"/>
         </w:rPr>
-        <w:lastRenderedPageBreak/>
         <w:t>Materials.</w:t>
       </w:r>
       <w:r>
@@ -1688,6 +1820,7 @@
     </w:p>
     <w:p>
       <w:r>
+        <w:lastRenderedPageBreak/>
         <w:t xml:space="preserve">The Multi-Items Rearrangement task requires 6 trials to complete the similarity matrix between 16 items. We repeated the procedure twice in order to obtain more accuracy measurement of the similarity matrix. The items were rearranged into different </w:t>
       </w:r>
       <w:r>
@@ -1717,11 +1850,7 @@
         <w:t>tems were presented on the screen</w:t>
       </w:r>
       <w:r>
-        <w:t xml:space="preserve"> with a 9 points scale below </w:t>
-      </w:r>
-      <w:r>
-        <w:lastRenderedPageBreak/>
-        <w:t xml:space="preserve">the items. Participants were instructed to rate the similarity between the two items by </w:t>
+        <w:t xml:space="preserve"> with a 9 points scale below the items. Participants were instructed to rate the similarity between the two items by </w:t>
       </w:r>
       <w:r>
         <w:t>clicking on the 9 points scale, with 1 to be the most similar, and 9 to be the most dissimilar.</w:t>
@@ -1858,7 +1987,14 @@
         <w:rPr>
           <w:rFonts w:eastAsia="MS Mincho"/>
         </w:rPr>
-        <w:t>The normalization ensures that the similarity matrix acquired from the Multi-Items Rearrangement task and the similarity matrix acquired from the Paired-Comparison</w:t>
+        <w:t xml:space="preserve">The normalization ensures that the similarity matrix acquired from </w:t>
+      </w:r>
+      <w:r>
+        <w:rPr>
+          <w:rFonts w:eastAsia="MS Mincho"/>
+        </w:rPr>
+        <w:lastRenderedPageBreak/>
+        <w:t>the Multi-Items Rearrangement task and the similarity matrix acquired from the Paired-Comparison</w:t>
       </w:r>
       <w:r>
         <w:rPr>
@@ -1919,14 +2055,7 @@
         <w:rPr>
           <w:rFonts w:ascii="Times New Roman" w:hAnsi="Times New Roman" w:cs="Times New Roman"/>
         </w:rPr>
-        <w:t xml:space="preserve">(Cheverud </w:t>
-      </w:r>
-      <w:r>
-        <w:rPr>
-          <w:rFonts w:ascii="Times New Roman" w:hAnsi="Times New Roman" w:cs="Times New Roman"/>
-        </w:rPr>
-        <w:lastRenderedPageBreak/>
-        <w:t>&amp; Marroig, 2007)</w:t>
+        <w:t>(Cheverud &amp; Marroig, 2007)</w:t>
       </w:r>
       <w:r>
         <w:rPr>
@@ -2224,7 +2353,15 @@
         <w:fldChar w:fldCharType="end"/>
       </w:r>
       <w:r>
-        <w:t xml:space="preserve"> with BayesFactor package</w:t>
+        <w:t xml:space="preserve"> with </w:t>
+      </w:r>
+      <w:proofErr w:type="spellStart"/>
+      <w:r>
+        <w:t>BayesFactor</w:t>
+      </w:r>
+      <w:proofErr w:type="spellEnd"/>
+      <w:r>
+        <w:t xml:space="preserve"> package</w:t>
       </w:r>
       <w:r>
         <w:t xml:space="preserve"> </w:t>
@@ -2317,7 +2454,11 @@
         <w:t xml:space="preserve"> from</w:t>
       </w:r>
       <w:r>
-        <w:t xml:space="preserve"> continuous feature</w:t>
+        <w:t xml:space="preserve"> </w:t>
+      </w:r>
+      <w:r>
+        <w:lastRenderedPageBreak/>
+        <w:t>continuous feature</w:t>
       </w:r>
       <w:r>
         <w:t xml:space="preserve"> of Multi-Items Rearrangement task</w:t>
@@ -2369,7 +2510,6 @@
         <w:rPr>
           <w:rStyle w:val="Heading3Char"/>
         </w:rPr>
-        <w:lastRenderedPageBreak/>
         <w:t>Materials.</w:t>
       </w:r>
       <w:r>
@@ -2624,7 +2764,11 @@
         <w:t xml:space="preserve"> The minimum reliability of the Multi-Items Rearrangement task is 0.79, and the minimum reliability of the Paired-Comparison task is 0.70.</w:t>
       </w:r>
       <w:r>
-        <w:t xml:space="preserve"> To test the validity of the Multi-Items Rearrangement task, we compared the average similarity metric acquired from both sessions of the Multi-Items Rearrangement task and the average similarity matric acquired from both sessions o</w:t>
+        <w:t xml:space="preserve"> To test the validity of the Multi-Items Rearrangement task, we compared the average </w:t>
+      </w:r>
+      <w:r>
+        <w:lastRenderedPageBreak/>
+        <w:t>similarity metric acquired from both sessions of the Multi-Items Rearrangement task and the average similarity matric acquired from both sessions o</w:t>
       </w:r>
       <w:r>
         <w:t>f the Paired-Comp</w:t>
@@ -2695,17 +2839,21 @@
         <w:t xml:space="preserve"> seconds, and the average time for completing the Paired-Comparison task is 713.9 seconds</w:t>
       </w:r>
       <w:r>
-        <w:t xml:space="preserve"> excluding the </w:t>
-      </w:r>
-      <w:r>
-        <w:lastRenderedPageBreak/>
-        <w:t>break time</w:t>
+        <w:t xml:space="preserve"> excluding the break time</w:t>
       </w:r>
       <w:r>
         <w:t xml:space="preserve">. </w:t>
       </w:r>
       <w:r>
-        <w:t xml:space="preserve">The time required to complete both tasks were compared with BayesFactor package in R. </w:t>
+        <w:t xml:space="preserve">The time required to complete both tasks were compared with </w:t>
+      </w:r>
+      <w:proofErr w:type="spellStart"/>
+      <w:r>
+        <w:t>BayesFactor</w:t>
+      </w:r>
+      <w:proofErr w:type="spellEnd"/>
+      <w:r>
+        <w:t xml:space="preserve"> package in R. </w:t>
       </w:r>
       <w:r>
         <w:t>The results shown strong evidence supports the time required to complete the Multi-Items Rearrangement task is shorter than the Paired-Comparison task</w:t>
@@ -2856,7 +3004,11 @@
         <w:t xml:space="preserve"> of the validity from the low reliability of the Paired-Comparison task. </w:t>
       </w:r>
       <w:r>
-        <w:t>The result from Multidimensional Scaling also shown that both tasks acquired almost identical similarity matrices.</w:t>
+        <w:t xml:space="preserve">The result from </w:t>
+      </w:r>
+      <w:r>
+        <w:lastRenderedPageBreak/>
+        <w:t>Multidimensional Scaling also shown that both tasks acquired almost identical similarity matrices.</w:t>
       </w:r>
       <w:r>
         <w:t xml:space="preserve"> W</w:t>
@@ -2961,7 +3113,6 @@
         <w:rPr>
           <w:rFonts w:eastAsia="MS Gothic" w:hint="eastAsia"/>
         </w:rPr>
-        <w:lastRenderedPageBreak/>
         <w:t>General Discussion</w:t>
       </w:r>
     </w:p>
@@ -3119,186 +3270,216 @@
       <w:r>
         <w:t xml:space="preserve"> the incomplete similarity matrices</w:t>
       </w:r>
+      <w:r>
+        <w:t xml:space="preserve"> into a </w:t>
+      </w:r>
+      <w:r>
+        <w:t xml:space="preserve">full </w:t>
+      </w:r>
+      <w:r>
+        <w:t>similarity matrix</w:t>
+      </w:r>
+      <w:r>
+        <w:t xml:space="preserve"> </w:t>
+      </w:r>
+      <w:r>
+        <w:fldChar w:fldCharType="begin"/>
+      </w:r>
+      <w:r>
+        <w:instrText xml:space="preserve"> ADDIN ZOTERO_ITEM CSL_CITATION {"citationID":"a365mh5nch","properties":{"formattedCitation":"(Boles &amp; Clifford, 1989)","plainCitation":"(Boles &amp; Clifford, 1989)"},"citationItems":[{"id":698,"uris":["http://zotero.org/users/1327751/items/B9B9BZWF"],"uri":["http://zotero.org/users/1327751/items/B9B9BZWF"],"itemData":{"id":698,"type":"article-journal","title":"An upper- and lowercase alphabetic similarity matrix, with derived generation similarity values","container-title":"Behavior Research Methods, Instruments, &amp; Computers","page":"579-586","volume":"21","issue":"6","source":"link.springer.com","abstract":"A full upper- and lowercase visual similarity matrix is presented for a standard set of computer characters, implemented on the Apple-Psych system. The 2,704 (52×52) letter pairs were rated by 12 subjects each. From the ratings, generation and veridical similarity values are derived, and they are tabled for use in research on mixed-case letter matching. In addition, the results of multidimensional scaling and cluster analyses are presented, which give complementary, simplified descriptions of the data.","DOI":"10.3758/BF03210580","ISSN":"0743-3808, 1532-5970","journalAbbreviation":"Behavior Research Methods, Instruments, &amp; Computers","language":"en","author":[{"family":"Boles","given":"David B."},{"family":"Clifford","given":"John E."}],"issued":{"date-parts":[["1989",11,1]]}}}],"schema":"https://github.com/citation-style-language/schema/raw/master/csl-citation.json"} </w:instrText>
+      </w:r>
+      <w:r>
+        <w:fldChar w:fldCharType="separate"/>
+      </w:r>
+      <w:r>
+        <w:rPr>
+          <w:rFonts w:ascii="Times New Roman" w:hAnsi="Times New Roman" w:cs="Times New Roman"/>
+        </w:rPr>
+        <w:t>(Boles &amp; Clifford, 1989)</w:t>
+      </w:r>
+      <w:r>
+        <w:fldChar w:fldCharType="end"/>
+      </w:r>
+      <w:r>
+        <w:t xml:space="preserve">. </w:t>
+      </w:r>
+      <w:r>
+        <w:t xml:space="preserve">However, the </w:t>
+      </w:r>
+      <w:r>
+        <w:t>assembled</w:t>
+      </w:r>
+      <w:r>
+        <w:t xml:space="preserve"> similarity matrix does not reflect the individual d</w:t>
+      </w:r>
+      <w:r>
+        <w:t>ifference between p</w:t>
+      </w:r>
+      <w:r>
+        <w:t xml:space="preserve">articipants, which might to be appropriate if the </w:t>
+      </w:r>
+      <w:r>
+        <w:t xml:space="preserve">difference of </w:t>
+      </w:r>
+      <w:r>
+        <w:t xml:space="preserve">similarity rating between individual participants is </w:t>
+      </w:r>
+      <w:r>
+        <w:t>l</w:t>
+      </w:r>
+      <w:r>
+        <w:t>ar</w:t>
+      </w:r>
+      <w:r>
+        <w:t>ge.</w:t>
+      </w:r>
+    </w:p>
+    <w:p>
+      <w:r>
+        <w:t xml:space="preserve">The Multi-Items Rearrangement task does not come without disadvantage. </w:t>
+      </w:r>
+      <w:r>
+        <w:t xml:space="preserve">Because the task </w:t>
+      </w:r>
+      <w:r>
+        <w:t xml:space="preserve">askes participants to </w:t>
+      </w:r>
+      <w:r>
+        <w:t>reflect the similarity</w:t>
+      </w:r>
+      <w:r>
+        <w:t xml:space="preserve"> between items</w:t>
+      </w:r>
+      <w:r>
+        <w:t xml:space="preserve"> on two </w:t>
+      </w:r>
+      <w:r>
+        <w:t>dimensional</w:t>
+      </w:r>
+      <w:r>
+        <w:t xml:space="preserve"> </w:t>
+      </w:r>
+      <w:r>
+        <w:t xml:space="preserve">space, </w:t>
+      </w:r>
+      <w:r>
+        <w:t>the measurement might miss some complex relationship between items.</w:t>
+      </w:r>
+      <w:r>
+        <w:t xml:space="preserve"> For example, if the items set </w:t>
+      </w:r>
+      <w:r>
+        <w:t>are represented in the higher dimensional space</w:t>
+      </w:r>
+      <w:r>
+        <w:t>,</w:t>
+      </w:r>
+      <w:r>
+        <w:t xml:space="preserve"> </w:t>
+      </w:r>
+      <w:r>
+        <w:t>t</w:t>
+      </w:r>
+      <w:r>
+        <w:t xml:space="preserve">here must be some distortion when reflecting the </w:t>
+      </w:r>
+      <w:r>
+        <w:lastRenderedPageBreak/>
+        <w:t>items on the two dimensional space.</w:t>
+      </w:r>
+      <w:r>
+        <w:t xml:space="preserve"> </w:t>
+      </w:r>
+      <w:r>
+        <w:t xml:space="preserve">Because the distortion derived from reduction the dimensionality, </w:t>
+      </w:r>
+      <w:r>
+        <w:t>lowering</w:t>
+      </w:r>
+      <w:r>
+        <w:t xml:space="preserve"> the number of items in the trial helps </w:t>
+      </w:r>
+      <w:r>
+        <w:t xml:space="preserve">reducing the </w:t>
+      </w:r>
+      <w:r>
+        <w:t xml:space="preserve">amount of distortion. </w:t>
+      </w:r>
+      <w:r>
+        <w:t xml:space="preserve">The relationship between three items can be perfectly represented on two dimensional space regardless the dimensionality of the representation. </w:t>
+      </w:r>
+      <w:r>
+        <w:t xml:space="preserve">However, with four or more items, the relationship between items </w:t>
+      </w:r>
+      <w:r>
+        <w:t>cannot</w:t>
+      </w:r>
+      <w:r>
+        <w:t xml:space="preserve"> always</w:t>
+      </w:r>
+      <w:r>
+        <w:t xml:space="preserve"> be represented on a two dimensional </w:t>
+      </w:r>
+      <w:r>
+        <w:t>without distortion. For example, it is impossible to reflect the relationship between four items with equal similarity between each other</w:t>
+      </w:r>
+      <w:r>
+        <w:t xml:space="preserve"> on two dimensional space</w:t>
+      </w:r>
+      <w:r>
+        <w:t>, which requires at least three dimensional space</w:t>
+      </w:r>
+      <w:r>
+        <w:t>.</w:t>
+      </w:r>
+      <w:r>
+        <w:t xml:space="preserve"> </w:t>
+      </w:r>
+      <w:r>
+        <w:t xml:space="preserve">The Pair-Comparison task does not share the same problem because </w:t>
+      </w:r>
+      <w:r>
+        <w:t xml:space="preserve">the Pair-Comparison task only compare two items at a time, which the relationship can be perfectly reflected on a one dimensional scale. </w:t>
+      </w:r>
+    </w:p>
+    <w:p>
+      <w:r>
+        <w:t>Although the Multi-Items Rearrangement task might cause distortion for the relationship between items because of the response scheme</w:t>
+      </w:r>
+      <w:r>
+        <w:t>.</w:t>
+      </w:r>
+      <w:r>
+        <w:t xml:space="preserve"> </w:t>
+      </w:r>
+      <w:r>
+        <w:t>The results from Experiment 1 shown that</w:t>
+      </w:r>
+      <w:r>
+        <w:t xml:space="preserve"> </w:t>
+      </w:r>
+      <w:r>
+        <w:t xml:space="preserve">even when the items were constructed from four feature dimensions, </w:t>
+      </w:r>
+      <w:r>
+        <w:t>the Multi-Items Rearrangement task acquired similar similarity matrix as from the Paired-Comparison task, which is free from distortion</w:t>
+      </w:r>
+      <w:r>
+        <w:t>.</w:t>
+      </w:r>
+      <w:r>
+        <w:t xml:space="preserve"> </w:t>
+      </w:r>
+      <w:r>
+        <w:t xml:space="preserve">Hence, the </w:t>
+      </w:r>
+      <w:r>
+        <w:t>distortion might not be severe i</w:t>
+      </w:r>
       <w:bookmarkStart w:id="0" w:name="_GoBack"/>
       <w:bookmarkEnd w:id="0"/>
       <w:r>
-        <w:t xml:space="preserve"> into a </w:t>
-      </w:r>
-      <w:r>
-        <w:t xml:space="preserve">full </w:t>
-      </w:r>
-      <w:r>
-        <w:t>similarity matrix</w:t>
-      </w:r>
-      <w:r>
-        <w:t xml:space="preserve"> {cites}. </w:t>
-      </w:r>
-      <w:r>
-        <w:t xml:space="preserve">However, the </w:t>
-      </w:r>
-      <w:r>
-        <w:t>assembled</w:t>
-      </w:r>
-      <w:r>
-        <w:t xml:space="preserve"> similarity matrix does not reflect the individual d</w:t>
-      </w:r>
-      <w:r>
-        <w:t>ifference between p</w:t>
-      </w:r>
-      <w:r>
-        <w:t xml:space="preserve">articipants, which might to be appropriate if the </w:t>
-      </w:r>
-      <w:r>
-        <w:t xml:space="preserve">difference of </w:t>
-      </w:r>
-      <w:r>
-        <w:t xml:space="preserve">similarity rating between individual participants is </w:t>
-      </w:r>
-      <w:r>
-        <w:t>l</w:t>
-      </w:r>
-      <w:r>
-        <w:t>ar</w:t>
-      </w:r>
-      <w:r>
-        <w:t>ge.</w:t>
-      </w:r>
-    </w:p>
-    <w:p>
-      <w:r>
-        <w:t xml:space="preserve">The Multi-Items Rearrangement task does not come without disadvantage. </w:t>
-      </w:r>
-      <w:r>
-        <w:t xml:space="preserve">Because the task </w:t>
-      </w:r>
-      <w:r>
-        <w:t xml:space="preserve">askes participants to </w:t>
-      </w:r>
-      <w:r>
-        <w:t>reflect the similarity</w:t>
-      </w:r>
-      <w:r>
-        <w:t xml:space="preserve"> between items</w:t>
-      </w:r>
-      <w:r>
-        <w:t xml:space="preserve"> on two </w:t>
-      </w:r>
-      <w:r>
-        <w:t>dimensional</w:t>
-      </w:r>
-      <w:r>
-        <w:t xml:space="preserve"> </w:t>
-      </w:r>
-      <w:r>
-        <w:t xml:space="preserve">space, </w:t>
-      </w:r>
-      <w:r>
-        <w:t>the measurement might miss some complex relationship between items.</w:t>
-      </w:r>
-      <w:r>
-        <w:t xml:space="preserve"> For example, if the items set </w:t>
-      </w:r>
-      <w:r>
-        <w:t>are represented in the higher dimensional space</w:t>
-      </w:r>
-      <w:r>
-        <w:t>,</w:t>
-      </w:r>
-      <w:r>
-        <w:t xml:space="preserve"> </w:t>
-      </w:r>
-      <w:r>
-        <w:t>t</w:t>
-      </w:r>
-      <w:r>
-        <w:t>here must be some distortion when reflecting the items on the two dimensional space.</w:t>
-      </w:r>
-      <w:r>
-        <w:t xml:space="preserve"> </w:t>
-      </w:r>
-      <w:r>
-        <w:t xml:space="preserve">Because the distortion derived from reduction the dimensionality, </w:t>
-      </w:r>
-      <w:r>
-        <w:t>lowering</w:t>
-      </w:r>
-      <w:r>
-        <w:t xml:space="preserve"> the number of items in the trial helps </w:t>
-      </w:r>
-      <w:r>
-        <w:t xml:space="preserve">reducing the </w:t>
-      </w:r>
-      <w:r>
-        <w:t xml:space="preserve">amount of distortion. </w:t>
-      </w:r>
-      <w:r>
-        <w:t xml:space="preserve">The relationship between three items can be perfectly represented on two dimensional space regardless the dimensionality of the representation. </w:t>
-      </w:r>
-      <w:r>
-        <w:t xml:space="preserve">However, with four or more items, the relationship between items </w:t>
-      </w:r>
-      <w:r>
-        <w:t>cannot</w:t>
-      </w:r>
-      <w:r>
-        <w:t xml:space="preserve"> always</w:t>
-      </w:r>
-      <w:r>
-        <w:t xml:space="preserve"> be represented on a two dimensional </w:t>
-      </w:r>
-      <w:r>
-        <w:t xml:space="preserve">without distortion. </w:t>
-      </w:r>
-      <w:r>
-        <w:t>For example, it is impossible to reflect the relationship between four items with equal similarity between each other</w:t>
-      </w:r>
-      <w:r>
-        <w:t xml:space="preserve"> on two dimensional space</w:t>
-      </w:r>
-      <w:r>
-        <w:t>, which requires at least three dimensional space</w:t>
-      </w:r>
-      <w:r>
-        <w:t>.</w:t>
-      </w:r>
-      <w:r>
-        <w:t xml:space="preserve"> </w:t>
-      </w:r>
-      <w:r>
-        <w:lastRenderedPageBreak/>
-        <w:t xml:space="preserve">The Pair-Comparison task does not share the same problem because </w:t>
-      </w:r>
-      <w:r>
-        <w:t xml:space="preserve">the Pair-Comparison task only compare two items at a time, which the relationship can be perfectly reflected on a one dimensional scale. </w:t>
-      </w:r>
-    </w:p>
-    <w:p>
-      <w:r>
-        <w:t>Although the Multi-Items Rearrangement task might cause distortion for the relationship between items because of the response scheme</w:t>
-      </w:r>
-      <w:r>
-        <w:t>.</w:t>
-      </w:r>
-      <w:r>
-        <w:t xml:space="preserve"> </w:t>
-      </w:r>
-      <w:r>
-        <w:t>The results from Experiment 1 shown that</w:t>
-      </w:r>
-      <w:r>
-        <w:t xml:space="preserve"> </w:t>
-      </w:r>
-      <w:r>
-        <w:t xml:space="preserve">even when the items were constructed from four feature dimensions, </w:t>
-      </w:r>
-      <w:r>
-        <w:t>the Multi-Items Rearrangement task acquired similar similarity matrix as from the Paired-Comparison task, which is free from distortion</w:t>
-      </w:r>
-      <w:r>
-        <w:t>.</w:t>
-      </w:r>
-      <w:r>
-        <w:t xml:space="preserve"> </w:t>
+        <w:t>n the Multi-Items Rearrangement task.</w:t>
       </w:r>
     </w:p>
     <w:p>
@@ -3340,7 +3521,7 @@
         <w:rPr>
           <w:rFonts w:ascii="Times New Roman" w:hAnsi="Times New Roman" w:cs="Times New Roman"/>
         </w:rPr>
-        <w:t xml:space="preserve">Cheverud, J. M., &amp; Marroig, G. (2007). Research Article Comparing covariance matrices: random skewers method compared to the common principal components model. </w:t>
+        <w:t xml:space="preserve">Allen, R. J., Baddeley, A. D., &amp; Hitch, G. J. (2014). Evidence for two attentional components in visual working memory. </w:t>
       </w:r>
       <w:r>
         <w:rPr>
@@ -3348,7 +3529,7 @@
           <w:i/>
           <w:iCs/>
         </w:rPr>
-        <w:t>Genetics and Molecular Biology</w:t>
+        <w:t>Journal of Experimental Psychology: Learning, Memory, and Cognition</w:t>
       </w:r>
       <w:r>
         <w:rPr>
@@ -3362,13 +3543,13 @@
           <w:i/>
           <w:iCs/>
         </w:rPr>
-        <w:t>30</w:t>
+        <w:t>40</w:t>
       </w:r>
       <w:r>
         <w:rPr>
           <w:rFonts w:ascii="Times New Roman" w:hAnsi="Times New Roman" w:cs="Times New Roman"/>
         </w:rPr>
-        <w:t>(2), 461–469. https://doi.org/10.1590/S1415-47572007000300027</w:t>
+        <w:t>(6), 1499–1509. https://doi.org/10.1037/xlm0000002</w:t>
       </w:r>
     </w:p>
     <w:p>
@@ -3382,7 +3563,7 @@
         <w:rPr>
           <w:rFonts w:ascii="Times New Roman" w:hAnsi="Times New Roman" w:cs="Times New Roman"/>
         </w:rPr>
-        <w:t xml:space="preserve">Farrell, S. (2006). Mixed-list phonological similarity effects in delayed serial recall. </w:t>
+        <w:t xml:space="preserve">Boles, D. B., &amp; Clifford, J. E. (1989). An upper- and lowercase alphabetic similarity matrix, with derived generation similarity values. </w:t>
       </w:r>
       <w:r>
         <w:rPr>
@@ -3390,7 +3571,7 @@
           <w:i/>
           <w:iCs/>
         </w:rPr>
-        <w:t>Journal of Memory and Language</w:t>
+        <w:t>Behavior Research Methods, Instruments, &amp; Computers</w:t>
       </w:r>
       <w:r>
         <w:rPr>
@@ -3404,13 +3585,13 @@
           <w:i/>
           <w:iCs/>
         </w:rPr>
-        <w:t>55</w:t>
+        <w:t>21</w:t>
       </w:r>
       <w:r>
         <w:rPr>
           <w:rFonts w:ascii="Times New Roman" w:hAnsi="Times New Roman" w:cs="Times New Roman"/>
         </w:rPr>
-        <w:t>(4), 587–600. https://doi.org/10.1016/j.jml.2006.06.002</w:t>
+        <w:t>(6), 579–586. https://doi.org/10.3758/BF03210580</w:t>
       </w:r>
     </w:p>
     <w:p>
@@ -3420,11 +3601,33 @@
           <w:rFonts w:ascii="Times New Roman" w:hAnsi="Times New Roman" w:cs="Times New Roman"/>
         </w:rPr>
       </w:pPr>
+      <w:proofErr w:type="spellStart"/>
       <w:r>
         <w:rPr>
           <w:rFonts w:ascii="Times New Roman" w:hAnsi="Times New Roman" w:cs="Times New Roman"/>
         </w:rPr>
-        <w:t xml:space="preserve">Heit, E., &amp; Rubinstein, J. (1994). Similarity and property effects in inductive reasoning. </w:t>
+        <w:t>Cheverud</w:t>
+      </w:r>
+      <w:proofErr w:type="spellEnd"/>
+      <w:r>
+        <w:rPr>
+          <w:rFonts w:ascii="Times New Roman" w:hAnsi="Times New Roman" w:cs="Times New Roman"/>
+        </w:rPr>
+        <w:t xml:space="preserve">, J. M., &amp; </w:t>
+      </w:r>
+      <w:proofErr w:type="spellStart"/>
+      <w:r>
+        <w:rPr>
+          <w:rFonts w:ascii="Times New Roman" w:hAnsi="Times New Roman" w:cs="Times New Roman"/>
+        </w:rPr>
+        <w:t>Marroig</w:t>
+      </w:r>
+      <w:proofErr w:type="spellEnd"/>
+      <w:r>
+        <w:rPr>
+          <w:rFonts w:ascii="Times New Roman" w:hAnsi="Times New Roman" w:cs="Times New Roman"/>
+        </w:rPr>
+        <w:t xml:space="preserve">, G. (2007). Research Article Comparing covariance matrices: random skewers method compared to the common principal components model. </w:t>
       </w:r>
       <w:r>
         <w:rPr>
@@ -3432,7 +3635,7 @@
           <w:i/>
           <w:iCs/>
         </w:rPr>
-        <w:t>Journal of Experimental Psychology: Learning, Memory, and Cognition</w:t>
+        <w:t>Genetics and Molecular Biology</w:t>
       </w:r>
       <w:r>
         <w:rPr>
@@ -3446,13 +3649,13 @@
           <w:i/>
           <w:iCs/>
         </w:rPr>
-        <w:t>20</w:t>
+        <w:t>30</w:t>
       </w:r>
       <w:r>
         <w:rPr>
           <w:rFonts w:ascii="Times New Roman" w:hAnsi="Times New Roman" w:cs="Times New Roman"/>
         </w:rPr>
-        <w:t>(2), 411.</w:t>
+        <w:t>(2), 461–469. https://doi.org/10.1590/S1415-47572007000300027</w:t>
       </w:r>
     </w:p>
     <w:p>
@@ -3466,7 +3669,7 @@
         <w:rPr>
           <w:rFonts w:ascii="Times New Roman" w:hAnsi="Times New Roman" w:cs="Times New Roman"/>
         </w:rPr>
-        <w:t xml:space="preserve">Jackson, M. C., Linden, D. E. J., Roberts, M. V., Kriegeskorte, N., &amp; Haenschel, C. (2015). Similarity, not complexity, determines visual working memory performance. </w:t>
+        <w:t xml:space="preserve">Farrell, S. (2006). Mixed-list phonological similarity effects in delayed serial recall. </w:t>
       </w:r>
       <w:r>
         <w:rPr>
@@ -3474,7 +3677,7 @@
           <w:i/>
           <w:iCs/>
         </w:rPr>
-        <w:t>Journal of Experimental Psychology: Learning, Memory, and Cognition</w:t>
+        <w:t>Journal of Memory and Language</w:t>
       </w:r>
       <w:r>
         <w:rPr>
@@ -3488,13 +3691,13 @@
           <w:i/>
           <w:iCs/>
         </w:rPr>
-        <w:t>41</w:t>
+        <w:t>55</w:t>
       </w:r>
       <w:r>
         <w:rPr>
           <w:rFonts w:ascii="Times New Roman" w:hAnsi="Times New Roman" w:cs="Times New Roman"/>
         </w:rPr>
-        <w:t>(6), 1884–1892. https://doi.org/10.1037/xlm0000125</w:t>
+        <w:t>(4), 587–600. https://doi.org/10.1016/j.jml.2006.06.002</w:t>
       </w:r>
     </w:p>
     <w:p>
@@ -3508,7 +3711,63 @@
         <w:rPr>
           <w:rFonts w:ascii="Times New Roman" w:hAnsi="Times New Roman" w:cs="Times New Roman"/>
         </w:rPr>
-        <w:t>Morey, R. D., &amp; Rouder, J. N. (2015). BayesFactor: omputation of Bayes Factors for Common Designs (Version R package version 0.9.12-2). Retrieved from https://CRAN.R-project.org/package=BayesFactor</w:t>
+        <w:t xml:space="preserve">Giordano, B. L., </w:t>
+      </w:r>
+      <w:proofErr w:type="spellStart"/>
+      <w:r>
+        <w:rPr>
+          <w:rFonts w:ascii="Times New Roman" w:hAnsi="Times New Roman" w:cs="Times New Roman"/>
+        </w:rPr>
+        <w:t>Guastavino</w:t>
+      </w:r>
+      <w:proofErr w:type="spellEnd"/>
+      <w:r>
+        <w:rPr>
+          <w:rFonts w:ascii="Times New Roman" w:hAnsi="Times New Roman" w:cs="Times New Roman"/>
+        </w:rPr>
+        <w:t xml:space="preserve">, C., Murphy, E., </w:t>
+      </w:r>
+      <w:proofErr w:type="spellStart"/>
+      <w:r>
+        <w:rPr>
+          <w:rFonts w:ascii="Times New Roman" w:hAnsi="Times New Roman" w:cs="Times New Roman"/>
+        </w:rPr>
+        <w:t>Ogg</w:t>
+      </w:r>
+      <w:proofErr w:type="spellEnd"/>
+      <w:r>
+        <w:rPr>
+          <w:rFonts w:ascii="Times New Roman" w:hAnsi="Times New Roman" w:cs="Times New Roman"/>
+        </w:rPr>
+        <w:t xml:space="preserve">, M., Smith, B. K., &amp; McAdams, S. (2011). Comparison of Methods for Collecting and Modeling Dissimilarity Data: Applications to Complex Sound Stimuli. </w:t>
+      </w:r>
+      <w:r>
+        <w:rPr>
+          <w:rFonts w:ascii="Times New Roman" w:hAnsi="Times New Roman" w:cs="Times New Roman"/>
+          <w:i/>
+          <w:iCs/>
+        </w:rPr>
+        <w:t>Multivariate Behavioral Research</w:t>
+      </w:r>
+      <w:r>
+        <w:rPr>
+          <w:rFonts w:ascii="Times New Roman" w:hAnsi="Times New Roman" w:cs="Times New Roman"/>
+        </w:rPr>
+        <w:t xml:space="preserve">, </w:t>
+      </w:r>
+      <w:r>
+        <w:rPr>
+          <w:rFonts w:ascii="Times New Roman" w:hAnsi="Times New Roman" w:cs="Times New Roman"/>
+          <w:i/>
+          <w:iCs/>
+        </w:rPr>
+        <w:t>46</w:t>
+      </w:r>
+      <w:r>
+        <w:rPr>
+          <w:rFonts w:ascii="Times New Roman" w:hAnsi="Times New Roman" w:cs="Times New Roman"/>
+        </w:rPr>
+        <w:t>(5), 779–811. https://doi.org/10.1080/00273171.2011.606748</w:t>
       </w:r>
     </w:p>
     <w:p>
@@ -3522,7 +3781,7 @@
         <w:rPr>
           <w:rFonts w:ascii="Times New Roman" w:hAnsi="Times New Roman" w:cs="Times New Roman"/>
         </w:rPr>
-        <w:t xml:space="preserve">Nosofsky, R. M., &amp; Kantner, J. (2006). Exemplar similarity, study list homogeneity, and short-term perceptual recognition. </w:t>
+        <w:t xml:space="preserve">Goldstone, R. L. (1995). Effects of categorization on color perception. </w:t>
       </w:r>
       <w:r>
         <w:rPr>
@@ -3530,7 +3789,7 @@
           <w:i/>
           <w:iCs/>
         </w:rPr>
-        <w:t>Memory &amp; Cognition</w:t>
+        <w:t>Psychological Science</w:t>
       </w:r>
       <w:r>
         <w:rPr>
@@ -3544,13 +3803,13 @@
           <w:i/>
           <w:iCs/>
         </w:rPr>
-        <w:t>34</w:t>
+        <w:t>6</w:t>
       </w:r>
       <w:r>
         <w:rPr>
           <w:rFonts w:ascii="Times New Roman" w:hAnsi="Times New Roman" w:cs="Times New Roman"/>
         </w:rPr>
-        <w:t>(1), 112–124. https://doi.org/10.3758/BF03193391</w:t>
+        <w:t>(5), 298–304.</w:t>
       </w:r>
     </w:p>
     <w:p>
@@ -3560,11 +3819,331 @@
           <w:rFonts w:ascii="Times New Roman" w:hAnsi="Times New Roman" w:cs="Times New Roman"/>
         </w:rPr>
       </w:pPr>
+      <w:proofErr w:type="spellStart"/>
       <w:r>
         <w:rPr>
           <w:rFonts w:ascii="Times New Roman" w:hAnsi="Times New Roman" w:cs="Times New Roman"/>
         </w:rPr>
-        <w:t xml:space="preserve">Nosofsky, R. M., &amp; Palmeri, T. J. (1997). An exemplar-based random walk model of speeded classification. </w:t>
+        <w:t>Heit</w:t>
+      </w:r>
+      <w:proofErr w:type="spellEnd"/>
+      <w:r>
+        <w:rPr>
+          <w:rFonts w:ascii="Times New Roman" w:hAnsi="Times New Roman" w:cs="Times New Roman"/>
+        </w:rPr>
+        <w:t xml:space="preserve">, E., &amp; Rubinstein, J. (1994). Similarity and property effects in inductive reasoning. </w:t>
+      </w:r>
+      <w:r>
+        <w:rPr>
+          <w:rFonts w:ascii="Times New Roman" w:hAnsi="Times New Roman" w:cs="Times New Roman"/>
+          <w:i/>
+          <w:iCs/>
+        </w:rPr>
+        <w:t>Journal of Experimental Psychology: Learning, Memory, and Cognition</w:t>
+      </w:r>
+      <w:r>
+        <w:rPr>
+          <w:rFonts w:ascii="Times New Roman" w:hAnsi="Times New Roman" w:cs="Times New Roman"/>
+        </w:rPr>
+        <w:t xml:space="preserve">, </w:t>
+      </w:r>
+      <w:r>
+        <w:rPr>
+          <w:rFonts w:ascii="Times New Roman" w:hAnsi="Times New Roman" w:cs="Times New Roman"/>
+          <w:i/>
+          <w:iCs/>
+        </w:rPr>
+        <w:t>20</w:t>
+      </w:r>
+      <w:r>
+        <w:rPr>
+          <w:rFonts w:ascii="Times New Roman" w:hAnsi="Times New Roman" w:cs="Times New Roman"/>
+        </w:rPr>
+        <w:t>(2), 411.</w:t>
+      </w:r>
+    </w:p>
+    <w:p>
+      <w:pPr>
+        <w:pStyle w:val="Bibliography"/>
+        <w:rPr>
+          <w:rFonts w:ascii="Times New Roman" w:hAnsi="Times New Roman" w:cs="Times New Roman"/>
+        </w:rPr>
+      </w:pPr>
+      <w:r>
+        <w:rPr>
+          <w:rFonts w:ascii="Times New Roman" w:hAnsi="Times New Roman" w:cs="Times New Roman"/>
+        </w:rPr>
+        <w:t xml:space="preserve">Jackson, M. C., Linden, D. E. J., Roberts, M. V., </w:t>
+      </w:r>
+      <w:proofErr w:type="spellStart"/>
+      <w:r>
+        <w:rPr>
+          <w:rFonts w:ascii="Times New Roman" w:hAnsi="Times New Roman" w:cs="Times New Roman"/>
+        </w:rPr>
+        <w:t>Kriegeskorte</w:t>
+      </w:r>
+      <w:proofErr w:type="spellEnd"/>
+      <w:r>
+        <w:rPr>
+          <w:rFonts w:ascii="Times New Roman" w:hAnsi="Times New Roman" w:cs="Times New Roman"/>
+        </w:rPr>
+        <w:t xml:space="preserve">, N., &amp; </w:t>
+      </w:r>
+      <w:proofErr w:type="spellStart"/>
+      <w:r>
+        <w:rPr>
+          <w:rFonts w:ascii="Times New Roman" w:hAnsi="Times New Roman" w:cs="Times New Roman"/>
+        </w:rPr>
+        <w:t>Haenschel</w:t>
+      </w:r>
+      <w:proofErr w:type="spellEnd"/>
+      <w:r>
+        <w:rPr>
+          <w:rFonts w:ascii="Times New Roman" w:hAnsi="Times New Roman" w:cs="Times New Roman"/>
+        </w:rPr>
+        <w:t xml:space="preserve">, C. (2015). Similarity, not complexity, determines visual working memory performance. </w:t>
+      </w:r>
+      <w:r>
+        <w:rPr>
+          <w:rFonts w:ascii="Times New Roman" w:hAnsi="Times New Roman" w:cs="Times New Roman"/>
+          <w:i/>
+          <w:iCs/>
+        </w:rPr>
+        <w:t xml:space="preserve">Journal of </w:t>
+      </w:r>
+      <w:r>
+        <w:rPr>
+          <w:rFonts w:ascii="Times New Roman" w:hAnsi="Times New Roman" w:cs="Times New Roman"/>
+          <w:i/>
+          <w:iCs/>
+        </w:rPr>
+        <w:lastRenderedPageBreak/>
+        <w:t>Experimental Psychology: Learning, Memory, and Cognition</w:t>
+      </w:r>
+      <w:r>
+        <w:rPr>
+          <w:rFonts w:ascii="Times New Roman" w:hAnsi="Times New Roman" w:cs="Times New Roman"/>
+        </w:rPr>
+        <w:t xml:space="preserve">, </w:t>
+      </w:r>
+      <w:r>
+        <w:rPr>
+          <w:rFonts w:ascii="Times New Roman" w:hAnsi="Times New Roman" w:cs="Times New Roman"/>
+          <w:i/>
+          <w:iCs/>
+        </w:rPr>
+        <w:t>41</w:t>
+      </w:r>
+      <w:r>
+        <w:rPr>
+          <w:rFonts w:ascii="Times New Roman" w:hAnsi="Times New Roman" w:cs="Times New Roman"/>
+        </w:rPr>
+        <w:t>(6), 1884–1892. https://doi.org/10.1037/xlm0000125</w:t>
+      </w:r>
+    </w:p>
+    <w:p>
+      <w:pPr>
+        <w:pStyle w:val="Bibliography"/>
+        <w:rPr>
+          <w:rFonts w:ascii="Times New Roman" w:hAnsi="Times New Roman" w:cs="Times New Roman"/>
+        </w:rPr>
+      </w:pPr>
+      <w:r>
+        <w:rPr>
+          <w:rFonts w:ascii="Times New Roman" w:hAnsi="Times New Roman" w:cs="Times New Roman"/>
+          <w:lang w:val="de-CH"/>
+        </w:rPr>
+        <w:t xml:space="preserve">Luck, S. J., &amp; Vogel, E. K. (1997). </w:t>
+      </w:r>
+      <w:r>
+        <w:rPr>
+          <w:rFonts w:ascii="Times New Roman" w:hAnsi="Times New Roman" w:cs="Times New Roman"/>
+        </w:rPr>
+        <w:t xml:space="preserve">The capacity of visual working memory for features and conjunctions. </w:t>
+      </w:r>
+      <w:r>
+        <w:rPr>
+          <w:rFonts w:ascii="Times New Roman" w:hAnsi="Times New Roman" w:cs="Times New Roman"/>
+          <w:i/>
+          <w:iCs/>
+        </w:rPr>
+        <w:t>Nature</w:t>
+      </w:r>
+      <w:r>
+        <w:rPr>
+          <w:rFonts w:ascii="Times New Roman" w:hAnsi="Times New Roman" w:cs="Times New Roman"/>
+        </w:rPr>
+        <w:t xml:space="preserve">, </w:t>
+      </w:r>
+      <w:r>
+        <w:rPr>
+          <w:rFonts w:ascii="Times New Roman" w:hAnsi="Times New Roman" w:cs="Times New Roman"/>
+          <w:i/>
+          <w:iCs/>
+        </w:rPr>
+        <w:t>390</w:t>
+      </w:r>
+      <w:r>
+        <w:rPr>
+          <w:rFonts w:ascii="Times New Roman" w:hAnsi="Times New Roman" w:cs="Times New Roman"/>
+        </w:rPr>
+        <w:t>(6657), 279–281. https://doi.org/10.1038/36846</w:t>
+      </w:r>
+    </w:p>
+    <w:p>
+      <w:pPr>
+        <w:pStyle w:val="Bibliography"/>
+        <w:rPr>
+          <w:rFonts w:ascii="Times New Roman" w:hAnsi="Times New Roman" w:cs="Times New Roman"/>
+        </w:rPr>
+      </w:pPr>
+      <w:r>
+        <w:rPr>
+          <w:rFonts w:ascii="Times New Roman" w:hAnsi="Times New Roman" w:cs="Times New Roman"/>
+        </w:rPr>
+        <w:t xml:space="preserve">Morey, R. D., &amp; </w:t>
+      </w:r>
+      <w:proofErr w:type="spellStart"/>
+      <w:r>
+        <w:rPr>
+          <w:rFonts w:ascii="Times New Roman" w:hAnsi="Times New Roman" w:cs="Times New Roman"/>
+        </w:rPr>
+        <w:t>Rouder</w:t>
+      </w:r>
+      <w:proofErr w:type="spellEnd"/>
+      <w:r>
+        <w:rPr>
+          <w:rFonts w:ascii="Times New Roman" w:hAnsi="Times New Roman" w:cs="Times New Roman"/>
+        </w:rPr>
+        <w:t xml:space="preserve">, J. N. (2015). </w:t>
+      </w:r>
+      <w:proofErr w:type="spellStart"/>
+      <w:r>
+        <w:rPr>
+          <w:rFonts w:ascii="Times New Roman" w:hAnsi="Times New Roman" w:cs="Times New Roman"/>
+        </w:rPr>
+        <w:t>BayesFactor</w:t>
+      </w:r>
+      <w:proofErr w:type="spellEnd"/>
+      <w:r>
+        <w:rPr>
+          <w:rFonts w:ascii="Times New Roman" w:hAnsi="Times New Roman" w:cs="Times New Roman"/>
+        </w:rPr>
+        <w:t xml:space="preserve">: </w:t>
+      </w:r>
+      <w:proofErr w:type="spellStart"/>
+      <w:r>
+        <w:rPr>
+          <w:rFonts w:ascii="Times New Roman" w:hAnsi="Times New Roman" w:cs="Times New Roman"/>
+        </w:rPr>
+        <w:t>omputation</w:t>
+      </w:r>
+      <w:proofErr w:type="spellEnd"/>
+      <w:r>
+        <w:rPr>
+          <w:rFonts w:ascii="Times New Roman" w:hAnsi="Times New Roman" w:cs="Times New Roman"/>
+        </w:rPr>
+        <w:t xml:space="preserve"> of Bayes Factors for Common Designs (Version R package version 0.9.12-2). Retrieved from https://CRAN.R-project.org/package=BayesFactor</w:t>
+      </w:r>
+    </w:p>
+    <w:p>
+      <w:pPr>
+        <w:pStyle w:val="Bibliography"/>
+        <w:rPr>
+          <w:rFonts w:ascii="Times New Roman" w:hAnsi="Times New Roman" w:cs="Times New Roman"/>
+        </w:rPr>
+      </w:pPr>
+      <w:proofErr w:type="spellStart"/>
+      <w:r>
+        <w:rPr>
+          <w:rFonts w:ascii="Times New Roman" w:hAnsi="Times New Roman" w:cs="Times New Roman"/>
+        </w:rPr>
+        <w:t>Nosofsky</w:t>
+      </w:r>
+      <w:proofErr w:type="spellEnd"/>
+      <w:r>
+        <w:rPr>
+          <w:rFonts w:ascii="Times New Roman" w:hAnsi="Times New Roman" w:cs="Times New Roman"/>
+        </w:rPr>
+        <w:t xml:space="preserve">, R. M., &amp; </w:t>
+      </w:r>
+      <w:proofErr w:type="spellStart"/>
+      <w:r>
+        <w:rPr>
+          <w:rFonts w:ascii="Times New Roman" w:hAnsi="Times New Roman" w:cs="Times New Roman"/>
+        </w:rPr>
+        <w:t>Kantner</w:t>
+      </w:r>
+      <w:proofErr w:type="spellEnd"/>
+      <w:r>
+        <w:rPr>
+          <w:rFonts w:ascii="Times New Roman" w:hAnsi="Times New Roman" w:cs="Times New Roman"/>
+        </w:rPr>
+        <w:t xml:space="preserve">, J. (2006). Exemplar similarity, study list homogeneity, and short-term perceptual recognition. </w:t>
+      </w:r>
+      <w:r>
+        <w:rPr>
+          <w:rFonts w:ascii="Times New Roman" w:hAnsi="Times New Roman" w:cs="Times New Roman"/>
+          <w:i/>
+          <w:iCs/>
+        </w:rPr>
+        <w:t>Memory &amp; Cognition</w:t>
+      </w:r>
+      <w:r>
+        <w:rPr>
+          <w:rFonts w:ascii="Times New Roman" w:hAnsi="Times New Roman" w:cs="Times New Roman"/>
+        </w:rPr>
+        <w:t xml:space="preserve">, </w:t>
+      </w:r>
+      <w:r>
+        <w:rPr>
+          <w:rFonts w:ascii="Times New Roman" w:hAnsi="Times New Roman" w:cs="Times New Roman"/>
+          <w:i/>
+          <w:iCs/>
+        </w:rPr>
+        <w:t>34</w:t>
+      </w:r>
+      <w:r>
+        <w:rPr>
+          <w:rFonts w:ascii="Times New Roman" w:hAnsi="Times New Roman" w:cs="Times New Roman"/>
+        </w:rPr>
+        <w:t>(1), 112–124. https://doi.org/10.3758/BF03193391</w:t>
+      </w:r>
+    </w:p>
+    <w:p>
+      <w:pPr>
+        <w:pStyle w:val="Bibliography"/>
+        <w:rPr>
+          <w:rFonts w:ascii="Times New Roman" w:hAnsi="Times New Roman" w:cs="Times New Roman"/>
+        </w:rPr>
+      </w:pPr>
+      <w:proofErr w:type="spellStart"/>
+      <w:r>
+        <w:rPr>
+          <w:rFonts w:ascii="Times New Roman" w:hAnsi="Times New Roman" w:cs="Times New Roman"/>
+        </w:rPr>
+        <w:t>Nosofsky</w:t>
+      </w:r>
+      <w:proofErr w:type="spellEnd"/>
+      <w:r>
+        <w:rPr>
+          <w:rFonts w:ascii="Times New Roman" w:hAnsi="Times New Roman" w:cs="Times New Roman"/>
+        </w:rPr>
+        <w:t xml:space="preserve">, R. M., &amp; </w:t>
+      </w:r>
+      <w:proofErr w:type="spellStart"/>
+      <w:r>
+        <w:rPr>
+          <w:rFonts w:ascii="Times New Roman" w:hAnsi="Times New Roman" w:cs="Times New Roman"/>
+        </w:rPr>
+        <w:t>Palmeri</w:t>
+      </w:r>
+      <w:proofErr w:type="spellEnd"/>
+      <w:r>
+        <w:rPr>
+          <w:rFonts w:ascii="Times New Roman" w:hAnsi="Times New Roman" w:cs="Times New Roman"/>
+        </w:rPr>
+        <w:t xml:space="preserve">, T. J. (1997). An exemplar-based random walk model of speeded classification. </w:t>
       </w:r>
       <w:r>
         <w:rPr>
@@ -7250,7 +7829,7 @@
         <w:rStyle w:val="Strong"/>
         <w:noProof/>
       </w:rPr>
-      <w:t>11</w:t>
+      <w:t>13</w:t>
     </w:r>
     <w:r>
       <w:rPr>
@@ -8176,7 +8755,6 @@
   <w:style w:type="character" w:default="1" w:styleId="DefaultParagraphFont">
     <w:name w:val="Default Paragraph Font"/>
     <w:uiPriority w:val="1"/>
-    <w:semiHidden/>
     <w:unhideWhenUsed/>
   </w:style>
   <w:style w:type="table" w:default="1" w:styleId="TableNormal">
@@ -9895,52 +10473,6 @@
         <w:p>
           <w:r>
             <w:t>[Title Here, up to 12 Words, on One to Two Lines]</w:t>
-          </w:r>
-        </w:p>
-      </w:docPartBody>
-    </w:docPart>
-    <w:docPart>
-      <w:docPartPr>
-        <w:name w:val="7462A0ECD7654340A284DE74AD7C6A1E"/>
-        <w:category>
-          <w:name w:val="General"/>
-          <w:gallery w:val="placeholder"/>
-        </w:category>
-        <w:types>
-          <w:type w:val="bbPlcHdr"/>
-        </w:types>
-        <w:behaviors>
-          <w:behavior w:val="content"/>
-        </w:behaviors>
-        <w:guid w:val="{DC438B59-E5BD-4A20-A718-EA0DC9D061AE}"/>
-      </w:docPartPr>
-      <w:docPartBody>
-        <w:p>
-          <w:r>
-            <w:t>[Author Name(s), First M. Last, Omit Titles and Degrees]</w:t>
-          </w:r>
-        </w:p>
-      </w:docPartBody>
-    </w:docPart>
-    <w:docPart>
-      <w:docPartPr>
-        <w:name w:val="B5D18517A8F044D7B0764BACBCD77BFC"/>
-        <w:category>
-          <w:name w:val="General"/>
-          <w:gallery w:val="placeholder"/>
-        </w:category>
-        <w:types>
-          <w:type w:val="bbPlcHdr"/>
-        </w:types>
-        <w:behaviors>
-          <w:behavior w:val="content"/>
-        </w:behaviors>
-        <w:guid w:val="{9E3B3264-36E8-4693-A1BE-834F7CFEF59F}"/>
-      </w:docPartPr>
-      <w:docPartBody>
-        <w:p>
-          <w:r>
-            <w:t>[Institutional Affiliation(s)]</w:t>
           </w:r>
         </w:p>
       </w:docPartBody>
@@ -10162,6 +10694,7 @@
     <w:rsid w:val="00B72F5A"/>
     <w:rsid w:val="00BE63CF"/>
     <w:rsid w:val="00C33BE6"/>
+    <w:rsid w:val="00C6793D"/>
     <w:rsid w:val="00CB3D25"/>
     <w:rsid w:val="00CC00C5"/>
     <w:rsid w:val="00CF4529"/>
@@ -11125,7 +11658,7 @@
 </file>
 
 <file path=customXml/itemProps2.xml><?xml version="1.0" encoding="utf-8"?>
-<ds:datastoreItem xmlns:ds="http://schemas.openxmlformats.org/officeDocument/2006/customXml" ds:itemID="{45E295CC-32AF-47EC-915C-94FD3363E1E6}">
+<ds:datastoreItem xmlns:ds="http://schemas.openxmlformats.org/officeDocument/2006/customXml" ds:itemID="{4913E54C-83E4-4295-B2C8-CD1C29C461C3}">
   <ds:schemaRefs>
     <ds:schemaRef ds:uri="http://schemas.openxmlformats.org/officeDocument/2006/bibliography"/>
   </ds:schemaRefs>

</xml_diff>

<commit_message>
Add Klaus to the Authers (bah)
</commit_message>
<xml_diff>
--- a/Das Papier.docx
+++ b/Das Papier.docx
@@ -33,27 +33,88 @@
       <w:r>
         <w:t>Hsuan-Yu Lin</w:t>
       </w:r>
+      <w:r>
+        <w:rPr>
+          <w:vertAlign w:val="superscript"/>
+        </w:rPr>
+        <w:t>a</w:t>
+      </w:r>
     </w:p>
     <w:p>
       <w:pPr>
         <w:pStyle w:val="Title2"/>
       </w:pPr>
       <w:r>
-        <w:t>Alexei Fischer</w:t>
-      </w:r>
+        <w:t xml:space="preserve">Alexei </w:t>
+      </w:r>
+      <w:proofErr w:type="spellStart"/>
+      <w:r>
+        <w:t>Fischer</w:t>
+      </w:r>
+      <w:r>
+        <w:rPr>
+          <w:vertAlign w:val="superscript"/>
+        </w:rPr>
+        <w:t>b</w:t>
+      </w:r>
+      <w:proofErr w:type="spellEnd"/>
     </w:p>
     <w:p>
       <w:pPr>
         <w:pStyle w:val="Title2"/>
+        <w:rPr>
+          <w:lang w:val="de-CH"/>
+        </w:rPr>
       </w:pPr>
       <w:r>
+        <w:rPr>
+          <w:lang w:val="de-CH"/>
+        </w:rPr>
+        <w:t>Klaus Oberauer</w:t>
+      </w:r>
+      <w:r>
+        <w:rPr>
+          <w:vertAlign w:val="superscript"/>
+          <w:lang w:val="de-CH"/>
+        </w:rPr>
+        <w:t>a</w:t>
+      </w:r>
+    </w:p>
+    <w:p>
+      <w:pPr>
+        <w:pStyle w:val="Title2"/>
+        <w:rPr>
+          <w:lang w:val="de-CH"/>
+        </w:rPr>
+      </w:pPr>
+      <w:r>
+        <w:rPr>
+          <w:lang w:val="de-CH"/>
+        </w:rPr>
         <w:t>University of Zurich</w:t>
       </w:r>
-      <w:proofErr w:type="gramStart"/>
-      <w:r>
+      <w:r>
+        <w:rPr>
+          <w:vertAlign w:val="superscript"/>
+          <w:lang w:val="de-CH"/>
+        </w:rPr>
+        <w:t>a</w:t>
+      </w:r>
+      <w:r>
+        <w:rPr>
+          <w:lang w:val="de-CH"/>
+        </w:rPr>
         <w:t>, ??????</w:t>
       </w:r>
-      <w:proofErr w:type="gramEnd"/>
+      <w:r>
+        <w:rPr>
+          <w:vertAlign w:val="superscript"/>
+          <w:lang w:val="de-CH"/>
+        </w:rPr>
+        <w:t>b</w:t>
+      </w:r>
+      <w:bookmarkStart w:id="0" w:name="_GoBack"/>
+      <w:bookmarkEnd w:id="0"/>
     </w:p>
     <w:p>
       <w:pPr>
@@ -3464,8 +3525,6 @@
       <w:r>
         <w:t>distortion might not be severe in the Multi-Items Rearrangement task.</w:t>
       </w:r>
-      <w:bookmarkStart w:id="0" w:name="_GoBack"/>
-      <w:bookmarkEnd w:id="0"/>
       <w:r>
         <w:br w:type="page"/>
       </w:r>
@@ -7635,7 +7694,7 @@
         <w:rStyle w:val="Strong"/>
         <w:noProof/>
       </w:rPr>
-      <w:t>22</w:t>
+      <w:t>21</w:t>
     </w:r>
     <w:r>
       <w:rPr>
@@ -10485,6 +10544,7 @@
     <w:rsidRoot w:val="00C33BE6"/>
     <w:rsid w:val="00182CBC"/>
     <w:rsid w:val="00193CC0"/>
+    <w:rsid w:val="002C1614"/>
     <w:rsid w:val="002F2B64"/>
     <w:rsid w:val="002F6203"/>
     <w:rsid w:val="00377558"/>
@@ -11466,7 +11526,7 @@
 </file>
 
 <file path=customXml/itemProps2.xml><?xml version="1.0" encoding="utf-8"?>
-<ds:datastoreItem xmlns:ds="http://schemas.openxmlformats.org/officeDocument/2006/customXml" ds:itemID="{498C1D74-4CC3-4B61-B83B-DD408FB6CD7D}">
+<ds:datastoreItem xmlns:ds="http://schemas.openxmlformats.org/officeDocument/2006/customXml" ds:itemID="{46218B83-0E4A-4DD9-81ED-D03AD795731C}">
   <ds:schemaRefs>
     <ds:schemaRef ds:uri="http://schemas.openxmlformats.org/officeDocument/2006/bibliography"/>
   </ds:schemaRefs>

</xml_diff>